<commit_message>
* @date 10/04/2018 Wade Davidson, added constructor with size paramter. Tested.
</commit_message>
<xml_diff>
--- a/testPlan.docx
+++ b/testPlan.docx
@@ -309,64 +309,122 @@
               </w:rPr>
               <w:t>Y</w:t>
             </w:r>
+          </w:p>
+        </w:tc>
+      </w:tr>
+      <w:tr>
+        <w:tc>
+          <w:tcPr>
+            <w:tcW w:w="747" w:type="dxa"/>
+          </w:tcPr>
+          <w:p>
+            <w:pPr>
+              <w:pStyle w:val="NoSpacing"/>
+              <w:jc w:val="center"/>
+              <w:rPr>
+                <w:rFonts w:ascii="Lucida Console" w:hAnsi="Lucida Console"/>
+              </w:rPr>
+            </w:pPr>
+            <w:r>
+              <w:rPr>
+                <w:rFonts w:ascii="Lucida Console" w:hAnsi="Lucida Console"/>
+              </w:rPr>
+              <w:t>3</w:t>
+            </w:r>
+          </w:p>
+        </w:tc>
+        <w:tc>
+          <w:tcPr>
+            <w:tcW w:w="3732" w:type="dxa"/>
+          </w:tcPr>
+          <w:p>
+            <w:pPr>
+              <w:pStyle w:val="NoSpacing"/>
+              <w:rPr>
+                <w:rFonts w:ascii="Lucida Console" w:hAnsi="Lucida Console"/>
+              </w:rPr>
+            </w:pPr>
+            <w:r>
+              <w:rPr>
+                <w:rFonts w:ascii="Lucida Console" w:hAnsi="Lucida Console"/>
+              </w:rPr>
+              <w:t>Check constructor with size parameter (25).</w:t>
+            </w:r>
+          </w:p>
+        </w:tc>
+        <w:tc>
+          <w:tcPr>
+            <w:tcW w:w="3525" w:type="dxa"/>
+          </w:tcPr>
+          <w:p>
+            <w:pPr>
+              <w:pStyle w:val="NoSpacing"/>
+              <w:rPr>
+                <w:rFonts w:ascii="Lucida Console" w:hAnsi="Lucida Console"/>
+              </w:rPr>
+            </w:pPr>
+            <w:r>
+              <w:rPr>
+                <w:rFonts w:ascii="Lucida Console" w:hAnsi="Lucida Console"/>
+              </w:rPr>
+              <w:t>m_arraySize = 25</w:t>
+            </w:r>
+            <w:r>
+              <w:rPr>
+                <w:rFonts w:ascii="Lucida Console" w:hAnsi="Lucida Console"/>
+              </w:rPr>
+              <w:t>;</w:t>
+            </w:r>
+          </w:p>
+          <w:p>
+            <w:pPr>
+              <w:pStyle w:val="NoSpacing"/>
+              <w:rPr>
+                <w:rFonts w:ascii="Lucida Console" w:hAnsi="Lucida Console"/>
+              </w:rPr>
+            </w:pPr>
+            <w:r>
+              <w:rPr>
+                <w:rFonts w:ascii="Lucida Console" w:hAnsi="Lucida Console"/>
+              </w:rPr>
+              <w:t>m_arrayLength = 0;</w:t>
+            </w:r>
+          </w:p>
+          <w:p>
+            <w:pPr>
+              <w:pStyle w:val="NoSpacing"/>
+              <w:rPr>
+                <w:rFonts w:ascii="Lucida Console" w:hAnsi="Lucida Console"/>
+              </w:rPr>
+            </w:pPr>
+            <w:r>
+              <w:rPr>
+                <w:rFonts w:ascii="Lucida Console" w:hAnsi="Lucida Console"/>
+              </w:rPr>
+              <w:t>m_theArray = NULL;</w:t>
+            </w:r>
+          </w:p>
+        </w:tc>
+        <w:tc>
+          <w:tcPr>
+            <w:tcW w:w="1012" w:type="dxa"/>
+          </w:tcPr>
+          <w:p>
+            <w:pPr>
+              <w:pStyle w:val="NoSpacing"/>
+              <w:jc w:val="center"/>
+              <w:rPr>
+                <w:rFonts w:ascii="Lucida Console" w:hAnsi="Lucida Console"/>
+              </w:rPr>
+            </w:pPr>
+            <w:r>
+              <w:rPr>
+                <w:rFonts w:ascii="Lucida Console" w:hAnsi="Lucida Console"/>
+              </w:rPr>
+              <w:t>Y</w:t>
+            </w:r>
             <w:bookmarkStart w:id="0" w:name="_GoBack"/>
             <w:bookmarkEnd w:id="0"/>
-          </w:p>
-        </w:tc>
-      </w:tr>
-      <w:tr>
-        <w:tc>
-          <w:tcPr>
-            <w:tcW w:w="747" w:type="dxa"/>
-          </w:tcPr>
-          <w:p>
-            <w:pPr>
-              <w:pStyle w:val="NoSpacing"/>
-              <w:jc w:val="center"/>
-              <w:rPr>
-                <w:rFonts w:ascii="Lucida Console" w:hAnsi="Lucida Console"/>
-              </w:rPr>
-            </w:pPr>
-          </w:p>
-        </w:tc>
-        <w:tc>
-          <w:tcPr>
-            <w:tcW w:w="3732" w:type="dxa"/>
-          </w:tcPr>
-          <w:p>
-            <w:pPr>
-              <w:pStyle w:val="NoSpacing"/>
-              <w:rPr>
-                <w:rFonts w:ascii="Lucida Console" w:hAnsi="Lucida Console"/>
-              </w:rPr>
-            </w:pPr>
-          </w:p>
-        </w:tc>
-        <w:tc>
-          <w:tcPr>
-            <w:tcW w:w="3525" w:type="dxa"/>
-          </w:tcPr>
-          <w:p>
-            <w:pPr>
-              <w:pStyle w:val="NoSpacing"/>
-              <w:rPr>
-                <w:rFonts w:ascii="Lucida Console" w:hAnsi="Lucida Console"/>
-              </w:rPr>
-            </w:pPr>
-          </w:p>
-        </w:tc>
-        <w:tc>
-          <w:tcPr>
-            <w:tcW w:w="1012" w:type="dxa"/>
-          </w:tcPr>
-          <w:p>
-            <w:pPr>
-              <w:pStyle w:val="NoSpacing"/>
-              <w:jc w:val="center"/>
-              <w:rPr>
-                <w:rFonts w:ascii="Lucida Console" w:hAnsi="Lucida Console"/>
-              </w:rPr>
-            </w:pPr>
           </w:p>
         </w:tc>
       </w:tr>

</xml_diff>

<commit_message>
* @date 10/04/2018 Wade Davidson, added copy constructor. Tested.
</commit_message>
<xml_diff>
--- a/testPlan.docx
+++ b/testPlan.docx
@@ -147,39 +147,63 @@
                 <w:rFonts w:ascii="Lucida Console" w:hAnsi="Lucida Console"/>
               </w:rPr>
             </w:pPr>
-            <w:r>
-              <w:rPr>
-                <w:rFonts w:ascii="Lucida Console" w:hAnsi="Lucida Console"/>
-              </w:rPr>
-              <w:t>m_arraySize = 0;</w:t>
-            </w:r>
-          </w:p>
-          <w:p>
-            <w:pPr>
-              <w:pStyle w:val="NoSpacing"/>
-              <w:rPr>
-                <w:rFonts w:ascii="Lucida Console" w:hAnsi="Lucida Console"/>
-              </w:rPr>
-            </w:pPr>
-            <w:r>
-              <w:rPr>
-                <w:rFonts w:ascii="Lucida Console" w:hAnsi="Lucida Console"/>
-              </w:rPr>
-              <w:t>m_arrayLength = 0;</w:t>
-            </w:r>
-          </w:p>
-          <w:p>
-            <w:pPr>
-              <w:pStyle w:val="NoSpacing"/>
-              <w:rPr>
-                <w:rFonts w:ascii="Lucida Console" w:hAnsi="Lucida Console"/>
-              </w:rPr>
-            </w:pPr>
-            <w:r>
-              <w:rPr>
-                <w:rFonts w:ascii="Lucida Console" w:hAnsi="Lucida Console"/>
-              </w:rPr>
-              <w:t>m_theArray = NULL;</w:t>
+            <w:proofErr w:type="spellStart"/>
+            <w:r>
+              <w:rPr>
+                <w:rFonts w:ascii="Lucida Console" w:hAnsi="Lucida Console"/>
+              </w:rPr>
+              <w:t>m_arraySize</w:t>
+            </w:r>
+            <w:proofErr w:type="spellEnd"/>
+            <w:r>
+              <w:rPr>
+                <w:rFonts w:ascii="Lucida Console" w:hAnsi="Lucida Console"/>
+              </w:rPr>
+              <w:t xml:space="preserve"> = 0;</w:t>
+            </w:r>
+          </w:p>
+          <w:p>
+            <w:pPr>
+              <w:pStyle w:val="NoSpacing"/>
+              <w:rPr>
+                <w:rFonts w:ascii="Lucida Console" w:hAnsi="Lucida Console"/>
+              </w:rPr>
+            </w:pPr>
+            <w:proofErr w:type="spellStart"/>
+            <w:r>
+              <w:rPr>
+                <w:rFonts w:ascii="Lucida Console" w:hAnsi="Lucida Console"/>
+              </w:rPr>
+              <w:t>m_arrayLength</w:t>
+            </w:r>
+            <w:proofErr w:type="spellEnd"/>
+            <w:r>
+              <w:rPr>
+                <w:rFonts w:ascii="Lucida Console" w:hAnsi="Lucida Console"/>
+              </w:rPr>
+              <w:t xml:space="preserve"> = 0;</w:t>
+            </w:r>
+          </w:p>
+          <w:p>
+            <w:pPr>
+              <w:pStyle w:val="NoSpacing"/>
+              <w:rPr>
+                <w:rFonts w:ascii="Lucida Console" w:hAnsi="Lucida Console"/>
+              </w:rPr>
+            </w:pPr>
+            <w:proofErr w:type="spellStart"/>
+            <w:r>
+              <w:rPr>
+                <w:rFonts w:ascii="Lucida Console" w:hAnsi="Lucida Console"/>
+              </w:rPr>
+              <w:t>m_theArray</w:t>
+            </w:r>
+            <w:proofErr w:type="spellEnd"/>
+            <w:r>
+              <w:rPr>
+                <w:rFonts w:ascii="Lucida Console" w:hAnsi="Lucida Console"/>
+              </w:rPr>
+              <w:t xml:space="preserve"> = NULL;</w:t>
             </w:r>
           </w:p>
         </w:tc>
@@ -240,7 +264,35 @@
               <w:rPr>
                 <w:rFonts w:ascii="Lucida Console" w:hAnsi="Lucida Console"/>
               </w:rPr>
-              <w:t>Check GetLength and GetSize functions</w:t>
+              <w:t xml:space="preserve">Check </w:t>
+            </w:r>
+            <w:proofErr w:type="spellStart"/>
+            <w:r>
+              <w:rPr>
+                <w:rFonts w:ascii="Lucida Console" w:hAnsi="Lucida Console"/>
+              </w:rPr>
+              <w:t>GetLength</w:t>
+            </w:r>
+            <w:proofErr w:type="spellEnd"/>
+            <w:r>
+              <w:rPr>
+                <w:rFonts w:ascii="Lucida Console" w:hAnsi="Lucida Console"/>
+              </w:rPr>
+              <w:t xml:space="preserve"> and </w:t>
+            </w:r>
+            <w:proofErr w:type="spellStart"/>
+            <w:r>
+              <w:rPr>
+                <w:rFonts w:ascii="Lucida Console" w:hAnsi="Lucida Console"/>
+              </w:rPr>
+              <w:t>GetSize</w:t>
+            </w:r>
+            <w:proofErr w:type="spellEnd"/>
+            <w:r>
+              <w:rPr>
+                <w:rFonts w:ascii="Lucida Console" w:hAnsi="Lucida Console"/>
+              </w:rPr>
+              <w:t xml:space="preserve"> functions</w:t>
             </w:r>
           </w:p>
         </w:tc>
@@ -255,39 +307,63 @@
                 <w:rFonts w:ascii="Lucida Console" w:hAnsi="Lucida Console"/>
               </w:rPr>
             </w:pPr>
-            <w:r>
-              <w:rPr>
-                <w:rFonts w:ascii="Lucida Console" w:hAnsi="Lucida Console"/>
-              </w:rPr>
-              <w:t>m_arraySize = 0;</w:t>
-            </w:r>
-          </w:p>
-          <w:p>
-            <w:pPr>
-              <w:pStyle w:val="NoSpacing"/>
-              <w:rPr>
-                <w:rFonts w:ascii="Lucida Console" w:hAnsi="Lucida Console"/>
-              </w:rPr>
-            </w:pPr>
-            <w:r>
-              <w:rPr>
-                <w:rFonts w:ascii="Lucida Console" w:hAnsi="Lucida Console"/>
-              </w:rPr>
-              <w:t>m_arrayLength = 0;</w:t>
-            </w:r>
-          </w:p>
-          <w:p>
-            <w:pPr>
-              <w:pStyle w:val="NoSpacing"/>
-              <w:rPr>
-                <w:rFonts w:ascii="Lucida Console" w:hAnsi="Lucida Console"/>
-              </w:rPr>
-            </w:pPr>
-            <w:r>
-              <w:rPr>
-                <w:rFonts w:ascii="Lucida Console" w:hAnsi="Lucida Console"/>
-              </w:rPr>
-              <w:t>m_theArray = NULL;</w:t>
+            <w:proofErr w:type="spellStart"/>
+            <w:r>
+              <w:rPr>
+                <w:rFonts w:ascii="Lucida Console" w:hAnsi="Lucida Console"/>
+              </w:rPr>
+              <w:t>m_arraySize</w:t>
+            </w:r>
+            <w:proofErr w:type="spellEnd"/>
+            <w:r>
+              <w:rPr>
+                <w:rFonts w:ascii="Lucida Console" w:hAnsi="Lucida Console"/>
+              </w:rPr>
+              <w:t xml:space="preserve"> = 0;</w:t>
+            </w:r>
+          </w:p>
+          <w:p>
+            <w:pPr>
+              <w:pStyle w:val="NoSpacing"/>
+              <w:rPr>
+                <w:rFonts w:ascii="Lucida Console" w:hAnsi="Lucida Console"/>
+              </w:rPr>
+            </w:pPr>
+            <w:proofErr w:type="spellStart"/>
+            <w:r>
+              <w:rPr>
+                <w:rFonts w:ascii="Lucida Console" w:hAnsi="Lucida Console"/>
+              </w:rPr>
+              <w:t>m_arrayLength</w:t>
+            </w:r>
+            <w:proofErr w:type="spellEnd"/>
+            <w:r>
+              <w:rPr>
+                <w:rFonts w:ascii="Lucida Console" w:hAnsi="Lucida Console"/>
+              </w:rPr>
+              <w:t xml:space="preserve"> = 0;</w:t>
+            </w:r>
+          </w:p>
+          <w:p>
+            <w:pPr>
+              <w:pStyle w:val="NoSpacing"/>
+              <w:rPr>
+                <w:rFonts w:ascii="Lucida Console" w:hAnsi="Lucida Console"/>
+              </w:rPr>
+            </w:pPr>
+            <w:proofErr w:type="spellStart"/>
+            <w:r>
+              <w:rPr>
+                <w:rFonts w:ascii="Lucida Console" w:hAnsi="Lucida Console"/>
+              </w:rPr>
+              <w:t>m_theArray</w:t>
+            </w:r>
+            <w:proofErr w:type="spellEnd"/>
+            <w:r>
+              <w:rPr>
+                <w:rFonts w:ascii="Lucida Console" w:hAnsi="Lucida Console"/>
+              </w:rPr>
+              <w:t xml:space="preserve"> = NULL;</w:t>
             </w:r>
           </w:p>
         </w:tc>
@@ -363,11 +439,19 @@
                 <w:rFonts w:ascii="Lucida Console" w:hAnsi="Lucida Console"/>
               </w:rPr>
             </w:pPr>
-            <w:r>
-              <w:rPr>
-                <w:rFonts w:ascii="Lucida Console" w:hAnsi="Lucida Console"/>
-              </w:rPr>
-              <w:t>m_arraySize = 25</w:t>
+            <w:proofErr w:type="spellStart"/>
+            <w:r>
+              <w:rPr>
+                <w:rFonts w:ascii="Lucida Console" w:hAnsi="Lucida Console"/>
+              </w:rPr>
+              <w:t>m_arraySize</w:t>
+            </w:r>
+            <w:proofErr w:type="spellEnd"/>
+            <w:r>
+              <w:rPr>
+                <w:rFonts w:ascii="Lucida Console" w:hAnsi="Lucida Console"/>
+              </w:rPr>
+              <w:t xml:space="preserve"> = 25</w:t>
             </w:r>
             <w:r>
               <w:rPr>
@@ -383,25 +467,121 @@
                 <w:rFonts w:ascii="Lucida Console" w:hAnsi="Lucida Console"/>
               </w:rPr>
             </w:pPr>
-            <w:r>
-              <w:rPr>
-                <w:rFonts w:ascii="Lucida Console" w:hAnsi="Lucida Console"/>
-              </w:rPr>
-              <w:t>m_arrayLength = 0;</w:t>
-            </w:r>
-          </w:p>
-          <w:p>
-            <w:pPr>
-              <w:pStyle w:val="NoSpacing"/>
-              <w:rPr>
-                <w:rFonts w:ascii="Lucida Console" w:hAnsi="Lucida Console"/>
-              </w:rPr>
-            </w:pPr>
-            <w:r>
-              <w:rPr>
-                <w:rFonts w:ascii="Lucida Console" w:hAnsi="Lucida Console"/>
-              </w:rPr>
-              <w:t>m_theArray = NULL;</w:t>
+            <w:proofErr w:type="spellStart"/>
+            <w:r>
+              <w:rPr>
+                <w:rFonts w:ascii="Lucida Console" w:hAnsi="Lucida Console"/>
+              </w:rPr>
+              <w:t>m_arrayLength</w:t>
+            </w:r>
+            <w:proofErr w:type="spellEnd"/>
+            <w:r>
+              <w:rPr>
+                <w:rFonts w:ascii="Lucida Console" w:hAnsi="Lucida Console"/>
+              </w:rPr>
+              <w:t xml:space="preserve"> = 0;</w:t>
+            </w:r>
+          </w:p>
+          <w:p>
+            <w:pPr>
+              <w:pStyle w:val="NoSpacing"/>
+              <w:rPr>
+                <w:rFonts w:ascii="Lucida Console" w:hAnsi="Lucida Console"/>
+              </w:rPr>
+            </w:pPr>
+            <w:proofErr w:type="spellStart"/>
+            <w:r>
+              <w:rPr>
+                <w:rFonts w:ascii="Lucida Console" w:hAnsi="Lucida Console"/>
+              </w:rPr>
+              <w:t>m_theArray</w:t>
+            </w:r>
+            <w:proofErr w:type="spellEnd"/>
+            <w:r>
+              <w:rPr>
+                <w:rFonts w:ascii="Lucida Console" w:hAnsi="Lucida Console"/>
+              </w:rPr>
+              <w:t xml:space="preserve"> = NULL;</w:t>
+            </w:r>
+          </w:p>
+        </w:tc>
+        <w:tc>
+          <w:tcPr>
+            <w:tcW w:w="1012" w:type="dxa"/>
+          </w:tcPr>
+          <w:p>
+            <w:pPr>
+              <w:pStyle w:val="NoSpacing"/>
+              <w:jc w:val="center"/>
+              <w:rPr>
+                <w:rFonts w:ascii="Lucida Console" w:hAnsi="Lucida Console"/>
+              </w:rPr>
+            </w:pPr>
+            <w:r>
+              <w:rPr>
+                <w:rFonts w:ascii="Lucida Console" w:hAnsi="Lucida Console"/>
+              </w:rPr>
+              <w:t>Y</w:t>
+            </w:r>
+          </w:p>
+        </w:tc>
+      </w:tr>
+      <w:tr>
+        <w:tc>
+          <w:tcPr>
+            <w:tcW w:w="747" w:type="dxa"/>
+          </w:tcPr>
+          <w:p>
+            <w:pPr>
+              <w:pStyle w:val="NoSpacing"/>
+              <w:jc w:val="center"/>
+              <w:rPr>
+                <w:rFonts w:ascii="Lucida Console" w:hAnsi="Lucida Console"/>
+              </w:rPr>
+            </w:pPr>
+            <w:r>
+              <w:rPr>
+                <w:rFonts w:ascii="Lucida Console" w:hAnsi="Lucida Console"/>
+              </w:rPr>
+              <w:t>4</w:t>
+            </w:r>
+          </w:p>
+        </w:tc>
+        <w:tc>
+          <w:tcPr>
+            <w:tcW w:w="3732" w:type="dxa"/>
+          </w:tcPr>
+          <w:p>
+            <w:pPr>
+              <w:pStyle w:val="NoSpacing"/>
+              <w:rPr>
+                <w:rFonts w:ascii="Lucida Console" w:hAnsi="Lucida Console"/>
+              </w:rPr>
+            </w:pPr>
+            <w:r>
+              <w:rPr>
+                <w:rFonts w:ascii="Lucida Console" w:hAnsi="Lucida Console"/>
+              </w:rPr>
+              <w:t>Check copy constructor</w:t>
+            </w:r>
+          </w:p>
+        </w:tc>
+        <w:tc>
+          <w:tcPr>
+            <w:tcW w:w="3525" w:type="dxa"/>
+          </w:tcPr>
+          <w:p>
+            <w:pPr>
+              <w:pStyle w:val="NoSpacing"/>
+              <w:rPr>
+                <w:rFonts w:ascii="Lucida Console" w:hAnsi="Lucida Console"/>
+              </w:rPr>
+            </w:pPr>
+            <w:r>
+              <w:rPr>
+                <w:rFonts w:ascii="Lucida Console" w:hAnsi="Lucida Console"/>
+              </w:rPr>
+              <w:t>intVec02 is set to intVec01</w:t>
             </w:r>
           </w:p>
         </w:tc>
@@ -425,62 +605,6 @@
             </w:r>
             <w:bookmarkStart w:id="0" w:name="_GoBack"/>
             <w:bookmarkEnd w:id="0"/>
-          </w:p>
-        </w:tc>
-      </w:tr>
-      <w:tr>
-        <w:tc>
-          <w:tcPr>
-            <w:tcW w:w="747" w:type="dxa"/>
-          </w:tcPr>
-          <w:p>
-            <w:pPr>
-              <w:pStyle w:val="NoSpacing"/>
-              <w:jc w:val="center"/>
-              <w:rPr>
-                <w:rFonts w:ascii="Lucida Console" w:hAnsi="Lucida Console"/>
-              </w:rPr>
-            </w:pPr>
-          </w:p>
-        </w:tc>
-        <w:tc>
-          <w:tcPr>
-            <w:tcW w:w="3732" w:type="dxa"/>
-          </w:tcPr>
-          <w:p>
-            <w:pPr>
-              <w:pStyle w:val="NoSpacing"/>
-              <w:rPr>
-                <w:rFonts w:ascii="Lucida Console" w:hAnsi="Lucida Console"/>
-              </w:rPr>
-            </w:pPr>
-          </w:p>
-        </w:tc>
-        <w:tc>
-          <w:tcPr>
-            <w:tcW w:w="3525" w:type="dxa"/>
-          </w:tcPr>
-          <w:p>
-            <w:pPr>
-              <w:pStyle w:val="NoSpacing"/>
-              <w:rPr>
-                <w:rFonts w:ascii="Lucida Console" w:hAnsi="Lucida Console"/>
-              </w:rPr>
-            </w:pPr>
-          </w:p>
-        </w:tc>
-        <w:tc>
-          <w:tcPr>
-            <w:tcW w:w="1012" w:type="dxa"/>
-          </w:tcPr>
-          <w:p>
-            <w:pPr>
-              <w:pStyle w:val="NoSpacing"/>
-              <w:jc w:val="center"/>
-              <w:rPr>
-                <w:rFonts w:ascii="Lucida Console" w:hAnsi="Lucida Console"/>
-              </w:rPr>
-            </w:pPr>
           </w:p>
         </w:tc>
       </w:tr>
@@ -733,7 +857,14 @@
     </w:r>
     <w:r>
       <w:tab/>
-      <w:t>Vector.h Test Plan</w:t>
+    </w:r>
+    <w:proofErr w:type="spellStart"/>
+    <w:r>
+      <w:t>Vector.h</w:t>
+    </w:r>
+    <w:proofErr w:type="spellEnd"/>
+    <w:r>
+      <w:t xml:space="preserve"> Test Plan</w:t>
     </w:r>
     <w:r>
       <w:tab/>

</xml_diff>

<commit_message>
* @date 10/04/2018 Wade Davidson, added SetArray and GetArray and tested. Changed copy constructor.
</commit_message>
<xml_diff>
--- a/testPlan.docx
+++ b/testPlan.docx
@@ -2,6 +2,14 @@
 <file path=word/document.xml><?xml version="1.0" encoding="utf-8"?>
 <w:document xmlns:wpc="http://schemas.microsoft.com/office/word/2010/wordprocessingCanvas" xmlns:cx="http://schemas.microsoft.com/office/drawing/2014/chartex" xmlns:cx1="http://schemas.microsoft.com/office/drawing/2015/9/8/chartex" xmlns:mc="http://schemas.openxmlformats.org/markup-compatibility/2006" xmlns:o="urn:schemas-microsoft-com:office:office" xmlns:r="http://schemas.openxmlformats.org/officeDocument/2006/relationships" xmlns:m="http://schemas.openxmlformats.org/officeDocument/2006/math" xmlns:v="urn:schemas-microsoft-com:vml" xmlns:wp14="http://schemas.microsoft.com/office/word/2010/wordprocessingDrawing" xmlns:wp="http://schemas.openxmlformats.org/drawingml/2006/wordprocessingDrawing" xmlns:w10="urn:schemas-microsoft-com:office:word" xmlns:w="http://schemas.openxmlformats.org/wordprocessingml/2006/main" xmlns:w14="http://schemas.microsoft.com/office/word/2010/wordml" xmlns:w15="http://schemas.microsoft.com/office/word/2012/wordml" xmlns:w16se="http://schemas.microsoft.com/office/word/2015/wordml/symex" xmlns:wpg="http://schemas.microsoft.com/office/word/2010/wordprocessingGroup" xmlns:wpi="http://schemas.microsoft.com/office/word/2010/wordprocessingInk" xmlns:wne="http://schemas.microsoft.com/office/word/2006/wordml" xmlns:wps="http://schemas.microsoft.com/office/word/2010/wordprocessingShape" mc:Ignorable="w14 w15 w16se wp14">
   <w:body>
+    <w:p>
+      <w:pPr>
+        <w:tabs>
+          <w:tab w:val="left" w:pos="1635"/>
+          <w:tab w:val="left" w:pos="2595"/>
+        </w:tabs>
+      </w:pPr>
+    </w:p>
     <w:tbl>
       <w:tblPr>
         <w:tblStyle w:val="TableGrid"/>
@@ -10,8 +18,9 @@
       </w:tblPr>
       <w:tblGrid>
         <w:gridCol w:w="747"/>
-        <w:gridCol w:w="3732"/>
-        <w:gridCol w:w="3525"/>
+        <w:gridCol w:w="3359"/>
+        <w:gridCol w:w="4270"/>
+        <w:gridCol w:w="4560"/>
         <w:gridCol w:w="1012"/>
       </w:tblGrid>
       <w:tr>
@@ -37,7 +46,7 @@
         </w:tc>
         <w:tc>
           <w:tcPr>
-            <w:tcW w:w="3732" w:type="dxa"/>
+            <w:tcW w:w="3359" w:type="dxa"/>
             <w:shd w:val="clear" w:color="auto" w:fill="E7E6E6" w:themeFill="background2"/>
           </w:tcPr>
           <w:p>
@@ -57,7 +66,27 @@
         </w:tc>
         <w:tc>
           <w:tcPr>
-            <w:tcW w:w="3525" w:type="dxa"/>
+            <w:tcW w:w="4270" w:type="dxa"/>
+            <w:shd w:val="clear" w:color="auto" w:fill="E7E6E6" w:themeFill="background2"/>
+          </w:tcPr>
+          <w:p>
+            <w:pPr>
+              <w:pStyle w:val="NoSpacing"/>
+              <w:rPr>
+                <w:rFonts w:ascii="Lucida Console" w:hAnsi="Lucida Console"/>
+              </w:rPr>
+            </w:pPr>
+            <w:r>
+              <w:rPr>
+                <w:rFonts w:ascii="Lucida Console" w:hAnsi="Lucida Console"/>
+              </w:rPr>
+              <w:t>Change code</w:t>
+            </w:r>
+          </w:p>
+        </w:tc>
+        <w:tc>
+          <w:tcPr>
+            <w:tcW w:w="4560" w:type="dxa"/>
             <w:shd w:val="clear" w:color="auto" w:fill="E7E6E6" w:themeFill="background2"/>
           </w:tcPr>
           <w:p>
@@ -104,14 +133,17 @@
           <w:p>
             <w:pPr>
               <w:pStyle w:val="NoSpacing"/>
-              <w:jc w:val="center"/>
-              <w:rPr>
-                <w:rFonts w:ascii="Lucida Console" w:hAnsi="Lucida Console"/>
-              </w:rPr>
-            </w:pPr>
-            <w:r>
-              <w:rPr>
-                <w:rFonts w:ascii="Lucida Console" w:hAnsi="Lucida Console"/>
+              <w:rPr>
+                <w:rFonts w:ascii="Times New Roman" w:hAnsi="Times New Roman" w:cs="Times New Roman"/>
+                <w:sz w:val="20"/>
+                <w:szCs w:val="20"/>
+              </w:rPr>
+            </w:pPr>
+            <w:r>
+              <w:rPr>
+                <w:rFonts w:ascii="Times New Roman" w:hAnsi="Times New Roman" w:cs="Times New Roman"/>
+                <w:sz w:val="20"/>
+                <w:szCs w:val="20"/>
               </w:rPr>
               <w:t>1</w:t>
             </w:r>
@@ -119,18 +151,22 @@
         </w:tc>
         <w:tc>
           <w:tcPr>
-            <w:tcW w:w="3732" w:type="dxa"/>
-          </w:tcPr>
-          <w:p>
-            <w:pPr>
-              <w:pStyle w:val="NoSpacing"/>
-              <w:rPr>
-                <w:rFonts w:ascii="Lucida Console" w:hAnsi="Lucida Console"/>
-              </w:rPr>
-            </w:pPr>
-            <w:r>
-              <w:rPr>
-                <w:rFonts w:ascii="Lucida Console" w:hAnsi="Lucida Console"/>
+            <w:tcW w:w="3359" w:type="dxa"/>
+          </w:tcPr>
+          <w:p>
+            <w:pPr>
+              <w:pStyle w:val="NoSpacing"/>
+              <w:rPr>
+                <w:rFonts w:ascii="Times New Roman" w:hAnsi="Times New Roman" w:cs="Times New Roman"/>
+                <w:sz w:val="20"/>
+                <w:szCs w:val="20"/>
+              </w:rPr>
+            </w:pPr>
+            <w:r>
+              <w:rPr>
+                <w:rFonts w:ascii="Times New Roman" w:hAnsi="Times New Roman" w:cs="Times New Roman"/>
+                <w:sz w:val="20"/>
+                <w:szCs w:val="20"/>
               </w:rPr>
               <w:t>Check constructor initialises object</w:t>
             </w:r>
@@ -138,26 +174,47 @@
         </w:tc>
         <w:tc>
           <w:tcPr>
-            <w:tcW w:w="3525" w:type="dxa"/>
-          </w:tcPr>
-          <w:p>
-            <w:pPr>
-              <w:pStyle w:val="NoSpacing"/>
-              <w:rPr>
-                <w:rFonts w:ascii="Lucida Console" w:hAnsi="Lucida Console"/>
+            <w:tcW w:w="4270" w:type="dxa"/>
+          </w:tcPr>
+          <w:p>
+            <w:pPr>
+              <w:pStyle w:val="NoSpacing"/>
+              <w:rPr>
+                <w:rFonts w:ascii="Times New Roman" w:hAnsi="Times New Roman" w:cs="Times New Roman"/>
+                <w:sz w:val="20"/>
+                <w:szCs w:val="20"/>
+              </w:rPr>
+            </w:pPr>
+          </w:p>
+        </w:tc>
+        <w:tc>
+          <w:tcPr>
+            <w:tcW w:w="4560" w:type="dxa"/>
+          </w:tcPr>
+          <w:p>
+            <w:pPr>
+              <w:pStyle w:val="NoSpacing"/>
+              <w:rPr>
+                <w:rFonts w:ascii="Times New Roman" w:hAnsi="Times New Roman" w:cs="Times New Roman"/>
+                <w:sz w:val="20"/>
+                <w:szCs w:val="20"/>
               </w:rPr>
             </w:pPr>
             <w:proofErr w:type="spellStart"/>
             <w:r>
               <w:rPr>
-                <w:rFonts w:ascii="Lucida Console" w:hAnsi="Lucida Console"/>
+                <w:rFonts w:ascii="Times New Roman" w:hAnsi="Times New Roman" w:cs="Times New Roman"/>
+                <w:sz w:val="20"/>
+                <w:szCs w:val="20"/>
               </w:rPr>
               <w:t>m_arraySize</w:t>
             </w:r>
             <w:proofErr w:type="spellEnd"/>
             <w:r>
               <w:rPr>
-                <w:rFonts w:ascii="Lucida Console" w:hAnsi="Lucida Console"/>
+                <w:rFonts w:ascii="Times New Roman" w:hAnsi="Times New Roman" w:cs="Times New Roman"/>
+                <w:sz w:val="20"/>
+                <w:szCs w:val="20"/>
               </w:rPr>
               <w:t xml:space="preserve"> = 0;</w:t>
             </w:r>
@@ -166,20 +223,26 @@
             <w:pPr>
               <w:pStyle w:val="NoSpacing"/>
               <w:rPr>
-                <w:rFonts w:ascii="Lucida Console" w:hAnsi="Lucida Console"/>
+                <w:rFonts w:ascii="Times New Roman" w:hAnsi="Times New Roman" w:cs="Times New Roman"/>
+                <w:sz w:val="20"/>
+                <w:szCs w:val="20"/>
               </w:rPr>
             </w:pPr>
             <w:proofErr w:type="spellStart"/>
             <w:r>
               <w:rPr>
-                <w:rFonts w:ascii="Lucida Console" w:hAnsi="Lucida Console"/>
+                <w:rFonts w:ascii="Times New Roman" w:hAnsi="Times New Roman" w:cs="Times New Roman"/>
+                <w:sz w:val="20"/>
+                <w:szCs w:val="20"/>
               </w:rPr>
               <w:t>m_arrayLength</w:t>
             </w:r>
             <w:proofErr w:type="spellEnd"/>
             <w:r>
               <w:rPr>
-                <w:rFonts w:ascii="Lucida Console" w:hAnsi="Lucida Console"/>
+                <w:rFonts w:ascii="Times New Roman" w:hAnsi="Times New Roman" w:cs="Times New Roman"/>
+                <w:sz w:val="20"/>
+                <w:szCs w:val="20"/>
               </w:rPr>
               <w:t xml:space="preserve"> = 0;</w:t>
             </w:r>
@@ -188,20 +251,26 @@
             <w:pPr>
               <w:pStyle w:val="NoSpacing"/>
               <w:rPr>
-                <w:rFonts w:ascii="Lucida Console" w:hAnsi="Lucida Console"/>
+                <w:rFonts w:ascii="Times New Roman" w:hAnsi="Times New Roman" w:cs="Times New Roman"/>
+                <w:sz w:val="20"/>
+                <w:szCs w:val="20"/>
               </w:rPr>
             </w:pPr>
             <w:proofErr w:type="spellStart"/>
             <w:r>
               <w:rPr>
-                <w:rFonts w:ascii="Lucida Console" w:hAnsi="Lucida Console"/>
+                <w:rFonts w:ascii="Times New Roman" w:hAnsi="Times New Roman" w:cs="Times New Roman"/>
+                <w:sz w:val="20"/>
+                <w:szCs w:val="20"/>
               </w:rPr>
               <w:t>m_theArray</w:t>
             </w:r>
             <w:proofErr w:type="spellEnd"/>
             <w:r>
               <w:rPr>
-                <w:rFonts w:ascii="Lucida Console" w:hAnsi="Lucida Console"/>
+                <w:rFonts w:ascii="Times New Roman" w:hAnsi="Times New Roman" w:cs="Times New Roman"/>
+                <w:sz w:val="20"/>
+                <w:szCs w:val="20"/>
               </w:rPr>
               <w:t xml:space="preserve"> = NULL;</w:t>
             </w:r>
@@ -214,14 +283,17 @@
           <w:p>
             <w:pPr>
               <w:pStyle w:val="NoSpacing"/>
-              <w:jc w:val="center"/>
-              <w:rPr>
-                <w:rFonts w:ascii="Lucida Console" w:hAnsi="Lucida Console"/>
-              </w:rPr>
-            </w:pPr>
-            <w:r>
-              <w:rPr>
-                <w:rFonts w:ascii="Lucida Console" w:hAnsi="Lucida Console"/>
+              <w:rPr>
+                <w:rFonts w:ascii="Times New Roman" w:hAnsi="Times New Roman" w:cs="Times New Roman"/>
+                <w:sz w:val="20"/>
+                <w:szCs w:val="20"/>
+              </w:rPr>
+            </w:pPr>
+            <w:r>
+              <w:rPr>
+                <w:rFonts w:ascii="Times New Roman" w:hAnsi="Times New Roman" w:cs="Times New Roman"/>
+                <w:sz w:val="20"/>
+                <w:szCs w:val="20"/>
               </w:rPr>
               <w:t>Y</w:t>
             </w:r>
@@ -236,14 +308,17 @@
           <w:p>
             <w:pPr>
               <w:pStyle w:val="NoSpacing"/>
-              <w:jc w:val="center"/>
-              <w:rPr>
-                <w:rFonts w:ascii="Lucida Console" w:hAnsi="Lucida Console"/>
-              </w:rPr>
-            </w:pPr>
-            <w:r>
-              <w:rPr>
-                <w:rFonts w:ascii="Lucida Console" w:hAnsi="Lucida Console"/>
+              <w:rPr>
+                <w:rFonts w:ascii="Times New Roman" w:hAnsi="Times New Roman" w:cs="Times New Roman"/>
+                <w:sz w:val="20"/>
+                <w:szCs w:val="20"/>
+              </w:rPr>
+            </w:pPr>
+            <w:r>
+              <w:rPr>
+                <w:rFonts w:ascii="Times New Roman" w:hAnsi="Times New Roman" w:cs="Times New Roman"/>
+                <w:sz w:val="20"/>
+                <w:szCs w:val="20"/>
               </w:rPr>
               <w:t>2</w:t>
             </w:r>
@@ -251,46 +326,58 @@
         </w:tc>
         <w:tc>
           <w:tcPr>
-            <w:tcW w:w="3732" w:type="dxa"/>
-          </w:tcPr>
-          <w:p>
-            <w:pPr>
-              <w:pStyle w:val="NoSpacing"/>
-              <w:rPr>
-                <w:rFonts w:ascii="Lucida Console" w:hAnsi="Lucida Console"/>
-              </w:rPr>
-            </w:pPr>
-            <w:r>
-              <w:rPr>
-                <w:rFonts w:ascii="Lucida Console" w:hAnsi="Lucida Console"/>
+            <w:tcW w:w="3359" w:type="dxa"/>
+          </w:tcPr>
+          <w:p>
+            <w:pPr>
+              <w:pStyle w:val="NoSpacing"/>
+              <w:rPr>
+                <w:rFonts w:ascii="Times New Roman" w:hAnsi="Times New Roman" w:cs="Times New Roman"/>
+                <w:sz w:val="20"/>
+                <w:szCs w:val="20"/>
+              </w:rPr>
+            </w:pPr>
+            <w:r>
+              <w:rPr>
+                <w:rFonts w:ascii="Times New Roman" w:hAnsi="Times New Roman" w:cs="Times New Roman"/>
+                <w:sz w:val="20"/>
+                <w:szCs w:val="20"/>
               </w:rPr>
               <w:t xml:space="preserve">Check </w:t>
             </w:r>
             <w:proofErr w:type="spellStart"/>
             <w:r>
               <w:rPr>
-                <w:rFonts w:ascii="Lucida Console" w:hAnsi="Lucida Console"/>
+                <w:rFonts w:ascii="Times New Roman" w:hAnsi="Times New Roman" w:cs="Times New Roman"/>
+                <w:sz w:val="20"/>
+                <w:szCs w:val="20"/>
               </w:rPr>
               <w:t>GetLength</w:t>
             </w:r>
             <w:proofErr w:type="spellEnd"/>
             <w:r>
               <w:rPr>
-                <w:rFonts w:ascii="Lucida Console" w:hAnsi="Lucida Console"/>
+                <w:rFonts w:ascii="Times New Roman" w:hAnsi="Times New Roman" w:cs="Times New Roman"/>
+                <w:sz w:val="20"/>
+                <w:szCs w:val="20"/>
               </w:rPr>
               <w:t xml:space="preserve"> and </w:t>
             </w:r>
             <w:proofErr w:type="spellStart"/>
             <w:r>
               <w:rPr>
-                <w:rFonts w:ascii="Lucida Console" w:hAnsi="Lucida Console"/>
+                <w:rFonts w:ascii="Times New Roman" w:hAnsi="Times New Roman" w:cs="Times New Roman"/>
+                <w:sz w:val="20"/>
+                <w:szCs w:val="20"/>
               </w:rPr>
               <w:t>GetSize</w:t>
             </w:r>
             <w:proofErr w:type="spellEnd"/>
             <w:r>
               <w:rPr>
-                <w:rFonts w:ascii="Lucida Console" w:hAnsi="Lucida Console"/>
+                <w:rFonts w:ascii="Times New Roman" w:hAnsi="Times New Roman" w:cs="Times New Roman"/>
+                <w:sz w:val="20"/>
+                <w:szCs w:val="20"/>
               </w:rPr>
               <w:t xml:space="preserve"> functions</w:t>
             </w:r>
@@ -298,26 +385,47 @@
         </w:tc>
         <w:tc>
           <w:tcPr>
-            <w:tcW w:w="3525" w:type="dxa"/>
-          </w:tcPr>
-          <w:p>
-            <w:pPr>
-              <w:pStyle w:val="NoSpacing"/>
-              <w:rPr>
-                <w:rFonts w:ascii="Lucida Console" w:hAnsi="Lucida Console"/>
+            <w:tcW w:w="4270" w:type="dxa"/>
+          </w:tcPr>
+          <w:p>
+            <w:pPr>
+              <w:pStyle w:val="NoSpacing"/>
+              <w:rPr>
+                <w:rFonts w:ascii="Times New Roman" w:hAnsi="Times New Roman" w:cs="Times New Roman"/>
+                <w:sz w:val="20"/>
+                <w:szCs w:val="20"/>
+              </w:rPr>
+            </w:pPr>
+          </w:p>
+        </w:tc>
+        <w:tc>
+          <w:tcPr>
+            <w:tcW w:w="4560" w:type="dxa"/>
+          </w:tcPr>
+          <w:p>
+            <w:pPr>
+              <w:pStyle w:val="NoSpacing"/>
+              <w:rPr>
+                <w:rFonts w:ascii="Times New Roman" w:hAnsi="Times New Roman" w:cs="Times New Roman"/>
+                <w:sz w:val="20"/>
+                <w:szCs w:val="20"/>
               </w:rPr>
             </w:pPr>
             <w:proofErr w:type="spellStart"/>
             <w:r>
               <w:rPr>
-                <w:rFonts w:ascii="Lucida Console" w:hAnsi="Lucida Console"/>
+                <w:rFonts w:ascii="Times New Roman" w:hAnsi="Times New Roman" w:cs="Times New Roman"/>
+                <w:sz w:val="20"/>
+                <w:szCs w:val="20"/>
               </w:rPr>
               <w:t>m_arraySize</w:t>
             </w:r>
             <w:proofErr w:type="spellEnd"/>
             <w:r>
               <w:rPr>
-                <w:rFonts w:ascii="Lucida Console" w:hAnsi="Lucida Console"/>
+                <w:rFonts w:ascii="Times New Roman" w:hAnsi="Times New Roman" w:cs="Times New Roman"/>
+                <w:sz w:val="20"/>
+                <w:szCs w:val="20"/>
               </w:rPr>
               <w:t xml:space="preserve"> = 0;</w:t>
             </w:r>
@@ -326,20 +434,26 @@
             <w:pPr>
               <w:pStyle w:val="NoSpacing"/>
               <w:rPr>
-                <w:rFonts w:ascii="Lucida Console" w:hAnsi="Lucida Console"/>
+                <w:rFonts w:ascii="Times New Roman" w:hAnsi="Times New Roman" w:cs="Times New Roman"/>
+                <w:sz w:val="20"/>
+                <w:szCs w:val="20"/>
               </w:rPr>
             </w:pPr>
             <w:proofErr w:type="spellStart"/>
             <w:r>
               <w:rPr>
-                <w:rFonts w:ascii="Lucida Console" w:hAnsi="Lucida Console"/>
+                <w:rFonts w:ascii="Times New Roman" w:hAnsi="Times New Roman" w:cs="Times New Roman"/>
+                <w:sz w:val="20"/>
+                <w:szCs w:val="20"/>
               </w:rPr>
               <w:t>m_arrayLength</w:t>
             </w:r>
             <w:proofErr w:type="spellEnd"/>
             <w:r>
               <w:rPr>
-                <w:rFonts w:ascii="Lucida Console" w:hAnsi="Lucida Console"/>
+                <w:rFonts w:ascii="Times New Roman" w:hAnsi="Times New Roman" w:cs="Times New Roman"/>
+                <w:sz w:val="20"/>
+                <w:szCs w:val="20"/>
               </w:rPr>
               <w:t xml:space="preserve"> = 0;</w:t>
             </w:r>
@@ -348,20 +462,26 @@
             <w:pPr>
               <w:pStyle w:val="NoSpacing"/>
               <w:rPr>
-                <w:rFonts w:ascii="Lucida Console" w:hAnsi="Lucida Console"/>
+                <w:rFonts w:ascii="Times New Roman" w:hAnsi="Times New Roman" w:cs="Times New Roman"/>
+                <w:sz w:val="20"/>
+                <w:szCs w:val="20"/>
               </w:rPr>
             </w:pPr>
             <w:proofErr w:type="spellStart"/>
             <w:r>
               <w:rPr>
-                <w:rFonts w:ascii="Lucida Console" w:hAnsi="Lucida Console"/>
+                <w:rFonts w:ascii="Times New Roman" w:hAnsi="Times New Roman" w:cs="Times New Roman"/>
+                <w:sz w:val="20"/>
+                <w:szCs w:val="20"/>
               </w:rPr>
               <w:t>m_theArray</w:t>
             </w:r>
             <w:proofErr w:type="spellEnd"/>
             <w:r>
               <w:rPr>
-                <w:rFonts w:ascii="Lucida Console" w:hAnsi="Lucida Console"/>
+                <w:rFonts w:ascii="Times New Roman" w:hAnsi="Times New Roman" w:cs="Times New Roman"/>
+                <w:sz w:val="20"/>
+                <w:szCs w:val="20"/>
               </w:rPr>
               <w:t xml:space="preserve"> = NULL;</w:t>
             </w:r>
@@ -374,14 +494,17 @@
           <w:p>
             <w:pPr>
               <w:pStyle w:val="NoSpacing"/>
-              <w:jc w:val="center"/>
-              <w:rPr>
-                <w:rFonts w:ascii="Lucida Console" w:hAnsi="Lucida Console"/>
-              </w:rPr>
-            </w:pPr>
-            <w:r>
-              <w:rPr>
-                <w:rFonts w:ascii="Lucida Console" w:hAnsi="Lucida Console"/>
+              <w:rPr>
+                <w:rFonts w:ascii="Times New Roman" w:hAnsi="Times New Roman" w:cs="Times New Roman"/>
+                <w:sz w:val="20"/>
+                <w:szCs w:val="20"/>
+              </w:rPr>
+            </w:pPr>
+            <w:r>
+              <w:rPr>
+                <w:rFonts w:ascii="Times New Roman" w:hAnsi="Times New Roman" w:cs="Times New Roman"/>
+                <w:sz w:val="20"/>
+                <w:szCs w:val="20"/>
               </w:rPr>
               <w:t>Y</w:t>
             </w:r>
@@ -396,14 +519,17 @@
           <w:p>
             <w:pPr>
               <w:pStyle w:val="NoSpacing"/>
-              <w:jc w:val="center"/>
-              <w:rPr>
-                <w:rFonts w:ascii="Lucida Console" w:hAnsi="Lucida Console"/>
-              </w:rPr>
-            </w:pPr>
-            <w:r>
-              <w:rPr>
-                <w:rFonts w:ascii="Lucida Console" w:hAnsi="Lucida Console"/>
+              <w:rPr>
+                <w:rFonts w:ascii="Times New Roman" w:hAnsi="Times New Roman" w:cs="Times New Roman"/>
+                <w:sz w:val="20"/>
+                <w:szCs w:val="20"/>
+              </w:rPr>
+            </w:pPr>
+            <w:r>
+              <w:rPr>
+                <w:rFonts w:ascii="Times New Roman" w:hAnsi="Times New Roman" w:cs="Times New Roman"/>
+                <w:sz w:val="20"/>
+                <w:szCs w:val="20"/>
               </w:rPr>
               <w:t>3</w:t>
             </w:r>
@@ -411,98 +537,149 @@
         </w:tc>
         <w:tc>
           <w:tcPr>
-            <w:tcW w:w="3732" w:type="dxa"/>
-          </w:tcPr>
-          <w:p>
-            <w:pPr>
-              <w:pStyle w:val="NoSpacing"/>
-              <w:rPr>
-                <w:rFonts w:ascii="Lucida Console" w:hAnsi="Lucida Console"/>
-              </w:rPr>
-            </w:pPr>
-            <w:r>
-              <w:rPr>
-                <w:rFonts w:ascii="Lucida Console" w:hAnsi="Lucida Console"/>
-              </w:rPr>
-              <w:t>Check constructor with size parameter (25).</w:t>
-            </w:r>
-          </w:p>
-        </w:tc>
-        <w:tc>
-          <w:tcPr>
-            <w:tcW w:w="3525" w:type="dxa"/>
-          </w:tcPr>
-          <w:p>
-            <w:pPr>
-              <w:pStyle w:val="NoSpacing"/>
-              <w:rPr>
-                <w:rFonts w:ascii="Lucida Console" w:hAnsi="Lucida Console"/>
-              </w:rPr>
-            </w:pPr>
+            <w:tcW w:w="3359" w:type="dxa"/>
+          </w:tcPr>
+          <w:p>
+            <w:pPr>
+              <w:pStyle w:val="NoSpacing"/>
+              <w:rPr>
+                <w:rFonts w:ascii="Times New Roman" w:hAnsi="Times New Roman" w:cs="Times New Roman"/>
+                <w:sz w:val="20"/>
+                <w:szCs w:val="20"/>
+              </w:rPr>
+            </w:pPr>
+            <w:r>
+              <w:rPr>
+                <w:rFonts w:ascii="Times New Roman" w:hAnsi="Times New Roman" w:cs="Times New Roman"/>
+                <w:sz w:val="20"/>
+                <w:szCs w:val="20"/>
+              </w:rPr>
+              <w:t xml:space="preserve">Check </w:t>
+            </w:r>
             <w:proofErr w:type="spellStart"/>
             <w:r>
               <w:rPr>
-                <w:rFonts w:ascii="Lucida Console" w:hAnsi="Lucida Console"/>
-              </w:rPr>
-              <w:t>m_arraySize</w:t>
+                <w:rFonts w:ascii="Times New Roman" w:hAnsi="Times New Roman" w:cs="Times New Roman"/>
+                <w:sz w:val="20"/>
+                <w:szCs w:val="20"/>
+              </w:rPr>
+              <w:t>SetArray</w:t>
             </w:r>
             <w:proofErr w:type="spellEnd"/>
             <w:r>
               <w:rPr>
-                <w:rFonts w:ascii="Lucida Console" w:hAnsi="Lucida Console"/>
-              </w:rPr>
-              <w:t xml:space="preserve"> = 25</w:t>
-            </w:r>
-            <w:r>
-              <w:rPr>
-                <w:rFonts w:ascii="Lucida Console" w:hAnsi="Lucida Console"/>
-              </w:rPr>
-              <w:t>;</w:t>
-            </w:r>
-          </w:p>
-          <w:p>
-            <w:pPr>
-              <w:pStyle w:val="NoSpacing"/>
-              <w:rPr>
-                <w:rFonts w:ascii="Lucida Console" w:hAnsi="Lucida Console"/>
-              </w:rPr>
-            </w:pPr>
+                <w:rFonts w:ascii="Times New Roman" w:hAnsi="Times New Roman" w:cs="Times New Roman"/>
+                <w:sz w:val="20"/>
+                <w:szCs w:val="20"/>
+              </w:rPr>
+              <w:t xml:space="preserve"> and </w:t>
+            </w:r>
             <w:proofErr w:type="spellStart"/>
             <w:r>
               <w:rPr>
-                <w:rFonts w:ascii="Lucida Console" w:hAnsi="Lucida Console"/>
-              </w:rPr>
-              <w:t>m_arrayLength</w:t>
+                <w:rFonts w:ascii="Times New Roman" w:hAnsi="Times New Roman" w:cs="Times New Roman"/>
+                <w:sz w:val="20"/>
+                <w:szCs w:val="20"/>
+              </w:rPr>
+              <w:t>GetArray</w:t>
             </w:r>
             <w:proofErr w:type="spellEnd"/>
-            <w:r>
-              <w:rPr>
-                <w:rFonts w:ascii="Lucida Console" w:hAnsi="Lucida Console"/>
-              </w:rPr>
-              <w:t xml:space="preserve"> = 0;</w:t>
-            </w:r>
-          </w:p>
-          <w:p>
-            <w:pPr>
-              <w:pStyle w:val="NoSpacing"/>
-              <w:rPr>
-                <w:rFonts w:ascii="Lucida Console" w:hAnsi="Lucida Console"/>
+          </w:p>
+        </w:tc>
+        <w:tc>
+          <w:tcPr>
+            <w:tcW w:w="4270" w:type="dxa"/>
+          </w:tcPr>
+          <w:p>
+            <w:pPr>
+              <w:pStyle w:val="NoSpacing"/>
+              <w:rPr>
+                <w:rFonts w:ascii="Times New Roman" w:hAnsi="Times New Roman" w:cs="Times New Roman"/>
+                <w:sz w:val="20"/>
+                <w:szCs w:val="20"/>
               </w:rPr>
             </w:pPr>
             <w:proofErr w:type="spellStart"/>
             <w:r>
               <w:rPr>
-                <w:rFonts w:ascii="Lucida Console" w:hAnsi="Lucida Console"/>
-              </w:rPr>
-              <w:t>m_theArray</w:t>
+                <w:rFonts w:ascii="Times New Roman" w:hAnsi="Times New Roman" w:cs="Times New Roman"/>
+                <w:sz w:val="20"/>
+                <w:szCs w:val="20"/>
+              </w:rPr>
+              <w:t>intVec.SetArray</w:t>
             </w:r>
             <w:proofErr w:type="spellEnd"/>
             <w:r>
               <w:rPr>
-                <w:rFonts w:ascii="Lucida Console" w:hAnsi="Lucida Console"/>
-              </w:rPr>
-              <w:t xml:space="preserve"> = NULL;</w:t>
-            </w:r>
+                <w:rFonts w:ascii="Times New Roman" w:hAnsi="Times New Roman" w:cs="Times New Roman"/>
+                <w:sz w:val="20"/>
+                <w:szCs w:val="20"/>
+              </w:rPr>
+              <w:t>(intArray01, 6);</w:t>
+            </w:r>
+          </w:p>
+          <w:p>
+            <w:pPr>
+              <w:pStyle w:val="NoSpacing"/>
+              <w:rPr>
+                <w:rFonts w:ascii="Times New Roman" w:hAnsi="Times New Roman" w:cs="Times New Roman"/>
+                <w:sz w:val="20"/>
+                <w:szCs w:val="20"/>
+              </w:rPr>
+            </w:pPr>
+            <w:r>
+              <w:rPr>
+                <w:rFonts w:ascii="Times New Roman" w:hAnsi="Times New Roman" w:cs="Times New Roman"/>
+                <w:sz w:val="20"/>
+                <w:szCs w:val="20"/>
+              </w:rPr>
+              <w:t xml:space="preserve">intArray02 = </w:t>
+            </w:r>
+            <w:proofErr w:type="spellStart"/>
+            <w:r>
+              <w:rPr>
+                <w:rFonts w:ascii="Times New Roman" w:hAnsi="Times New Roman" w:cs="Times New Roman"/>
+                <w:sz w:val="20"/>
+                <w:szCs w:val="20"/>
+              </w:rPr>
+              <w:t>intVec.GetArray</w:t>
+            </w:r>
+            <w:proofErr w:type="spellEnd"/>
+            <w:r>
+              <w:rPr>
+                <w:rFonts w:ascii="Times New Roman" w:hAnsi="Times New Roman" w:cs="Times New Roman"/>
+                <w:sz w:val="20"/>
+                <w:szCs w:val="20"/>
+              </w:rPr>
+              <w:t>();</w:t>
+            </w:r>
+          </w:p>
+        </w:tc>
+        <w:tc>
+          <w:tcPr>
+            <w:tcW w:w="4560" w:type="dxa"/>
+          </w:tcPr>
+          <w:p>
+            <w:pPr>
+              <w:pStyle w:val="NoSpacing"/>
+              <w:rPr>
+                <w:rFonts w:ascii="Times New Roman" w:hAnsi="Times New Roman" w:cs="Times New Roman"/>
+                <w:sz w:val="20"/>
+                <w:szCs w:val="20"/>
+              </w:rPr>
+            </w:pPr>
+            <w:bookmarkStart w:id="0" w:name="_GoBack"/>
+            <w:bookmarkEnd w:id="0"/>
+          </w:p>
+          <w:p>
+            <w:pPr>
+              <w:pStyle w:val="NoSpacing"/>
+              <w:rPr>
+                <w:rFonts w:ascii="Times New Roman" w:hAnsi="Times New Roman" w:cs="Times New Roman"/>
+                <w:sz w:val="20"/>
+                <w:szCs w:val="20"/>
+              </w:rPr>
+            </w:pPr>
           </w:p>
         </w:tc>
         <w:tc>
@@ -512,14 +689,17 @@
           <w:p>
             <w:pPr>
               <w:pStyle w:val="NoSpacing"/>
-              <w:jc w:val="center"/>
-              <w:rPr>
-                <w:rFonts w:ascii="Lucida Console" w:hAnsi="Lucida Console"/>
-              </w:rPr>
-            </w:pPr>
-            <w:r>
-              <w:rPr>
-                <w:rFonts w:ascii="Lucida Console" w:hAnsi="Lucida Console"/>
+              <w:rPr>
+                <w:rFonts w:ascii="Times New Roman" w:hAnsi="Times New Roman" w:cs="Times New Roman"/>
+                <w:sz w:val="20"/>
+                <w:szCs w:val="20"/>
+              </w:rPr>
+            </w:pPr>
+            <w:r>
+              <w:rPr>
+                <w:rFonts w:ascii="Times New Roman" w:hAnsi="Times New Roman" w:cs="Times New Roman"/>
+                <w:sz w:val="20"/>
+                <w:szCs w:val="20"/>
               </w:rPr>
               <w:t>Y</w:t>
             </w:r>
@@ -534,55 +714,57 @@
           <w:p>
             <w:pPr>
               <w:pStyle w:val="NoSpacing"/>
-              <w:jc w:val="center"/>
-              <w:rPr>
-                <w:rFonts w:ascii="Lucida Console" w:hAnsi="Lucida Console"/>
-              </w:rPr>
-            </w:pPr>
-            <w:r>
-              <w:rPr>
-                <w:rFonts w:ascii="Lucida Console" w:hAnsi="Lucida Console"/>
-              </w:rPr>
-              <w:t>4</w:t>
-            </w:r>
-          </w:p>
-        </w:tc>
-        <w:tc>
-          <w:tcPr>
-            <w:tcW w:w="3732" w:type="dxa"/>
-          </w:tcPr>
-          <w:p>
-            <w:pPr>
-              <w:pStyle w:val="NoSpacing"/>
-              <w:rPr>
-                <w:rFonts w:ascii="Lucida Console" w:hAnsi="Lucida Console"/>
-              </w:rPr>
-            </w:pPr>
-            <w:r>
-              <w:rPr>
-                <w:rFonts w:ascii="Lucida Console" w:hAnsi="Lucida Console"/>
-              </w:rPr>
-              <w:t>Check copy constructor</w:t>
-            </w:r>
-          </w:p>
-        </w:tc>
-        <w:tc>
-          <w:tcPr>
-            <w:tcW w:w="3525" w:type="dxa"/>
-          </w:tcPr>
-          <w:p>
-            <w:pPr>
-              <w:pStyle w:val="NoSpacing"/>
-              <w:rPr>
-                <w:rFonts w:ascii="Lucida Console" w:hAnsi="Lucida Console"/>
-              </w:rPr>
-            </w:pPr>
-            <w:r>
-              <w:rPr>
-                <w:rFonts w:ascii="Lucida Console" w:hAnsi="Lucida Console"/>
-              </w:rPr>
-              <w:t>intVec02 is set to intVec01</w:t>
-            </w:r>
+              <w:rPr>
+                <w:rFonts w:ascii="Times New Roman" w:hAnsi="Times New Roman" w:cs="Times New Roman"/>
+                <w:sz w:val="20"/>
+                <w:szCs w:val="20"/>
+              </w:rPr>
+            </w:pPr>
+          </w:p>
+        </w:tc>
+        <w:tc>
+          <w:tcPr>
+            <w:tcW w:w="3359" w:type="dxa"/>
+          </w:tcPr>
+          <w:p>
+            <w:pPr>
+              <w:pStyle w:val="NoSpacing"/>
+              <w:rPr>
+                <w:rFonts w:ascii="Times New Roman" w:hAnsi="Times New Roman" w:cs="Times New Roman"/>
+                <w:sz w:val="20"/>
+                <w:szCs w:val="20"/>
+              </w:rPr>
+            </w:pPr>
+          </w:p>
+        </w:tc>
+        <w:tc>
+          <w:tcPr>
+            <w:tcW w:w="4270" w:type="dxa"/>
+          </w:tcPr>
+          <w:p>
+            <w:pPr>
+              <w:pStyle w:val="NoSpacing"/>
+              <w:rPr>
+                <w:rFonts w:ascii="Times New Roman" w:hAnsi="Times New Roman" w:cs="Times New Roman"/>
+                <w:sz w:val="20"/>
+                <w:szCs w:val="20"/>
+              </w:rPr>
+            </w:pPr>
+          </w:p>
+        </w:tc>
+        <w:tc>
+          <w:tcPr>
+            <w:tcW w:w="4560" w:type="dxa"/>
+          </w:tcPr>
+          <w:p>
+            <w:pPr>
+              <w:pStyle w:val="NoSpacing"/>
+              <w:rPr>
+                <w:rFonts w:ascii="Times New Roman" w:hAnsi="Times New Roman" w:cs="Times New Roman"/>
+                <w:sz w:val="20"/>
+                <w:szCs w:val="20"/>
+              </w:rPr>
+            </w:pPr>
           </w:p>
         </w:tc>
         <w:tc>
@@ -592,19 +774,12 @@
           <w:p>
             <w:pPr>
               <w:pStyle w:val="NoSpacing"/>
-              <w:jc w:val="center"/>
-              <w:rPr>
-                <w:rFonts w:ascii="Lucida Console" w:hAnsi="Lucida Console"/>
-              </w:rPr>
-            </w:pPr>
-            <w:r>
-              <w:rPr>
-                <w:rFonts w:ascii="Lucida Console" w:hAnsi="Lucida Console"/>
-              </w:rPr>
-              <w:t>Y</w:t>
-            </w:r>
-            <w:bookmarkStart w:id="0" w:name="_GoBack"/>
-            <w:bookmarkEnd w:id="0"/>
+              <w:rPr>
+                <w:rFonts w:ascii="Times New Roman" w:hAnsi="Times New Roman" w:cs="Times New Roman"/>
+                <w:sz w:val="20"/>
+                <w:szCs w:val="20"/>
+              </w:rPr>
+            </w:pPr>
           </w:p>
         </w:tc>
       </w:tr>
@@ -616,35 +791,55 @@
           <w:p>
             <w:pPr>
               <w:pStyle w:val="NoSpacing"/>
-              <w:jc w:val="center"/>
-              <w:rPr>
-                <w:rFonts w:ascii="Lucida Console" w:hAnsi="Lucida Console"/>
-              </w:rPr>
-            </w:pPr>
-          </w:p>
-        </w:tc>
-        <w:tc>
-          <w:tcPr>
-            <w:tcW w:w="3732" w:type="dxa"/>
-          </w:tcPr>
-          <w:p>
-            <w:pPr>
-              <w:pStyle w:val="NoSpacing"/>
-              <w:rPr>
-                <w:rFonts w:ascii="Lucida Console" w:hAnsi="Lucida Console"/>
-              </w:rPr>
-            </w:pPr>
-          </w:p>
-        </w:tc>
-        <w:tc>
-          <w:tcPr>
-            <w:tcW w:w="3525" w:type="dxa"/>
-          </w:tcPr>
-          <w:p>
-            <w:pPr>
-              <w:pStyle w:val="NoSpacing"/>
-              <w:rPr>
-                <w:rFonts w:ascii="Lucida Console" w:hAnsi="Lucida Console"/>
+              <w:rPr>
+                <w:rFonts w:ascii="Times New Roman" w:hAnsi="Times New Roman" w:cs="Times New Roman"/>
+                <w:sz w:val="20"/>
+                <w:szCs w:val="20"/>
+              </w:rPr>
+            </w:pPr>
+          </w:p>
+        </w:tc>
+        <w:tc>
+          <w:tcPr>
+            <w:tcW w:w="3359" w:type="dxa"/>
+          </w:tcPr>
+          <w:p>
+            <w:pPr>
+              <w:pStyle w:val="NoSpacing"/>
+              <w:rPr>
+                <w:rFonts w:ascii="Times New Roman" w:hAnsi="Times New Roman" w:cs="Times New Roman"/>
+                <w:sz w:val="20"/>
+                <w:szCs w:val="20"/>
+              </w:rPr>
+            </w:pPr>
+          </w:p>
+        </w:tc>
+        <w:tc>
+          <w:tcPr>
+            <w:tcW w:w="4270" w:type="dxa"/>
+          </w:tcPr>
+          <w:p>
+            <w:pPr>
+              <w:pStyle w:val="NoSpacing"/>
+              <w:rPr>
+                <w:rFonts w:ascii="Times New Roman" w:hAnsi="Times New Roman" w:cs="Times New Roman"/>
+                <w:sz w:val="20"/>
+                <w:szCs w:val="20"/>
+              </w:rPr>
+            </w:pPr>
+          </w:p>
+        </w:tc>
+        <w:tc>
+          <w:tcPr>
+            <w:tcW w:w="4560" w:type="dxa"/>
+          </w:tcPr>
+          <w:p>
+            <w:pPr>
+              <w:pStyle w:val="NoSpacing"/>
+              <w:rPr>
+                <w:rFonts w:ascii="Times New Roman" w:hAnsi="Times New Roman" w:cs="Times New Roman"/>
+                <w:sz w:val="20"/>
+                <w:szCs w:val="20"/>
               </w:rPr>
             </w:pPr>
           </w:p>
@@ -656,121 +851,10 @@
           <w:p>
             <w:pPr>
               <w:pStyle w:val="NoSpacing"/>
-              <w:jc w:val="center"/>
-              <w:rPr>
-                <w:rFonts w:ascii="Lucida Console" w:hAnsi="Lucida Console"/>
-              </w:rPr>
-            </w:pPr>
-          </w:p>
-        </w:tc>
-      </w:tr>
-      <w:tr>
-        <w:tc>
-          <w:tcPr>
-            <w:tcW w:w="747" w:type="dxa"/>
-          </w:tcPr>
-          <w:p>
-            <w:pPr>
-              <w:pStyle w:val="NoSpacing"/>
-              <w:jc w:val="center"/>
-              <w:rPr>
-                <w:rFonts w:ascii="Lucida Console" w:hAnsi="Lucida Console"/>
-              </w:rPr>
-            </w:pPr>
-          </w:p>
-        </w:tc>
-        <w:tc>
-          <w:tcPr>
-            <w:tcW w:w="3732" w:type="dxa"/>
-          </w:tcPr>
-          <w:p>
-            <w:pPr>
-              <w:pStyle w:val="NoSpacing"/>
-              <w:rPr>
-                <w:rFonts w:ascii="Lucida Console" w:hAnsi="Lucida Console"/>
-              </w:rPr>
-            </w:pPr>
-          </w:p>
-        </w:tc>
-        <w:tc>
-          <w:tcPr>
-            <w:tcW w:w="3525" w:type="dxa"/>
-          </w:tcPr>
-          <w:p>
-            <w:pPr>
-              <w:pStyle w:val="NoSpacing"/>
-              <w:rPr>
-                <w:rFonts w:ascii="Lucida Console" w:hAnsi="Lucida Console"/>
-              </w:rPr>
-            </w:pPr>
-          </w:p>
-        </w:tc>
-        <w:tc>
-          <w:tcPr>
-            <w:tcW w:w="1012" w:type="dxa"/>
-          </w:tcPr>
-          <w:p>
-            <w:pPr>
-              <w:pStyle w:val="NoSpacing"/>
-              <w:jc w:val="center"/>
-              <w:rPr>
-                <w:rFonts w:ascii="Lucida Console" w:hAnsi="Lucida Console"/>
-              </w:rPr>
-            </w:pPr>
-          </w:p>
-        </w:tc>
-      </w:tr>
-      <w:tr>
-        <w:tc>
-          <w:tcPr>
-            <w:tcW w:w="747" w:type="dxa"/>
-          </w:tcPr>
-          <w:p>
-            <w:pPr>
-              <w:pStyle w:val="NoSpacing"/>
-              <w:jc w:val="center"/>
-              <w:rPr>
-                <w:rFonts w:ascii="Lucida Console" w:hAnsi="Lucida Console"/>
-              </w:rPr>
-            </w:pPr>
-          </w:p>
-        </w:tc>
-        <w:tc>
-          <w:tcPr>
-            <w:tcW w:w="3732" w:type="dxa"/>
-          </w:tcPr>
-          <w:p>
-            <w:pPr>
-              <w:pStyle w:val="NoSpacing"/>
-              <w:rPr>
-                <w:rFonts w:ascii="Lucida Console" w:hAnsi="Lucida Console"/>
-              </w:rPr>
-            </w:pPr>
-          </w:p>
-        </w:tc>
-        <w:tc>
-          <w:tcPr>
-            <w:tcW w:w="3525" w:type="dxa"/>
-          </w:tcPr>
-          <w:p>
-            <w:pPr>
-              <w:pStyle w:val="NoSpacing"/>
-              <w:rPr>
-                <w:rFonts w:ascii="Lucida Console" w:hAnsi="Lucida Console"/>
-              </w:rPr>
-            </w:pPr>
-          </w:p>
-        </w:tc>
-        <w:tc>
-          <w:tcPr>
-            <w:tcW w:w="1012" w:type="dxa"/>
-          </w:tcPr>
-          <w:p>
-            <w:pPr>
-              <w:pStyle w:val="NoSpacing"/>
-              <w:jc w:val="center"/>
-              <w:rPr>
-                <w:rFonts w:ascii="Lucida Console" w:hAnsi="Lucida Console"/>
+              <w:rPr>
+                <w:rFonts w:ascii="Times New Roman" w:hAnsi="Times New Roman" w:cs="Times New Roman"/>
+                <w:sz w:val="20"/>
+                <w:szCs w:val="20"/>
               </w:rPr>
             </w:pPr>
           </w:p>
@@ -779,15 +863,18 @@
     </w:tbl>
     <w:p>
       <w:pPr>
-        <w:pStyle w:val="NoSpacing"/>
-        <w:rPr>
-          <w:rFonts w:ascii="Lucida Console" w:hAnsi="Lucida Console"/>
-        </w:rPr>
+        <w:tabs>
+          <w:tab w:val="left" w:pos="1635"/>
+          <w:tab w:val="left" w:pos="2595"/>
+        </w:tabs>
       </w:pPr>
+      <w:r>
+        <w:tab/>
+      </w:r>
     </w:p>
     <w:sectPr>
       <w:headerReference w:type="default" r:id="rId6"/>
-      <w:pgSz w:w="11906" w:h="16838"/>
+      <w:pgSz w:w="16838" w:h="11906" w:orient="landscape"/>
       <w:pgMar w:top="1440" w:right="1440" w:bottom="1440" w:left="1440" w:header="708" w:footer="708" w:gutter="0"/>
       <w:cols w:space="708"/>
       <w:docGrid w:linePitch="360"/>

</xml_diff>

<commit_message>
* @date 11/04/2018 Wade Davidson, created Setsize and tested.
</commit_message>
<xml_diff>
--- a/testPlan.docx
+++ b/testPlan.docx
@@ -185,6 +185,50 @@
                 <w:szCs w:val="20"/>
               </w:rPr>
             </w:pPr>
+            <w:r>
+              <w:rPr>
+                <w:rFonts w:ascii="Times New Roman" w:hAnsi="Times New Roman" w:cs="Times New Roman"/>
+                <w:sz w:val="20"/>
+                <w:szCs w:val="20"/>
+              </w:rPr>
+              <w:t>Vector&lt;</w:t>
+            </w:r>
+            <w:proofErr w:type="spellStart"/>
+            <w:r>
+              <w:rPr>
+                <w:rFonts w:ascii="Times New Roman" w:hAnsi="Times New Roman" w:cs="Times New Roman"/>
+                <w:sz w:val="20"/>
+                <w:szCs w:val="20"/>
+              </w:rPr>
+              <w:t>int</w:t>
+            </w:r>
+            <w:proofErr w:type="spellEnd"/>
+            <w:r>
+              <w:rPr>
+                <w:rFonts w:ascii="Times New Roman" w:hAnsi="Times New Roman" w:cs="Times New Roman"/>
+                <w:sz w:val="20"/>
+                <w:szCs w:val="20"/>
+              </w:rPr>
+              <w:t xml:space="preserve">&gt; </w:t>
+            </w:r>
+            <w:proofErr w:type="spellStart"/>
+            <w:r>
+              <w:rPr>
+                <w:rFonts w:ascii="Times New Roman" w:hAnsi="Times New Roman" w:cs="Times New Roman"/>
+                <w:sz w:val="20"/>
+                <w:szCs w:val="20"/>
+              </w:rPr>
+              <w:t>testVec</w:t>
+            </w:r>
+            <w:proofErr w:type="spellEnd"/>
+            <w:r>
+              <w:rPr>
+                <w:rFonts w:ascii="Times New Roman" w:hAnsi="Times New Roman" w:cs="Times New Roman"/>
+                <w:sz w:val="20"/>
+                <w:szCs w:val="20"/>
+              </w:rPr>
+              <w:t>;</w:t>
+            </w:r>
           </w:p>
         </w:tc>
         <w:tc>
@@ -352,7 +396,7 @@
                 <w:sz w:val="20"/>
                 <w:szCs w:val="20"/>
               </w:rPr>
-              <w:t>GetLength</w:t>
+              <w:t>SetSize</w:t>
             </w:r>
             <w:proofErr w:type="spellEnd"/>
             <w:r>
@@ -361,7 +405,30 @@
                 <w:sz w:val="20"/>
                 <w:szCs w:val="20"/>
               </w:rPr>
-              <w:t xml:space="preserve"> and </w:t>
+              <w:t xml:space="preserve"> function</w:t>
+            </w:r>
+          </w:p>
+        </w:tc>
+        <w:tc>
+          <w:tcPr>
+            <w:tcW w:w="4270" w:type="dxa"/>
+          </w:tcPr>
+          <w:p>
+            <w:pPr>
+              <w:pStyle w:val="NoSpacing"/>
+              <w:rPr>
+                <w:rFonts w:ascii="Times New Roman" w:hAnsi="Times New Roman" w:cs="Times New Roman"/>
+                <w:sz w:val="20"/>
+                <w:szCs w:val="20"/>
+              </w:rPr>
+            </w:pPr>
+            <w:r>
+              <w:rPr>
+                <w:rFonts w:ascii="Times New Roman" w:hAnsi="Times New Roman" w:cs="Times New Roman"/>
+                <w:sz w:val="20"/>
+                <w:szCs w:val="20"/>
+              </w:rPr>
+              <w:t>Vector&lt;</w:t>
             </w:r>
             <w:proofErr w:type="spellStart"/>
             <w:r>
@@ -370,7 +437,7 @@
                 <w:sz w:val="20"/>
                 <w:szCs w:val="20"/>
               </w:rPr>
-              <w:t>GetSize</w:t>
+              <w:t>int</w:t>
             </w:r>
             <w:proofErr w:type="spellEnd"/>
             <w:r>
@@ -379,23 +446,54 @@
                 <w:sz w:val="20"/>
                 <w:szCs w:val="20"/>
               </w:rPr>
-              <w:t xml:space="preserve"> functions</w:t>
-            </w:r>
-          </w:p>
-        </w:tc>
-        <w:tc>
-          <w:tcPr>
-            <w:tcW w:w="4270" w:type="dxa"/>
-          </w:tcPr>
-          <w:p>
-            <w:pPr>
-              <w:pStyle w:val="NoSpacing"/>
-              <w:rPr>
-                <w:rFonts w:ascii="Times New Roman" w:hAnsi="Times New Roman" w:cs="Times New Roman"/>
-                <w:sz w:val="20"/>
-                <w:szCs w:val="20"/>
-              </w:rPr>
-            </w:pPr>
+              <w:t xml:space="preserve">&gt; </w:t>
+            </w:r>
+            <w:proofErr w:type="spellStart"/>
+            <w:r>
+              <w:rPr>
+                <w:rFonts w:ascii="Times New Roman" w:hAnsi="Times New Roman" w:cs="Times New Roman"/>
+                <w:sz w:val="20"/>
+                <w:szCs w:val="20"/>
+              </w:rPr>
+              <w:t>testVec</w:t>
+            </w:r>
+            <w:proofErr w:type="spellEnd"/>
+            <w:r>
+              <w:rPr>
+                <w:rFonts w:ascii="Times New Roman" w:hAnsi="Times New Roman" w:cs="Times New Roman"/>
+                <w:sz w:val="20"/>
+                <w:szCs w:val="20"/>
+              </w:rPr>
+              <w:t>;</w:t>
+            </w:r>
+          </w:p>
+          <w:p>
+            <w:pPr>
+              <w:pStyle w:val="NoSpacing"/>
+              <w:rPr>
+                <w:rFonts w:ascii="Times New Roman" w:hAnsi="Times New Roman" w:cs="Times New Roman"/>
+                <w:sz w:val="20"/>
+                <w:szCs w:val="20"/>
+              </w:rPr>
+            </w:pPr>
+            <w:proofErr w:type="spellStart"/>
+            <w:r>
+              <w:rPr>
+                <w:rFonts w:ascii="Times New Roman" w:hAnsi="Times New Roman" w:cs="Times New Roman"/>
+                <w:sz w:val="20"/>
+                <w:szCs w:val="20"/>
+              </w:rPr>
+              <w:t>testVec.SetSize</w:t>
+            </w:r>
+            <w:proofErr w:type="spellEnd"/>
+            <w:r>
+              <w:rPr>
+                <w:rFonts w:ascii="Times New Roman" w:hAnsi="Times New Roman" w:cs="Times New Roman"/>
+                <w:sz w:val="20"/>
+                <w:szCs w:val="20"/>
+              </w:rPr>
+              <w:t>(10);</w:t>
+            </w:r>
           </w:p>
         </w:tc>
         <w:tc>
@@ -427,6 +525,42 @@
                 <w:sz w:val="20"/>
                 <w:szCs w:val="20"/>
               </w:rPr>
+              <w:t xml:space="preserve"> = 10</w:t>
+            </w:r>
+            <w:r>
+              <w:rPr>
+                <w:rFonts w:ascii="Times New Roman" w:hAnsi="Times New Roman" w:cs="Times New Roman"/>
+                <w:sz w:val="20"/>
+                <w:szCs w:val="20"/>
+              </w:rPr>
+              <w:t>;</w:t>
+            </w:r>
+          </w:p>
+          <w:p>
+            <w:pPr>
+              <w:pStyle w:val="NoSpacing"/>
+              <w:rPr>
+                <w:rFonts w:ascii="Times New Roman" w:hAnsi="Times New Roman" w:cs="Times New Roman"/>
+                <w:sz w:val="20"/>
+                <w:szCs w:val="20"/>
+              </w:rPr>
+            </w:pPr>
+            <w:proofErr w:type="spellStart"/>
+            <w:r>
+              <w:rPr>
+                <w:rFonts w:ascii="Times New Roman" w:hAnsi="Times New Roman" w:cs="Times New Roman"/>
+                <w:sz w:val="20"/>
+                <w:szCs w:val="20"/>
+              </w:rPr>
+              <w:t>m_arrayLength</w:t>
+            </w:r>
+            <w:proofErr w:type="spellEnd"/>
+            <w:r>
+              <w:rPr>
+                <w:rFonts w:ascii="Times New Roman" w:hAnsi="Times New Roman" w:cs="Times New Roman"/>
+                <w:sz w:val="20"/>
+                <w:szCs w:val="20"/>
+              </w:rPr>
               <w:t xml:space="preserve"> = 0;</w:t>
             </w:r>
           </w:p>
@@ -446,7 +580,7 @@
                 <w:sz w:val="20"/>
                 <w:szCs w:val="20"/>
               </w:rPr>
-              <w:t>m_arrayLength</w:t>
+              <w:t>m_theArray</w:t>
             </w:r>
             <w:proofErr w:type="spellEnd"/>
             <w:r>
@@ -455,35 +589,23 @@
                 <w:sz w:val="20"/>
                 <w:szCs w:val="20"/>
               </w:rPr>
-              <w:t xml:space="preserve"> = 0;</w:t>
-            </w:r>
-          </w:p>
-          <w:p>
-            <w:pPr>
-              <w:pStyle w:val="NoSpacing"/>
-              <w:rPr>
-                <w:rFonts w:ascii="Times New Roman" w:hAnsi="Times New Roman" w:cs="Times New Roman"/>
-                <w:sz w:val="20"/>
-                <w:szCs w:val="20"/>
-              </w:rPr>
-            </w:pPr>
-            <w:proofErr w:type="spellStart"/>
-            <w:r>
-              <w:rPr>
-                <w:rFonts w:ascii="Times New Roman" w:hAnsi="Times New Roman" w:cs="Times New Roman"/>
-                <w:sz w:val="20"/>
-                <w:szCs w:val="20"/>
-              </w:rPr>
-              <w:t>m_theArray</w:t>
-            </w:r>
-            <w:proofErr w:type="spellEnd"/>
-            <w:r>
-              <w:rPr>
-                <w:rFonts w:ascii="Times New Roman" w:hAnsi="Times New Roman" w:cs="Times New Roman"/>
-                <w:sz w:val="20"/>
-                <w:szCs w:val="20"/>
-              </w:rPr>
-              <w:t xml:space="preserve"> = NULL;</w:t>
+              <w:t xml:space="preserve"> = </w:t>
+            </w:r>
+            <w:r>
+              <w:rPr>
+                <w:rFonts w:ascii="Times New Roman" w:hAnsi="Times New Roman" w:cs="Times New Roman"/>
+                <w:sz w:val="20"/>
+                <w:szCs w:val="20"/>
+              </w:rPr>
+              <w:t xml:space="preserve">NOT </w:t>
+            </w:r>
+            <w:r>
+              <w:rPr>
+                <w:rFonts w:ascii="Times New Roman" w:hAnsi="Times New Roman" w:cs="Times New Roman"/>
+                <w:sz w:val="20"/>
+                <w:szCs w:val="20"/>
+              </w:rPr>
+              <w:t>NULL;</w:t>
             </w:r>
           </w:p>
         </w:tc>
@@ -563,7 +685,7 @@
                 <w:sz w:val="20"/>
                 <w:szCs w:val="20"/>
               </w:rPr>
-              <w:t>SetArray</w:t>
+              <w:t>SetSize</w:t>
             </w:r>
             <w:proofErr w:type="spellEnd"/>
             <w:r>
@@ -572,7 +694,38 @@
                 <w:sz w:val="20"/>
                 <w:szCs w:val="20"/>
               </w:rPr>
-              <w:t xml:space="preserve"> and </w:t>
+              <w:t xml:space="preserve"> function</w:t>
+            </w:r>
+            <w:r>
+              <w:rPr>
+                <w:rFonts w:ascii="Times New Roman" w:hAnsi="Times New Roman" w:cs="Times New Roman"/>
+                <w:sz w:val="20"/>
+                <w:szCs w:val="20"/>
+              </w:rPr>
+              <w:t xml:space="preserve"> with 0</w:t>
+            </w:r>
+          </w:p>
+        </w:tc>
+        <w:tc>
+          <w:tcPr>
+            <w:tcW w:w="4270" w:type="dxa"/>
+          </w:tcPr>
+          <w:p>
+            <w:pPr>
+              <w:pStyle w:val="NoSpacing"/>
+              <w:rPr>
+                <w:rFonts w:ascii="Times New Roman" w:hAnsi="Times New Roman" w:cs="Times New Roman"/>
+                <w:sz w:val="20"/>
+                <w:szCs w:val="20"/>
+              </w:rPr>
+            </w:pPr>
+            <w:r>
+              <w:rPr>
+                <w:rFonts w:ascii="Times New Roman" w:hAnsi="Times New Roman" w:cs="Times New Roman"/>
+                <w:sz w:val="20"/>
+                <w:szCs w:val="20"/>
+              </w:rPr>
+              <w:t>Vector&lt;</w:t>
             </w:r>
             <w:proofErr w:type="spellStart"/>
             <w:r>
@@ -581,24 +734,17 @@
                 <w:sz w:val="20"/>
                 <w:szCs w:val="20"/>
               </w:rPr>
-              <w:t>GetArray</w:t>
+              <w:t>int</w:t>
             </w:r>
             <w:proofErr w:type="spellEnd"/>
-          </w:p>
-        </w:tc>
-        <w:tc>
-          <w:tcPr>
-            <w:tcW w:w="4270" w:type="dxa"/>
-          </w:tcPr>
-          <w:p>
-            <w:pPr>
-              <w:pStyle w:val="NoSpacing"/>
-              <w:rPr>
-                <w:rFonts w:ascii="Times New Roman" w:hAnsi="Times New Roman" w:cs="Times New Roman"/>
-                <w:sz w:val="20"/>
-                <w:szCs w:val="20"/>
-              </w:rPr>
-            </w:pPr>
+            <w:r>
+              <w:rPr>
+                <w:rFonts w:ascii="Times New Roman" w:hAnsi="Times New Roman" w:cs="Times New Roman"/>
+                <w:sz w:val="20"/>
+                <w:szCs w:val="20"/>
+              </w:rPr>
+              <w:t xml:space="preserve">&gt; </w:t>
+            </w:r>
             <w:proofErr w:type="spellStart"/>
             <w:r>
               <w:rPr>
@@ -606,7 +752,7 @@
                 <w:sz w:val="20"/>
                 <w:szCs w:val="20"/>
               </w:rPr>
-              <w:t>intVec.SetArray</w:t>
+              <w:t>testVec</w:t>
             </w:r>
             <w:proofErr w:type="spellEnd"/>
             <w:r>
@@ -615,26 +761,18 @@
                 <w:sz w:val="20"/>
                 <w:szCs w:val="20"/>
               </w:rPr>
-              <w:t>(intArray01, 6);</w:t>
-            </w:r>
-          </w:p>
-          <w:p>
-            <w:pPr>
-              <w:pStyle w:val="NoSpacing"/>
-              <w:rPr>
-                <w:rFonts w:ascii="Times New Roman" w:hAnsi="Times New Roman" w:cs="Times New Roman"/>
-                <w:sz w:val="20"/>
-                <w:szCs w:val="20"/>
-              </w:rPr>
-            </w:pPr>
-            <w:r>
-              <w:rPr>
-                <w:rFonts w:ascii="Times New Roman" w:hAnsi="Times New Roman" w:cs="Times New Roman"/>
-                <w:sz w:val="20"/>
-                <w:szCs w:val="20"/>
-              </w:rPr>
-              <w:t xml:space="preserve">intArray02 = </w:t>
-            </w:r>
+              <w:t>;</w:t>
+            </w:r>
+          </w:p>
+          <w:p>
+            <w:pPr>
+              <w:pStyle w:val="NoSpacing"/>
+              <w:rPr>
+                <w:rFonts w:ascii="Times New Roman" w:hAnsi="Times New Roman" w:cs="Times New Roman"/>
+                <w:sz w:val="20"/>
+                <w:szCs w:val="20"/>
+              </w:rPr>
+            </w:pPr>
             <w:proofErr w:type="spellStart"/>
             <w:r>
               <w:rPr>
@@ -642,7 +780,7 @@
                 <w:sz w:val="20"/>
                 <w:szCs w:val="20"/>
               </w:rPr>
-              <w:t>intVec.GetArray</w:t>
+              <w:t>testVec.SetSize</w:t>
             </w:r>
             <w:proofErr w:type="spellEnd"/>
             <w:r>
@@ -651,7 +789,23 @@
                 <w:sz w:val="20"/>
                 <w:szCs w:val="20"/>
               </w:rPr>
-              <w:t>();</w:t>
+              <w:t>(</w:t>
+            </w:r>
+            <w:r>
+              <w:rPr>
+                <w:rFonts w:ascii="Times New Roman" w:hAnsi="Times New Roman" w:cs="Times New Roman"/>
+                <w:sz w:val="20"/>
+                <w:szCs w:val="20"/>
+              </w:rPr>
+              <w:t>0)</w:t>
+            </w:r>
+            <w:r>
+              <w:rPr>
+                <w:rFonts w:ascii="Times New Roman" w:hAnsi="Times New Roman" w:cs="Times New Roman"/>
+                <w:sz w:val="20"/>
+                <w:szCs w:val="20"/>
+              </w:rPr>
+              <w:t>;</w:t>
             </w:r>
           </w:p>
         </w:tc>
@@ -668,8 +822,100 @@
                 <w:szCs w:val="20"/>
               </w:rPr>
             </w:pPr>
+            <w:r>
+              <w:rPr>
+                <w:rFonts w:ascii="Times New Roman" w:hAnsi="Times New Roman" w:cs="Times New Roman"/>
+                <w:sz w:val="20"/>
+                <w:szCs w:val="20"/>
+              </w:rPr>
+              <w:t>ERROR MSG</w:t>
+            </w:r>
+          </w:p>
+          <w:p>
+            <w:pPr>
+              <w:pStyle w:val="NoSpacing"/>
+              <w:rPr>
+                <w:rFonts w:ascii="Times New Roman" w:hAnsi="Times New Roman" w:cs="Times New Roman"/>
+                <w:sz w:val="20"/>
+                <w:szCs w:val="20"/>
+              </w:rPr>
+            </w:pPr>
+            <w:proofErr w:type="spellStart"/>
+            <w:r>
+              <w:rPr>
+                <w:rFonts w:ascii="Times New Roman" w:hAnsi="Times New Roman" w:cs="Times New Roman"/>
+                <w:sz w:val="20"/>
+                <w:szCs w:val="20"/>
+              </w:rPr>
+              <w:t>m_arraySize</w:t>
+            </w:r>
+            <w:proofErr w:type="spellEnd"/>
+            <w:r>
+              <w:rPr>
+                <w:rFonts w:ascii="Times New Roman" w:hAnsi="Times New Roman" w:cs="Times New Roman"/>
+                <w:sz w:val="20"/>
+                <w:szCs w:val="20"/>
+              </w:rPr>
+              <w:t xml:space="preserve"> = 0;</w:t>
+            </w:r>
             <w:bookmarkStart w:id="0" w:name="_GoBack"/>
             <w:bookmarkEnd w:id="0"/>
+          </w:p>
+          <w:p>
+            <w:pPr>
+              <w:pStyle w:val="NoSpacing"/>
+              <w:rPr>
+                <w:rFonts w:ascii="Times New Roman" w:hAnsi="Times New Roman" w:cs="Times New Roman"/>
+                <w:sz w:val="20"/>
+                <w:szCs w:val="20"/>
+              </w:rPr>
+            </w:pPr>
+            <w:proofErr w:type="spellStart"/>
+            <w:r>
+              <w:rPr>
+                <w:rFonts w:ascii="Times New Roman" w:hAnsi="Times New Roman" w:cs="Times New Roman"/>
+                <w:sz w:val="20"/>
+                <w:szCs w:val="20"/>
+              </w:rPr>
+              <w:t>m_arrayLength</w:t>
+            </w:r>
+            <w:proofErr w:type="spellEnd"/>
+            <w:r>
+              <w:rPr>
+                <w:rFonts w:ascii="Times New Roman" w:hAnsi="Times New Roman" w:cs="Times New Roman"/>
+                <w:sz w:val="20"/>
+                <w:szCs w:val="20"/>
+              </w:rPr>
+              <w:t xml:space="preserve"> = 0;</w:t>
+            </w:r>
+          </w:p>
+          <w:p>
+            <w:pPr>
+              <w:pStyle w:val="NoSpacing"/>
+              <w:rPr>
+                <w:rFonts w:ascii="Times New Roman" w:hAnsi="Times New Roman" w:cs="Times New Roman"/>
+                <w:sz w:val="20"/>
+                <w:szCs w:val="20"/>
+              </w:rPr>
+            </w:pPr>
+            <w:proofErr w:type="spellStart"/>
+            <w:r>
+              <w:rPr>
+                <w:rFonts w:ascii="Times New Roman" w:hAnsi="Times New Roman" w:cs="Times New Roman"/>
+                <w:sz w:val="20"/>
+                <w:szCs w:val="20"/>
+              </w:rPr>
+              <w:t>m_theArray</w:t>
+            </w:r>
+            <w:proofErr w:type="spellEnd"/>
+            <w:r>
+              <w:rPr>
+                <w:rFonts w:ascii="Times New Roman" w:hAnsi="Times New Roman" w:cs="Times New Roman"/>
+                <w:sz w:val="20"/>
+                <w:szCs w:val="20"/>
+              </w:rPr>
+              <w:t xml:space="preserve"> = NULL;</w:t>
+            </w:r>
           </w:p>
           <w:p>
             <w:pPr>

</xml_diff>

<commit_message>
* @date 11/04/2018 Wade Davidson, created VecCopy and tested.
</commit_message>
<xml_diff>
--- a/testPlan.docx
+++ b/testPlan.docx
@@ -251,35 +251,35 @@
                 <w:sz w:val="20"/>
                 <w:szCs w:val="20"/>
               </w:rPr>
+              <w:t>m_arrayLength</w:t>
+            </w:r>
+            <w:proofErr w:type="spellEnd"/>
+            <w:r>
+              <w:rPr>
+                <w:rFonts w:ascii="Times New Roman" w:hAnsi="Times New Roman" w:cs="Times New Roman"/>
+                <w:sz w:val="20"/>
+                <w:szCs w:val="20"/>
+              </w:rPr>
+              <w:t xml:space="preserve"> = 0;</w:t>
+            </w:r>
+          </w:p>
+          <w:p>
+            <w:pPr>
+              <w:pStyle w:val="NoSpacing"/>
+              <w:rPr>
+                <w:rFonts w:ascii="Times New Roman" w:hAnsi="Times New Roman" w:cs="Times New Roman"/>
+                <w:sz w:val="20"/>
+                <w:szCs w:val="20"/>
+              </w:rPr>
+            </w:pPr>
+            <w:proofErr w:type="spellStart"/>
+            <w:r>
+              <w:rPr>
+                <w:rFonts w:ascii="Times New Roman" w:hAnsi="Times New Roman" w:cs="Times New Roman"/>
+                <w:sz w:val="20"/>
+                <w:szCs w:val="20"/>
+              </w:rPr>
               <w:t>m_arraySize</w:t>
-            </w:r>
-            <w:proofErr w:type="spellEnd"/>
-            <w:r>
-              <w:rPr>
-                <w:rFonts w:ascii="Times New Roman" w:hAnsi="Times New Roman" w:cs="Times New Roman"/>
-                <w:sz w:val="20"/>
-                <w:szCs w:val="20"/>
-              </w:rPr>
-              <w:t xml:space="preserve"> = 0;</w:t>
-            </w:r>
-          </w:p>
-          <w:p>
-            <w:pPr>
-              <w:pStyle w:val="NoSpacing"/>
-              <w:rPr>
-                <w:rFonts w:ascii="Times New Roman" w:hAnsi="Times New Roman" w:cs="Times New Roman"/>
-                <w:sz w:val="20"/>
-                <w:szCs w:val="20"/>
-              </w:rPr>
-            </w:pPr>
-            <w:proofErr w:type="spellStart"/>
-            <w:r>
-              <w:rPr>
-                <w:rFonts w:ascii="Times New Roman" w:hAnsi="Times New Roman" w:cs="Times New Roman"/>
-                <w:sz w:val="20"/>
-                <w:szCs w:val="20"/>
-              </w:rPr>
-              <w:t>m_arrayLength</w:t>
             </w:r>
             <w:proofErr w:type="spellEnd"/>
             <w:r>
@@ -516,6 +516,34 @@
                 <w:sz w:val="20"/>
                 <w:szCs w:val="20"/>
               </w:rPr>
+              <w:t>m_arrayLength</w:t>
+            </w:r>
+            <w:proofErr w:type="spellEnd"/>
+            <w:r>
+              <w:rPr>
+                <w:rFonts w:ascii="Times New Roman" w:hAnsi="Times New Roman" w:cs="Times New Roman"/>
+                <w:sz w:val="20"/>
+                <w:szCs w:val="20"/>
+              </w:rPr>
+              <w:t xml:space="preserve"> = 0;</w:t>
+            </w:r>
+          </w:p>
+          <w:p>
+            <w:pPr>
+              <w:pStyle w:val="NoSpacing"/>
+              <w:rPr>
+                <w:rFonts w:ascii="Times New Roman" w:hAnsi="Times New Roman" w:cs="Times New Roman"/>
+                <w:sz w:val="20"/>
+                <w:szCs w:val="20"/>
+              </w:rPr>
+            </w:pPr>
+            <w:proofErr w:type="spellStart"/>
+            <w:r>
+              <w:rPr>
+                <w:rFonts w:ascii="Times New Roman" w:hAnsi="Times New Roman" w:cs="Times New Roman"/>
+                <w:sz w:val="20"/>
+                <w:szCs w:val="20"/>
+              </w:rPr>
               <w:t>m_arraySize</w:t>
             </w:r>
             <w:proofErr w:type="spellEnd"/>
@@ -534,34 +562,6 @@
                 <w:szCs w:val="20"/>
               </w:rPr>
               <w:t>;</w:t>
-            </w:r>
-          </w:p>
-          <w:p>
-            <w:pPr>
-              <w:pStyle w:val="NoSpacing"/>
-              <w:rPr>
-                <w:rFonts w:ascii="Times New Roman" w:hAnsi="Times New Roman" w:cs="Times New Roman"/>
-                <w:sz w:val="20"/>
-                <w:szCs w:val="20"/>
-              </w:rPr>
-            </w:pPr>
-            <w:proofErr w:type="spellStart"/>
-            <w:r>
-              <w:rPr>
-                <w:rFonts w:ascii="Times New Roman" w:hAnsi="Times New Roman" w:cs="Times New Roman"/>
-                <w:sz w:val="20"/>
-                <w:szCs w:val="20"/>
-              </w:rPr>
-              <w:t>m_arrayLength</w:t>
-            </w:r>
-            <w:proofErr w:type="spellEnd"/>
-            <w:r>
-              <w:rPr>
-                <w:rFonts w:ascii="Times New Roman" w:hAnsi="Times New Roman" w:cs="Times New Roman"/>
-                <w:sz w:val="20"/>
-                <w:szCs w:val="20"/>
-              </w:rPr>
-              <w:t xml:space="preserve"> = 0;</w:t>
             </w:r>
           </w:p>
           <w:p>
@@ -847,6 +847,34 @@
                 <w:sz w:val="20"/>
                 <w:szCs w:val="20"/>
               </w:rPr>
+              <w:t>m_arrayLength</w:t>
+            </w:r>
+            <w:proofErr w:type="spellEnd"/>
+            <w:r>
+              <w:rPr>
+                <w:rFonts w:ascii="Times New Roman" w:hAnsi="Times New Roman" w:cs="Times New Roman"/>
+                <w:sz w:val="20"/>
+                <w:szCs w:val="20"/>
+              </w:rPr>
+              <w:t xml:space="preserve"> = 0;</w:t>
+            </w:r>
+          </w:p>
+          <w:p>
+            <w:pPr>
+              <w:pStyle w:val="NoSpacing"/>
+              <w:rPr>
+                <w:rFonts w:ascii="Times New Roman" w:hAnsi="Times New Roman" w:cs="Times New Roman"/>
+                <w:sz w:val="20"/>
+                <w:szCs w:val="20"/>
+              </w:rPr>
+            </w:pPr>
+            <w:proofErr w:type="spellStart"/>
+            <w:r>
+              <w:rPr>
+                <w:rFonts w:ascii="Times New Roman" w:hAnsi="Times New Roman" w:cs="Times New Roman"/>
+                <w:sz w:val="20"/>
+                <w:szCs w:val="20"/>
+              </w:rPr>
               <w:t>m_arraySize</w:t>
             </w:r>
             <w:proofErr w:type="spellEnd"/>
@@ -857,175 +885,439 @@
                 <w:szCs w:val="20"/>
               </w:rPr>
               <w:t xml:space="preserve"> = 0;</w:t>
+            </w:r>
+          </w:p>
+          <w:p>
+            <w:pPr>
+              <w:pStyle w:val="NoSpacing"/>
+              <w:rPr>
+                <w:rFonts w:ascii="Times New Roman" w:hAnsi="Times New Roman" w:cs="Times New Roman"/>
+                <w:sz w:val="20"/>
+                <w:szCs w:val="20"/>
+              </w:rPr>
+            </w:pPr>
+            <w:proofErr w:type="spellStart"/>
+            <w:r>
+              <w:rPr>
+                <w:rFonts w:ascii="Times New Roman" w:hAnsi="Times New Roman" w:cs="Times New Roman"/>
+                <w:sz w:val="20"/>
+                <w:szCs w:val="20"/>
+              </w:rPr>
+              <w:t>m_theArray</w:t>
+            </w:r>
+            <w:proofErr w:type="spellEnd"/>
+            <w:r>
+              <w:rPr>
+                <w:rFonts w:ascii="Times New Roman" w:hAnsi="Times New Roman" w:cs="Times New Roman"/>
+                <w:sz w:val="20"/>
+                <w:szCs w:val="20"/>
+              </w:rPr>
+              <w:t xml:space="preserve"> = NULL;</w:t>
+            </w:r>
+          </w:p>
+          <w:p>
+            <w:pPr>
+              <w:pStyle w:val="NoSpacing"/>
+              <w:rPr>
+                <w:rFonts w:ascii="Times New Roman" w:hAnsi="Times New Roman" w:cs="Times New Roman"/>
+                <w:sz w:val="20"/>
+                <w:szCs w:val="20"/>
+              </w:rPr>
+            </w:pPr>
+          </w:p>
+        </w:tc>
+        <w:tc>
+          <w:tcPr>
+            <w:tcW w:w="1012" w:type="dxa"/>
+          </w:tcPr>
+          <w:p>
+            <w:pPr>
+              <w:pStyle w:val="NoSpacing"/>
+              <w:rPr>
+                <w:rFonts w:ascii="Times New Roman" w:hAnsi="Times New Roman" w:cs="Times New Roman"/>
+                <w:sz w:val="20"/>
+                <w:szCs w:val="20"/>
+              </w:rPr>
+            </w:pPr>
+            <w:r>
+              <w:rPr>
+                <w:rFonts w:ascii="Times New Roman" w:hAnsi="Times New Roman" w:cs="Times New Roman"/>
+                <w:sz w:val="20"/>
+                <w:szCs w:val="20"/>
+              </w:rPr>
+              <w:t>Y</w:t>
+            </w:r>
+          </w:p>
+        </w:tc>
+      </w:tr>
+      <w:tr>
+        <w:tc>
+          <w:tcPr>
+            <w:tcW w:w="747" w:type="dxa"/>
+          </w:tcPr>
+          <w:p>
+            <w:pPr>
+              <w:pStyle w:val="NoSpacing"/>
+              <w:rPr>
+                <w:rFonts w:ascii="Times New Roman" w:hAnsi="Times New Roman" w:cs="Times New Roman"/>
+                <w:sz w:val="20"/>
+                <w:szCs w:val="20"/>
+              </w:rPr>
+            </w:pPr>
+            <w:r>
+              <w:rPr>
+                <w:rFonts w:ascii="Times New Roman" w:hAnsi="Times New Roman" w:cs="Times New Roman"/>
+                <w:sz w:val="20"/>
+                <w:szCs w:val="20"/>
+              </w:rPr>
+              <w:t>4</w:t>
+            </w:r>
+          </w:p>
+        </w:tc>
+        <w:tc>
+          <w:tcPr>
+            <w:tcW w:w="3359" w:type="dxa"/>
+          </w:tcPr>
+          <w:p>
+            <w:pPr>
+              <w:pStyle w:val="NoSpacing"/>
+              <w:rPr>
+                <w:rFonts w:ascii="Times New Roman" w:hAnsi="Times New Roman" w:cs="Times New Roman"/>
+                <w:sz w:val="20"/>
+                <w:szCs w:val="20"/>
+              </w:rPr>
+            </w:pPr>
+            <w:r>
+              <w:rPr>
+                <w:rFonts w:ascii="Times New Roman" w:hAnsi="Times New Roman" w:cs="Times New Roman"/>
+                <w:sz w:val="20"/>
+                <w:szCs w:val="20"/>
+              </w:rPr>
+              <w:t>Check copy function</w:t>
+            </w:r>
+          </w:p>
+        </w:tc>
+        <w:tc>
+          <w:tcPr>
+            <w:tcW w:w="4270" w:type="dxa"/>
+          </w:tcPr>
+          <w:p>
+            <w:pPr>
+              <w:pStyle w:val="NoSpacing"/>
+              <w:rPr>
+                <w:rFonts w:ascii="Times New Roman" w:hAnsi="Times New Roman" w:cs="Times New Roman"/>
+                <w:sz w:val="20"/>
+                <w:szCs w:val="20"/>
+              </w:rPr>
+            </w:pPr>
+            <w:r>
+              <w:rPr>
+                <w:rFonts w:ascii="Times New Roman" w:hAnsi="Times New Roman" w:cs="Times New Roman"/>
+                <w:sz w:val="20"/>
+                <w:szCs w:val="20"/>
+              </w:rPr>
+              <w:t>Vector&lt;</w:t>
+            </w:r>
+            <w:proofErr w:type="spellStart"/>
+            <w:r>
+              <w:rPr>
+                <w:rFonts w:ascii="Times New Roman" w:hAnsi="Times New Roman" w:cs="Times New Roman"/>
+                <w:sz w:val="20"/>
+                <w:szCs w:val="20"/>
+              </w:rPr>
+              <w:t>int</w:t>
+            </w:r>
+            <w:proofErr w:type="spellEnd"/>
+            <w:r>
+              <w:rPr>
+                <w:rFonts w:ascii="Times New Roman" w:hAnsi="Times New Roman" w:cs="Times New Roman"/>
+                <w:sz w:val="20"/>
+                <w:szCs w:val="20"/>
+              </w:rPr>
+              <w:t xml:space="preserve">&gt; </w:t>
+            </w:r>
+            <w:proofErr w:type="spellStart"/>
+            <w:r>
+              <w:rPr>
+                <w:rFonts w:ascii="Times New Roman" w:hAnsi="Times New Roman" w:cs="Times New Roman"/>
+                <w:sz w:val="20"/>
+                <w:szCs w:val="20"/>
+              </w:rPr>
+              <w:t>testVec</w:t>
+            </w:r>
+            <w:proofErr w:type="spellEnd"/>
+            <w:r>
+              <w:rPr>
+                <w:rFonts w:ascii="Times New Roman" w:hAnsi="Times New Roman" w:cs="Times New Roman"/>
+                <w:sz w:val="20"/>
+                <w:szCs w:val="20"/>
+              </w:rPr>
+              <w:t>, testVec02;</w:t>
+            </w:r>
+          </w:p>
+          <w:p>
+            <w:pPr>
+              <w:pStyle w:val="NoSpacing"/>
+              <w:rPr>
+                <w:rFonts w:ascii="Times New Roman" w:hAnsi="Times New Roman" w:cs="Times New Roman"/>
+                <w:sz w:val="20"/>
+                <w:szCs w:val="20"/>
+              </w:rPr>
+            </w:pPr>
+            <w:r>
+              <w:rPr>
+                <w:rFonts w:ascii="Times New Roman" w:hAnsi="Times New Roman" w:cs="Times New Roman"/>
+                <w:sz w:val="20"/>
+                <w:szCs w:val="20"/>
+              </w:rPr>
+              <w:t xml:space="preserve"> </w:t>
+            </w:r>
+            <w:proofErr w:type="spellStart"/>
+            <w:r>
+              <w:rPr>
+                <w:rFonts w:ascii="Times New Roman" w:hAnsi="Times New Roman" w:cs="Times New Roman"/>
+                <w:sz w:val="20"/>
+                <w:szCs w:val="20"/>
+              </w:rPr>
+              <w:t>testVec.SetSize</w:t>
+            </w:r>
+            <w:proofErr w:type="spellEnd"/>
+            <w:r>
+              <w:rPr>
+                <w:rFonts w:ascii="Times New Roman" w:hAnsi="Times New Roman" w:cs="Times New Roman"/>
+                <w:sz w:val="20"/>
+                <w:szCs w:val="20"/>
+              </w:rPr>
+              <w:t>(10);</w:t>
+            </w:r>
+          </w:p>
+          <w:p>
+            <w:pPr>
+              <w:pStyle w:val="NoSpacing"/>
+              <w:rPr>
+                <w:rFonts w:ascii="Times New Roman" w:hAnsi="Times New Roman" w:cs="Times New Roman"/>
+                <w:sz w:val="20"/>
+                <w:szCs w:val="20"/>
+              </w:rPr>
+            </w:pPr>
+            <w:r>
+              <w:rPr>
+                <w:rFonts w:ascii="Times New Roman" w:hAnsi="Times New Roman" w:cs="Times New Roman"/>
+                <w:sz w:val="20"/>
+                <w:szCs w:val="20"/>
+              </w:rPr>
+              <w:t xml:space="preserve"> testVec02.CopyVec(</w:t>
+            </w:r>
+            <w:proofErr w:type="spellStart"/>
+            <w:r>
+              <w:rPr>
+                <w:rFonts w:ascii="Times New Roman" w:hAnsi="Times New Roman" w:cs="Times New Roman"/>
+                <w:sz w:val="20"/>
+                <w:szCs w:val="20"/>
+              </w:rPr>
+              <w:t>testVec</w:t>
+            </w:r>
+            <w:proofErr w:type="spellEnd"/>
+            <w:r>
+              <w:rPr>
+                <w:rFonts w:ascii="Times New Roman" w:hAnsi="Times New Roman" w:cs="Times New Roman"/>
+                <w:sz w:val="20"/>
+                <w:szCs w:val="20"/>
+              </w:rPr>
+              <w:t>)</w:t>
+            </w:r>
+            <w:r>
+              <w:rPr>
+                <w:rFonts w:ascii="Times New Roman" w:hAnsi="Times New Roman" w:cs="Times New Roman"/>
+                <w:sz w:val="20"/>
+                <w:szCs w:val="20"/>
+              </w:rPr>
+              <w:t>;</w:t>
+            </w:r>
+          </w:p>
+          <w:p>
+            <w:pPr>
+              <w:pStyle w:val="NoSpacing"/>
+              <w:rPr>
+                <w:rFonts w:ascii="Times New Roman" w:hAnsi="Times New Roman" w:cs="Times New Roman"/>
+                <w:sz w:val="20"/>
+                <w:szCs w:val="20"/>
+              </w:rPr>
+            </w:pPr>
+            <w:r>
+              <w:rPr>
+                <w:rFonts w:ascii="Times New Roman" w:hAnsi="Times New Roman" w:cs="Times New Roman"/>
+                <w:sz w:val="20"/>
+                <w:szCs w:val="20"/>
+              </w:rPr>
+              <w:t>testVec02.print();</w:t>
+            </w:r>
+          </w:p>
+        </w:tc>
+        <w:tc>
+          <w:tcPr>
+            <w:tcW w:w="4560" w:type="dxa"/>
+          </w:tcPr>
+          <w:p>
+            <w:pPr>
+              <w:pStyle w:val="NoSpacing"/>
+              <w:rPr>
+                <w:rFonts w:ascii="Times New Roman" w:hAnsi="Times New Roman" w:cs="Times New Roman"/>
+                <w:sz w:val="20"/>
+                <w:szCs w:val="20"/>
+              </w:rPr>
+            </w:pPr>
+            <w:r>
+              <w:rPr>
+                <w:rFonts w:ascii="Times New Roman" w:hAnsi="Times New Roman" w:cs="Times New Roman"/>
+                <w:sz w:val="20"/>
+                <w:szCs w:val="20"/>
+              </w:rPr>
+              <w:t xml:space="preserve">Copy successful </w:t>
+            </w:r>
+            <w:proofErr w:type="spellStart"/>
+            <w:r>
+              <w:rPr>
+                <w:rFonts w:ascii="Times New Roman" w:hAnsi="Times New Roman" w:cs="Times New Roman"/>
+                <w:sz w:val="20"/>
+                <w:szCs w:val="20"/>
+              </w:rPr>
+              <w:t>msg</w:t>
+            </w:r>
+            <w:proofErr w:type="spellEnd"/>
+          </w:p>
+          <w:p>
+            <w:pPr>
+              <w:pStyle w:val="NoSpacing"/>
+              <w:rPr>
+                <w:rFonts w:ascii="Times New Roman" w:hAnsi="Times New Roman" w:cs="Times New Roman"/>
+                <w:sz w:val="20"/>
+                <w:szCs w:val="20"/>
+              </w:rPr>
+            </w:pPr>
+            <w:proofErr w:type="spellStart"/>
+            <w:r>
+              <w:rPr>
+                <w:rFonts w:ascii="Times New Roman" w:hAnsi="Times New Roman" w:cs="Times New Roman"/>
+                <w:sz w:val="20"/>
+                <w:szCs w:val="20"/>
+              </w:rPr>
+              <w:t>m_arrayLength</w:t>
+            </w:r>
+            <w:proofErr w:type="spellEnd"/>
+            <w:r>
+              <w:rPr>
+                <w:rFonts w:ascii="Times New Roman" w:hAnsi="Times New Roman" w:cs="Times New Roman"/>
+                <w:sz w:val="20"/>
+                <w:szCs w:val="20"/>
+              </w:rPr>
+              <w:t xml:space="preserve"> = 0;</w:t>
+            </w:r>
+          </w:p>
+          <w:p>
+            <w:pPr>
+              <w:pStyle w:val="NoSpacing"/>
+              <w:rPr>
+                <w:rFonts w:ascii="Times New Roman" w:hAnsi="Times New Roman" w:cs="Times New Roman"/>
+                <w:sz w:val="20"/>
+                <w:szCs w:val="20"/>
+              </w:rPr>
+            </w:pPr>
+            <w:proofErr w:type="spellStart"/>
+            <w:r>
+              <w:rPr>
+                <w:rFonts w:ascii="Times New Roman" w:hAnsi="Times New Roman" w:cs="Times New Roman"/>
+                <w:sz w:val="20"/>
+                <w:szCs w:val="20"/>
+              </w:rPr>
+              <w:t>m_arraySize</w:t>
+            </w:r>
+            <w:proofErr w:type="spellEnd"/>
+            <w:r>
+              <w:rPr>
+                <w:rFonts w:ascii="Times New Roman" w:hAnsi="Times New Roman" w:cs="Times New Roman"/>
+                <w:sz w:val="20"/>
+                <w:szCs w:val="20"/>
+              </w:rPr>
+              <w:t xml:space="preserve"> = 10</w:t>
+            </w:r>
+            <w:r>
+              <w:rPr>
+                <w:rFonts w:ascii="Times New Roman" w:hAnsi="Times New Roman" w:cs="Times New Roman"/>
+                <w:sz w:val="20"/>
+                <w:szCs w:val="20"/>
+              </w:rPr>
+              <w:t>;</w:t>
+            </w:r>
+          </w:p>
+          <w:p>
+            <w:pPr>
+              <w:pStyle w:val="NoSpacing"/>
+              <w:rPr>
+                <w:rFonts w:ascii="Times New Roman" w:hAnsi="Times New Roman" w:cs="Times New Roman"/>
+                <w:sz w:val="20"/>
+                <w:szCs w:val="20"/>
+              </w:rPr>
+            </w:pPr>
+            <w:proofErr w:type="spellStart"/>
+            <w:r>
+              <w:rPr>
+                <w:rFonts w:ascii="Times New Roman" w:hAnsi="Times New Roman" w:cs="Times New Roman"/>
+                <w:sz w:val="20"/>
+                <w:szCs w:val="20"/>
+              </w:rPr>
+              <w:t>m_theArray</w:t>
+            </w:r>
+            <w:proofErr w:type="spellEnd"/>
+            <w:r>
+              <w:rPr>
+                <w:rFonts w:ascii="Times New Roman" w:hAnsi="Times New Roman" w:cs="Times New Roman"/>
+                <w:sz w:val="20"/>
+                <w:szCs w:val="20"/>
+              </w:rPr>
+              <w:t xml:space="preserve"> = </w:t>
+            </w:r>
+            <w:r>
+              <w:rPr>
+                <w:rFonts w:ascii="Times New Roman" w:hAnsi="Times New Roman" w:cs="Times New Roman"/>
+                <w:sz w:val="20"/>
+                <w:szCs w:val="20"/>
+              </w:rPr>
+              <w:t xml:space="preserve">NOT </w:t>
+            </w:r>
+            <w:r>
+              <w:rPr>
+                <w:rFonts w:ascii="Times New Roman" w:hAnsi="Times New Roman" w:cs="Times New Roman"/>
+                <w:sz w:val="20"/>
+                <w:szCs w:val="20"/>
+              </w:rPr>
+              <w:t>NULL;</w:t>
+            </w:r>
+          </w:p>
+        </w:tc>
+        <w:tc>
+          <w:tcPr>
+            <w:tcW w:w="1012" w:type="dxa"/>
+          </w:tcPr>
+          <w:p>
+            <w:pPr>
+              <w:pStyle w:val="NoSpacing"/>
+              <w:rPr>
+                <w:rFonts w:ascii="Times New Roman" w:hAnsi="Times New Roman" w:cs="Times New Roman"/>
+                <w:sz w:val="20"/>
+                <w:szCs w:val="20"/>
+              </w:rPr>
+            </w:pPr>
+            <w:r>
+              <w:rPr>
+                <w:rFonts w:ascii="Times New Roman" w:hAnsi="Times New Roman" w:cs="Times New Roman"/>
+                <w:sz w:val="20"/>
+                <w:szCs w:val="20"/>
+              </w:rPr>
+              <w:t>Y</w:t>
             </w:r>
             <w:bookmarkStart w:id="0" w:name="_GoBack"/>
             <w:bookmarkEnd w:id="0"/>
-          </w:p>
-          <w:p>
-            <w:pPr>
-              <w:pStyle w:val="NoSpacing"/>
-              <w:rPr>
-                <w:rFonts w:ascii="Times New Roman" w:hAnsi="Times New Roman" w:cs="Times New Roman"/>
-                <w:sz w:val="20"/>
-                <w:szCs w:val="20"/>
-              </w:rPr>
-            </w:pPr>
-            <w:proofErr w:type="spellStart"/>
-            <w:r>
-              <w:rPr>
-                <w:rFonts w:ascii="Times New Roman" w:hAnsi="Times New Roman" w:cs="Times New Roman"/>
-                <w:sz w:val="20"/>
-                <w:szCs w:val="20"/>
-              </w:rPr>
-              <w:t>m_arrayLength</w:t>
-            </w:r>
-            <w:proofErr w:type="spellEnd"/>
-            <w:r>
-              <w:rPr>
-                <w:rFonts w:ascii="Times New Roman" w:hAnsi="Times New Roman" w:cs="Times New Roman"/>
-                <w:sz w:val="20"/>
-                <w:szCs w:val="20"/>
-              </w:rPr>
-              <w:t xml:space="preserve"> = 0;</w:t>
-            </w:r>
-          </w:p>
-          <w:p>
-            <w:pPr>
-              <w:pStyle w:val="NoSpacing"/>
-              <w:rPr>
-                <w:rFonts w:ascii="Times New Roman" w:hAnsi="Times New Roman" w:cs="Times New Roman"/>
-                <w:sz w:val="20"/>
-                <w:szCs w:val="20"/>
-              </w:rPr>
-            </w:pPr>
-            <w:proofErr w:type="spellStart"/>
-            <w:r>
-              <w:rPr>
-                <w:rFonts w:ascii="Times New Roman" w:hAnsi="Times New Roman" w:cs="Times New Roman"/>
-                <w:sz w:val="20"/>
-                <w:szCs w:val="20"/>
-              </w:rPr>
-              <w:t>m_theArray</w:t>
-            </w:r>
-            <w:proofErr w:type="spellEnd"/>
-            <w:r>
-              <w:rPr>
-                <w:rFonts w:ascii="Times New Roman" w:hAnsi="Times New Roman" w:cs="Times New Roman"/>
-                <w:sz w:val="20"/>
-                <w:szCs w:val="20"/>
-              </w:rPr>
-              <w:t xml:space="preserve"> = NULL;</w:t>
-            </w:r>
-          </w:p>
-          <w:p>
-            <w:pPr>
-              <w:pStyle w:val="NoSpacing"/>
-              <w:rPr>
-                <w:rFonts w:ascii="Times New Roman" w:hAnsi="Times New Roman" w:cs="Times New Roman"/>
-                <w:sz w:val="20"/>
-                <w:szCs w:val="20"/>
-              </w:rPr>
-            </w:pPr>
-          </w:p>
-        </w:tc>
-        <w:tc>
-          <w:tcPr>
-            <w:tcW w:w="1012" w:type="dxa"/>
-          </w:tcPr>
-          <w:p>
-            <w:pPr>
-              <w:pStyle w:val="NoSpacing"/>
-              <w:rPr>
-                <w:rFonts w:ascii="Times New Roman" w:hAnsi="Times New Roman" w:cs="Times New Roman"/>
-                <w:sz w:val="20"/>
-                <w:szCs w:val="20"/>
-              </w:rPr>
-            </w:pPr>
-            <w:r>
-              <w:rPr>
-                <w:rFonts w:ascii="Times New Roman" w:hAnsi="Times New Roman" w:cs="Times New Roman"/>
-                <w:sz w:val="20"/>
-                <w:szCs w:val="20"/>
-              </w:rPr>
-              <w:t>Y</w:t>
-            </w:r>
-          </w:p>
-        </w:tc>
-      </w:tr>
-      <w:tr>
-        <w:tc>
-          <w:tcPr>
-            <w:tcW w:w="747" w:type="dxa"/>
-          </w:tcPr>
-          <w:p>
-            <w:pPr>
-              <w:pStyle w:val="NoSpacing"/>
-              <w:rPr>
-                <w:rFonts w:ascii="Times New Roman" w:hAnsi="Times New Roman" w:cs="Times New Roman"/>
-                <w:sz w:val="20"/>
-                <w:szCs w:val="20"/>
-              </w:rPr>
-            </w:pPr>
-          </w:p>
-        </w:tc>
-        <w:tc>
-          <w:tcPr>
-            <w:tcW w:w="3359" w:type="dxa"/>
-          </w:tcPr>
-          <w:p>
-            <w:pPr>
-              <w:pStyle w:val="NoSpacing"/>
-              <w:rPr>
-                <w:rFonts w:ascii="Times New Roman" w:hAnsi="Times New Roman" w:cs="Times New Roman"/>
-                <w:sz w:val="20"/>
-                <w:szCs w:val="20"/>
-              </w:rPr>
-            </w:pPr>
-          </w:p>
-        </w:tc>
-        <w:tc>
-          <w:tcPr>
-            <w:tcW w:w="4270" w:type="dxa"/>
-          </w:tcPr>
-          <w:p>
-            <w:pPr>
-              <w:pStyle w:val="NoSpacing"/>
-              <w:rPr>
-                <w:rFonts w:ascii="Times New Roman" w:hAnsi="Times New Roman" w:cs="Times New Roman"/>
-                <w:sz w:val="20"/>
-                <w:szCs w:val="20"/>
-              </w:rPr>
-            </w:pPr>
-          </w:p>
-        </w:tc>
-        <w:tc>
-          <w:tcPr>
-            <w:tcW w:w="4560" w:type="dxa"/>
-          </w:tcPr>
-          <w:p>
-            <w:pPr>
-              <w:pStyle w:val="NoSpacing"/>
-              <w:rPr>
-                <w:rFonts w:ascii="Times New Roman" w:hAnsi="Times New Roman" w:cs="Times New Roman"/>
-                <w:sz w:val="20"/>
-                <w:szCs w:val="20"/>
-              </w:rPr>
-            </w:pPr>
-          </w:p>
-        </w:tc>
-        <w:tc>
-          <w:tcPr>
-            <w:tcW w:w="1012" w:type="dxa"/>
-          </w:tcPr>
-          <w:p>
-            <w:pPr>
-              <w:pStyle w:val="NoSpacing"/>
-              <w:rPr>
-                <w:rFonts w:ascii="Times New Roman" w:hAnsi="Times New Roman" w:cs="Times New Roman"/>
-                <w:sz w:val="20"/>
-                <w:szCs w:val="20"/>
-              </w:rPr>
-            </w:pPr>
           </w:p>
         </w:tc>
       </w:tr>

</xml_diff>

<commit_message>
* @date 11/04/2018 Wade Davidson, fixed copy constructor and constructor with size parameter. Tested.
</commit_message>
<xml_diff>
--- a/testPlan.docx
+++ b/testPlan.docx
@@ -191,43 +191,7 @@
                 <w:sz w:val="20"/>
                 <w:szCs w:val="20"/>
               </w:rPr>
-              <w:t>Vector&lt;</w:t>
-            </w:r>
-            <w:proofErr w:type="spellStart"/>
-            <w:r>
-              <w:rPr>
-                <w:rFonts w:ascii="Times New Roman" w:hAnsi="Times New Roman" w:cs="Times New Roman"/>
-                <w:sz w:val="20"/>
-                <w:szCs w:val="20"/>
-              </w:rPr>
-              <w:t>int</w:t>
-            </w:r>
-            <w:proofErr w:type="spellEnd"/>
-            <w:r>
-              <w:rPr>
-                <w:rFonts w:ascii="Times New Roman" w:hAnsi="Times New Roman" w:cs="Times New Roman"/>
-                <w:sz w:val="20"/>
-                <w:szCs w:val="20"/>
-              </w:rPr>
-              <w:t xml:space="preserve">&gt; </w:t>
-            </w:r>
-            <w:proofErr w:type="spellStart"/>
-            <w:r>
-              <w:rPr>
-                <w:rFonts w:ascii="Times New Roman" w:hAnsi="Times New Roman" w:cs="Times New Roman"/>
-                <w:sz w:val="20"/>
-                <w:szCs w:val="20"/>
-              </w:rPr>
-              <w:t>testVec</w:t>
-            </w:r>
-            <w:proofErr w:type="spellEnd"/>
-            <w:r>
-              <w:rPr>
-                <w:rFonts w:ascii="Times New Roman" w:hAnsi="Times New Roman" w:cs="Times New Roman"/>
-                <w:sz w:val="20"/>
-                <w:szCs w:val="20"/>
-              </w:rPr>
-              <w:t>;</w:t>
+              <w:t>Vector&lt;int&gt; testVec;</w:t>
             </w:r>
           </w:p>
         </w:tc>
@@ -244,79 +208,49 @@
                 <w:szCs w:val="20"/>
               </w:rPr>
             </w:pPr>
-            <w:proofErr w:type="spellStart"/>
-            <w:r>
-              <w:rPr>
-                <w:rFonts w:ascii="Times New Roman" w:hAnsi="Times New Roman" w:cs="Times New Roman"/>
-                <w:sz w:val="20"/>
-                <w:szCs w:val="20"/>
-              </w:rPr>
-              <w:t>m_arrayLength</w:t>
-            </w:r>
-            <w:proofErr w:type="spellEnd"/>
-            <w:r>
-              <w:rPr>
-                <w:rFonts w:ascii="Times New Roman" w:hAnsi="Times New Roman" w:cs="Times New Roman"/>
-                <w:sz w:val="20"/>
-                <w:szCs w:val="20"/>
-              </w:rPr>
-              <w:t xml:space="preserve"> = 0;</w:t>
-            </w:r>
-          </w:p>
-          <w:p>
-            <w:pPr>
-              <w:pStyle w:val="NoSpacing"/>
-              <w:rPr>
-                <w:rFonts w:ascii="Times New Roman" w:hAnsi="Times New Roman" w:cs="Times New Roman"/>
-                <w:sz w:val="20"/>
-                <w:szCs w:val="20"/>
-              </w:rPr>
-            </w:pPr>
-            <w:proofErr w:type="spellStart"/>
-            <w:r>
-              <w:rPr>
-                <w:rFonts w:ascii="Times New Roman" w:hAnsi="Times New Roman" w:cs="Times New Roman"/>
-                <w:sz w:val="20"/>
-                <w:szCs w:val="20"/>
-              </w:rPr>
-              <w:t>m_arraySize</w:t>
-            </w:r>
-            <w:proofErr w:type="spellEnd"/>
-            <w:r>
-              <w:rPr>
-                <w:rFonts w:ascii="Times New Roman" w:hAnsi="Times New Roman" w:cs="Times New Roman"/>
-                <w:sz w:val="20"/>
-                <w:szCs w:val="20"/>
-              </w:rPr>
-              <w:t xml:space="preserve"> = 0;</w:t>
-            </w:r>
-          </w:p>
-          <w:p>
-            <w:pPr>
-              <w:pStyle w:val="NoSpacing"/>
-              <w:rPr>
-                <w:rFonts w:ascii="Times New Roman" w:hAnsi="Times New Roman" w:cs="Times New Roman"/>
-                <w:sz w:val="20"/>
-                <w:szCs w:val="20"/>
-              </w:rPr>
-            </w:pPr>
-            <w:proofErr w:type="spellStart"/>
-            <w:r>
-              <w:rPr>
-                <w:rFonts w:ascii="Times New Roman" w:hAnsi="Times New Roman" w:cs="Times New Roman"/>
-                <w:sz w:val="20"/>
-                <w:szCs w:val="20"/>
-              </w:rPr>
-              <w:t>m_theArray</w:t>
-            </w:r>
-            <w:proofErr w:type="spellEnd"/>
-            <w:r>
-              <w:rPr>
-                <w:rFonts w:ascii="Times New Roman" w:hAnsi="Times New Roman" w:cs="Times New Roman"/>
-                <w:sz w:val="20"/>
-                <w:szCs w:val="20"/>
-              </w:rPr>
-              <w:t xml:space="preserve"> = NULL;</w:t>
+            <w:r>
+              <w:rPr>
+                <w:rFonts w:ascii="Times New Roman" w:hAnsi="Times New Roman" w:cs="Times New Roman"/>
+                <w:sz w:val="20"/>
+                <w:szCs w:val="20"/>
+              </w:rPr>
+              <w:t>m_arrayLength = 0;</w:t>
+            </w:r>
+          </w:p>
+          <w:p>
+            <w:pPr>
+              <w:pStyle w:val="NoSpacing"/>
+              <w:rPr>
+                <w:rFonts w:ascii="Times New Roman" w:hAnsi="Times New Roman" w:cs="Times New Roman"/>
+                <w:sz w:val="20"/>
+                <w:szCs w:val="20"/>
+              </w:rPr>
+            </w:pPr>
+            <w:r>
+              <w:rPr>
+                <w:rFonts w:ascii="Times New Roman" w:hAnsi="Times New Roman" w:cs="Times New Roman"/>
+                <w:sz w:val="20"/>
+                <w:szCs w:val="20"/>
+              </w:rPr>
+              <w:t>m_arraySize = 0;</w:t>
+            </w:r>
+          </w:p>
+          <w:p>
+            <w:pPr>
+              <w:pStyle w:val="NoSpacing"/>
+              <w:rPr>
+                <w:rFonts w:ascii="Times New Roman" w:hAnsi="Times New Roman" w:cs="Times New Roman"/>
+                <w:sz w:val="20"/>
+                <w:szCs w:val="20"/>
+              </w:rPr>
+            </w:pPr>
+            <w:r>
+              <w:rPr>
+                <w:rFonts w:ascii="Times New Roman" w:hAnsi="Times New Roman" w:cs="Times New Roman"/>
+                <w:sz w:val="20"/>
+                <w:szCs w:val="20"/>
+              </w:rPr>
+              <w:t>m_theArray = NULL;</w:t>
             </w:r>
           </w:p>
         </w:tc>
@@ -387,25 +321,7 @@
                 <w:sz w:val="20"/>
                 <w:szCs w:val="20"/>
               </w:rPr>
-              <w:t xml:space="preserve">Check </w:t>
-            </w:r>
-            <w:proofErr w:type="spellStart"/>
-            <w:r>
-              <w:rPr>
-                <w:rFonts w:ascii="Times New Roman" w:hAnsi="Times New Roman" w:cs="Times New Roman"/>
-                <w:sz w:val="20"/>
-                <w:szCs w:val="20"/>
-              </w:rPr>
-              <w:t>SetSize</w:t>
-            </w:r>
-            <w:proofErr w:type="spellEnd"/>
-            <w:r>
-              <w:rPr>
-                <w:rFonts w:ascii="Times New Roman" w:hAnsi="Times New Roman" w:cs="Times New Roman"/>
-                <w:sz w:val="20"/>
-                <w:szCs w:val="20"/>
-              </w:rPr>
-              <w:t xml:space="preserve"> function</w:t>
+              <w:t>Check SetSize function</w:t>
             </w:r>
           </w:p>
         </w:tc>
@@ -428,36 +344,67 @@
                 <w:sz w:val="20"/>
                 <w:szCs w:val="20"/>
               </w:rPr>
-              <w:t>Vector&lt;</w:t>
-            </w:r>
-            <w:proofErr w:type="spellStart"/>
-            <w:r>
-              <w:rPr>
-                <w:rFonts w:ascii="Times New Roman" w:hAnsi="Times New Roman" w:cs="Times New Roman"/>
-                <w:sz w:val="20"/>
-                <w:szCs w:val="20"/>
-              </w:rPr>
-              <w:t>int</w:t>
-            </w:r>
-            <w:proofErr w:type="spellEnd"/>
-            <w:r>
-              <w:rPr>
-                <w:rFonts w:ascii="Times New Roman" w:hAnsi="Times New Roman" w:cs="Times New Roman"/>
-                <w:sz w:val="20"/>
-                <w:szCs w:val="20"/>
-              </w:rPr>
-              <w:t xml:space="preserve">&gt; </w:t>
-            </w:r>
-            <w:proofErr w:type="spellStart"/>
-            <w:r>
-              <w:rPr>
-                <w:rFonts w:ascii="Times New Roman" w:hAnsi="Times New Roman" w:cs="Times New Roman"/>
-                <w:sz w:val="20"/>
-                <w:szCs w:val="20"/>
-              </w:rPr>
-              <w:t>testVec</w:t>
-            </w:r>
-            <w:proofErr w:type="spellEnd"/>
+              <w:t>Vector&lt;int&gt; testVec;</w:t>
+            </w:r>
+          </w:p>
+          <w:p>
+            <w:pPr>
+              <w:pStyle w:val="NoSpacing"/>
+              <w:rPr>
+                <w:rFonts w:ascii="Times New Roman" w:hAnsi="Times New Roman" w:cs="Times New Roman"/>
+                <w:sz w:val="20"/>
+                <w:szCs w:val="20"/>
+              </w:rPr>
+            </w:pPr>
+            <w:r>
+              <w:rPr>
+                <w:rFonts w:ascii="Times New Roman" w:hAnsi="Times New Roman" w:cs="Times New Roman"/>
+                <w:sz w:val="20"/>
+                <w:szCs w:val="20"/>
+              </w:rPr>
+              <w:t>testVec.SetSize(10);</w:t>
+            </w:r>
+          </w:p>
+        </w:tc>
+        <w:tc>
+          <w:tcPr>
+            <w:tcW w:w="4560" w:type="dxa"/>
+          </w:tcPr>
+          <w:p>
+            <w:pPr>
+              <w:pStyle w:val="NoSpacing"/>
+              <w:rPr>
+                <w:rFonts w:ascii="Times New Roman" w:hAnsi="Times New Roman" w:cs="Times New Roman"/>
+                <w:sz w:val="20"/>
+                <w:szCs w:val="20"/>
+              </w:rPr>
+            </w:pPr>
+            <w:r>
+              <w:rPr>
+                <w:rFonts w:ascii="Times New Roman" w:hAnsi="Times New Roman" w:cs="Times New Roman"/>
+                <w:sz w:val="20"/>
+                <w:szCs w:val="20"/>
+              </w:rPr>
+              <w:t>m_arrayLength = 0;</w:t>
+            </w:r>
+          </w:p>
+          <w:p>
+            <w:pPr>
+              <w:pStyle w:val="NoSpacing"/>
+              <w:rPr>
+                <w:rFonts w:ascii="Times New Roman" w:hAnsi="Times New Roman" w:cs="Times New Roman"/>
+                <w:sz w:val="20"/>
+                <w:szCs w:val="20"/>
+              </w:rPr>
+            </w:pPr>
+            <w:r>
+              <w:rPr>
+                <w:rFonts w:ascii="Times New Roman" w:hAnsi="Times New Roman" w:cs="Times New Roman"/>
+                <w:sz w:val="20"/>
+                <w:szCs w:val="20"/>
+              </w:rPr>
+              <w:t>m_arraySize = 10</w:t>
+            </w:r>
             <w:r>
               <w:rPr>
                 <w:rFonts w:ascii="Times New Roman" w:hAnsi="Times New Roman" w:cs="Times New Roman"/>
@@ -476,120 +423,13 @@
                 <w:szCs w:val="20"/>
               </w:rPr>
             </w:pPr>
-            <w:proofErr w:type="spellStart"/>
-            <w:r>
-              <w:rPr>
-                <w:rFonts w:ascii="Times New Roman" w:hAnsi="Times New Roman" w:cs="Times New Roman"/>
-                <w:sz w:val="20"/>
-                <w:szCs w:val="20"/>
-              </w:rPr>
-              <w:t>testVec.SetSize</w:t>
-            </w:r>
-            <w:proofErr w:type="spellEnd"/>
-            <w:r>
-              <w:rPr>
-                <w:rFonts w:ascii="Times New Roman" w:hAnsi="Times New Roman" w:cs="Times New Roman"/>
-                <w:sz w:val="20"/>
-                <w:szCs w:val="20"/>
-              </w:rPr>
-              <w:t>(10);</w:t>
-            </w:r>
-          </w:p>
-        </w:tc>
-        <w:tc>
-          <w:tcPr>
-            <w:tcW w:w="4560" w:type="dxa"/>
-          </w:tcPr>
-          <w:p>
-            <w:pPr>
-              <w:pStyle w:val="NoSpacing"/>
-              <w:rPr>
-                <w:rFonts w:ascii="Times New Roman" w:hAnsi="Times New Roman" w:cs="Times New Roman"/>
-                <w:sz w:val="20"/>
-                <w:szCs w:val="20"/>
-              </w:rPr>
-            </w:pPr>
-            <w:proofErr w:type="spellStart"/>
-            <w:r>
-              <w:rPr>
-                <w:rFonts w:ascii="Times New Roman" w:hAnsi="Times New Roman" w:cs="Times New Roman"/>
-                <w:sz w:val="20"/>
-                <w:szCs w:val="20"/>
-              </w:rPr>
-              <w:t>m_arrayLength</w:t>
-            </w:r>
-            <w:proofErr w:type="spellEnd"/>
-            <w:r>
-              <w:rPr>
-                <w:rFonts w:ascii="Times New Roman" w:hAnsi="Times New Roman" w:cs="Times New Roman"/>
-                <w:sz w:val="20"/>
-                <w:szCs w:val="20"/>
-              </w:rPr>
-              <w:t xml:space="preserve"> = 0;</w:t>
-            </w:r>
-          </w:p>
-          <w:p>
-            <w:pPr>
-              <w:pStyle w:val="NoSpacing"/>
-              <w:rPr>
-                <w:rFonts w:ascii="Times New Roman" w:hAnsi="Times New Roman" w:cs="Times New Roman"/>
-                <w:sz w:val="20"/>
-                <w:szCs w:val="20"/>
-              </w:rPr>
-            </w:pPr>
-            <w:proofErr w:type="spellStart"/>
-            <w:r>
-              <w:rPr>
-                <w:rFonts w:ascii="Times New Roman" w:hAnsi="Times New Roman" w:cs="Times New Roman"/>
-                <w:sz w:val="20"/>
-                <w:szCs w:val="20"/>
-              </w:rPr>
-              <w:t>m_arraySize</w:t>
-            </w:r>
-            <w:proofErr w:type="spellEnd"/>
-            <w:r>
-              <w:rPr>
-                <w:rFonts w:ascii="Times New Roman" w:hAnsi="Times New Roman" w:cs="Times New Roman"/>
-                <w:sz w:val="20"/>
-                <w:szCs w:val="20"/>
-              </w:rPr>
-              <w:t xml:space="preserve"> = 10</w:t>
-            </w:r>
-            <w:r>
-              <w:rPr>
-                <w:rFonts w:ascii="Times New Roman" w:hAnsi="Times New Roman" w:cs="Times New Roman"/>
-                <w:sz w:val="20"/>
-                <w:szCs w:val="20"/>
-              </w:rPr>
-              <w:t>;</w:t>
-            </w:r>
-          </w:p>
-          <w:p>
-            <w:pPr>
-              <w:pStyle w:val="NoSpacing"/>
-              <w:rPr>
-                <w:rFonts w:ascii="Times New Roman" w:hAnsi="Times New Roman" w:cs="Times New Roman"/>
-                <w:sz w:val="20"/>
-                <w:szCs w:val="20"/>
-              </w:rPr>
-            </w:pPr>
-            <w:proofErr w:type="spellStart"/>
-            <w:r>
-              <w:rPr>
-                <w:rFonts w:ascii="Times New Roman" w:hAnsi="Times New Roman" w:cs="Times New Roman"/>
-                <w:sz w:val="20"/>
-                <w:szCs w:val="20"/>
-              </w:rPr>
-              <w:t>m_theArray</w:t>
-            </w:r>
-            <w:proofErr w:type="spellEnd"/>
-            <w:r>
-              <w:rPr>
-                <w:rFonts w:ascii="Times New Roman" w:hAnsi="Times New Roman" w:cs="Times New Roman"/>
-                <w:sz w:val="20"/>
-                <w:szCs w:val="20"/>
-              </w:rPr>
-              <w:t xml:space="preserve"> = </w:t>
+            <w:r>
+              <w:rPr>
+                <w:rFonts w:ascii="Times New Roman" w:hAnsi="Times New Roman" w:cs="Times New Roman"/>
+                <w:sz w:val="20"/>
+                <w:szCs w:val="20"/>
+              </w:rPr>
+              <w:t xml:space="preserve">m_theArray = </w:t>
             </w:r>
             <w:r>
               <w:rPr>
@@ -676,25 +516,7 @@
                 <w:sz w:val="20"/>
                 <w:szCs w:val="20"/>
               </w:rPr>
-              <w:t xml:space="preserve">Check </w:t>
-            </w:r>
-            <w:proofErr w:type="spellStart"/>
-            <w:r>
-              <w:rPr>
-                <w:rFonts w:ascii="Times New Roman" w:hAnsi="Times New Roman" w:cs="Times New Roman"/>
-                <w:sz w:val="20"/>
-                <w:szCs w:val="20"/>
-              </w:rPr>
-              <w:t>SetSize</w:t>
-            </w:r>
-            <w:proofErr w:type="spellEnd"/>
-            <w:r>
-              <w:rPr>
-                <w:rFonts w:ascii="Times New Roman" w:hAnsi="Times New Roman" w:cs="Times New Roman"/>
-                <w:sz w:val="20"/>
-                <w:szCs w:val="20"/>
-              </w:rPr>
-              <w:t xml:space="preserve"> function</w:t>
+              <w:t>Check SetSize function</w:t>
             </w:r>
             <w:r>
               <w:rPr>
@@ -725,36 +547,34 @@
                 <w:sz w:val="20"/>
                 <w:szCs w:val="20"/>
               </w:rPr>
-              <w:t>Vector&lt;</w:t>
-            </w:r>
-            <w:proofErr w:type="spellStart"/>
-            <w:r>
-              <w:rPr>
-                <w:rFonts w:ascii="Times New Roman" w:hAnsi="Times New Roman" w:cs="Times New Roman"/>
-                <w:sz w:val="20"/>
-                <w:szCs w:val="20"/>
-              </w:rPr>
-              <w:t>int</w:t>
-            </w:r>
-            <w:proofErr w:type="spellEnd"/>
-            <w:r>
-              <w:rPr>
-                <w:rFonts w:ascii="Times New Roman" w:hAnsi="Times New Roman" w:cs="Times New Roman"/>
-                <w:sz w:val="20"/>
-                <w:szCs w:val="20"/>
-              </w:rPr>
-              <w:t xml:space="preserve">&gt; </w:t>
-            </w:r>
-            <w:proofErr w:type="spellStart"/>
-            <w:r>
-              <w:rPr>
-                <w:rFonts w:ascii="Times New Roman" w:hAnsi="Times New Roman" w:cs="Times New Roman"/>
-                <w:sz w:val="20"/>
-                <w:szCs w:val="20"/>
-              </w:rPr>
-              <w:t>testVec</w:t>
-            </w:r>
-            <w:proofErr w:type="spellEnd"/>
+              <w:t>Vector&lt;int&gt; testVec;</w:t>
+            </w:r>
+          </w:p>
+          <w:p>
+            <w:pPr>
+              <w:pStyle w:val="NoSpacing"/>
+              <w:rPr>
+                <w:rFonts w:ascii="Times New Roman" w:hAnsi="Times New Roman" w:cs="Times New Roman"/>
+                <w:sz w:val="20"/>
+                <w:szCs w:val="20"/>
+              </w:rPr>
+            </w:pPr>
+            <w:r>
+              <w:rPr>
+                <w:rFonts w:ascii="Times New Roman" w:hAnsi="Times New Roman" w:cs="Times New Roman"/>
+                <w:sz w:val="20"/>
+                <w:szCs w:val="20"/>
+              </w:rPr>
+              <w:t>testVec.SetSize(</w:t>
+            </w:r>
+            <w:r>
+              <w:rPr>
+                <w:rFonts w:ascii="Times New Roman" w:hAnsi="Times New Roman" w:cs="Times New Roman"/>
+                <w:sz w:val="20"/>
+                <w:szCs w:val="20"/>
+              </w:rPr>
+              <w:t>0)</w:t>
+            </w:r>
             <w:r>
               <w:rPr>
                 <w:rFonts w:ascii="Times New Roman" w:hAnsi="Times New Roman" w:cs="Times New Roman"/>
@@ -764,50 +584,6 @@
               <w:t>;</w:t>
             </w:r>
           </w:p>
-          <w:p>
-            <w:pPr>
-              <w:pStyle w:val="NoSpacing"/>
-              <w:rPr>
-                <w:rFonts w:ascii="Times New Roman" w:hAnsi="Times New Roman" w:cs="Times New Roman"/>
-                <w:sz w:val="20"/>
-                <w:szCs w:val="20"/>
-              </w:rPr>
-            </w:pPr>
-            <w:proofErr w:type="spellStart"/>
-            <w:r>
-              <w:rPr>
-                <w:rFonts w:ascii="Times New Roman" w:hAnsi="Times New Roman" w:cs="Times New Roman"/>
-                <w:sz w:val="20"/>
-                <w:szCs w:val="20"/>
-              </w:rPr>
-              <w:t>testVec.SetSize</w:t>
-            </w:r>
-            <w:proofErr w:type="spellEnd"/>
-            <w:r>
-              <w:rPr>
-                <w:rFonts w:ascii="Times New Roman" w:hAnsi="Times New Roman" w:cs="Times New Roman"/>
-                <w:sz w:val="20"/>
-                <w:szCs w:val="20"/>
-              </w:rPr>
-              <w:t>(</w:t>
-            </w:r>
-            <w:r>
-              <w:rPr>
-                <w:rFonts w:ascii="Times New Roman" w:hAnsi="Times New Roman" w:cs="Times New Roman"/>
-                <w:sz w:val="20"/>
-                <w:szCs w:val="20"/>
-              </w:rPr>
-              <w:t>0)</w:t>
-            </w:r>
-            <w:r>
-              <w:rPr>
-                <w:rFonts w:ascii="Times New Roman" w:hAnsi="Times New Roman" w:cs="Times New Roman"/>
-                <w:sz w:val="20"/>
-                <w:szCs w:val="20"/>
-              </w:rPr>
-              <w:t>;</w:t>
-            </w:r>
-          </w:p>
         </w:tc>
         <w:tc>
           <w:tcPr>
@@ -840,79 +616,49 @@
                 <w:szCs w:val="20"/>
               </w:rPr>
             </w:pPr>
-            <w:proofErr w:type="spellStart"/>
-            <w:r>
-              <w:rPr>
-                <w:rFonts w:ascii="Times New Roman" w:hAnsi="Times New Roman" w:cs="Times New Roman"/>
-                <w:sz w:val="20"/>
-                <w:szCs w:val="20"/>
-              </w:rPr>
-              <w:t>m_arrayLength</w:t>
-            </w:r>
-            <w:proofErr w:type="spellEnd"/>
-            <w:r>
-              <w:rPr>
-                <w:rFonts w:ascii="Times New Roman" w:hAnsi="Times New Roman" w:cs="Times New Roman"/>
-                <w:sz w:val="20"/>
-                <w:szCs w:val="20"/>
-              </w:rPr>
-              <w:t xml:space="preserve"> = 0;</w:t>
-            </w:r>
-          </w:p>
-          <w:p>
-            <w:pPr>
-              <w:pStyle w:val="NoSpacing"/>
-              <w:rPr>
-                <w:rFonts w:ascii="Times New Roman" w:hAnsi="Times New Roman" w:cs="Times New Roman"/>
-                <w:sz w:val="20"/>
-                <w:szCs w:val="20"/>
-              </w:rPr>
-            </w:pPr>
-            <w:proofErr w:type="spellStart"/>
-            <w:r>
-              <w:rPr>
-                <w:rFonts w:ascii="Times New Roman" w:hAnsi="Times New Roman" w:cs="Times New Roman"/>
-                <w:sz w:val="20"/>
-                <w:szCs w:val="20"/>
-              </w:rPr>
-              <w:t>m_arraySize</w:t>
-            </w:r>
-            <w:proofErr w:type="spellEnd"/>
-            <w:r>
-              <w:rPr>
-                <w:rFonts w:ascii="Times New Roman" w:hAnsi="Times New Roman" w:cs="Times New Roman"/>
-                <w:sz w:val="20"/>
-                <w:szCs w:val="20"/>
-              </w:rPr>
-              <w:t xml:space="preserve"> = 0;</w:t>
-            </w:r>
-          </w:p>
-          <w:p>
-            <w:pPr>
-              <w:pStyle w:val="NoSpacing"/>
-              <w:rPr>
-                <w:rFonts w:ascii="Times New Roman" w:hAnsi="Times New Roman" w:cs="Times New Roman"/>
-                <w:sz w:val="20"/>
-                <w:szCs w:val="20"/>
-              </w:rPr>
-            </w:pPr>
-            <w:proofErr w:type="spellStart"/>
-            <w:r>
-              <w:rPr>
-                <w:rFonts w:ascii="Times New Roman" w:hAnsi="Times New Roman" w:cs="Times New Roman"/>
-                <w:sz w:val="20"/>
-                <w:szCs w:val="20"/>
-              </w:rPr>
-              <w:t>m_theArray</w:t>
-            </w:r>
-            <w:proofErr w:type="spellEnd"/>
-            <w:r>
-              <w:rPr>
-                <w:rFonts w:ascii="Times New Roman" w:hAnsi="Times New Roman" w:cs="Times New Roman"/>
-                <w:sz w:val="20"/>
-                <w:szCs w:val="20"/>
-              </w:rPr>
-              <w:t xml:space="preserve"> = NULL;</w:t>
+            <w:r>
+              <w:rPr>
+                <w:rFonts w:ascii="Times New Roman" w:hAnsi="Times New Roman" w:cs="Times New Roman"/>
+                <w:sz w:val="20"/>
+                <w:szCs w:val="20"/>
+              </w:rPr>
+              <w:t>m_arrayLength = 0;</w:t>
+            </w:r>
+          </w:p>
+          <w:p>
+            <w:pPr>
+              <w:pStyle w:val="NoSpacing"/>
+              <w:rPr>
+                <w:rFonts w:ascii="Times New Roman" w:hAnsi="Times New Roman" w:cs="Times New Roman"/>
+                <w:sz w:val="20"/>
+                <w:szCs w:val="20"/>
+              </w:rPr>
+            </w:pPr>
+            <w:r>
+              <w:rPr>
+                <w:rFonts w:ascii="Times New Roman" w:hAnsi="Times New Roman" w:cs="Times New Roman"/>
+                <w:sz w:val="20"/>
+                <w:szCs w:val="20"/>
+              </w:rPr>
+              <w:t>m_arraySize = 0;</w:t>
+            </w:r>
+          </w:p>
+          <w:p>
+            <w:pPr>
+              <w:pStyle w:val="NoSpacing"/>
+              <w:rPr>
+                <w:rFonts w:ascii="Times New Roman" w:hAnsi="Times New Roman" w:cs="Times New Roman"/>
+                <w:sz w:val="20"/>
+                <w:szCs w:val="20"/>
+              </w:rPr>
+            </w:pPr>
+            <w:r>
+              <w:rPr>
+                <w:rFonts w:ascii="Times New Roman" w:hAnsi="Times New Roman" w:cs="Times New Roman"/>
+                <w:sz w:val="20"/>
+                <w:szCs w:val="20"/>
+              </w:rPr>
+              <w:t>m_theArray = NULL;</w:t>
             </w:r>
           </w:p>
           <w:p>
@@ -1016,43 +762,7 @@
                 <w:sz w:val="20"/>
                 <w:szCs w:val="20"/>
               </w:rPr>
-              <w:t>Vector&lt;</w:t>
-            </w:r>
-            <w:proofErr w:type="spellStart"/>
-            <w:r>
-              <w:rPr>
-                <w:rFonts w:ascii="Times New Roman" w:hAnsi="Times New Roman" w:cs="Times New Roman"/>
-                <w:sz w:val="20"/>
-                <w:szCs w:val="20"/>
-              </w:rPr>
-              <w:t>int</w:t>
-            </w:r>
-            <w:proofErr w:type="spellEnd"/>
-            <w:r>
-              <w:rPr>
-                <w:rFonts w:ascii="Times New Roman" w:hAnsi="Times New Roman" w:cs="Times New Roman"/>
-                <w:sz w:val="20"/>
-                <w:szCs w:val="20"/>
-              </w:rPr>
-              <w:t xml:space="preserve">&gt; </w:t>
-            </w:r>
-            <w:proofErr w:type="spellStart"/>
-            <w:r>
-              <w:rPr>
-                <w:rFonts w:ascii="Times New Roman" w:hAnsi="Times New Roman" w:cs="Times New Roman"/>
-                <w:sz w:val="20"/>
-                <w:szCs w:val="20"/>
-              </w:rPr>
-              <w:t>testVec</w:t>
-            </w:r>
-            <w:proofErr w:type="spellEnd"/>
-            <w:r>
-              <w:rPr>
-                <w:rFonts w:ascii="Times New Roman" w:hAnsi="Times New Roman" w:cs="Times New Roman"/>
-                <w:sz w:val="20"/>
-                <w:szCs w:val="20"/>
-              </w:rPr>
-              <w:t>, testVec02;</w:t>
+              <w:t>Vector&lt;int&gt; testVec, testVec02;</w:t>
             </w:r>
           </w:p>
           <w:p>
@@ -1072,59 +782,31 @@
               </w:rPr>
               <w:t xml:space="preserve"> </w:t>
             </w:r>
-            <w:proofErr w:type="spellStart"/>
-            <w:r>
-              <w:rPr>
-                <w:rFonts w:ascii="Times New Roman" w:hAnsi="Times New Roman" w:cs="Times New Roman"/>
-                <w:sz w:val="20"/>
-                <w:szCs w:val="20"/>
-              </w:rPr>
-              <w:t>testVec.SetSize</w:t>
-            </w:r>
-            <w:proofErr w:type="spellEnd"/>
-            <w:r>
-              <w:rPr>
-                <w:rFonts w:ascii="Times New Roman" w:hAnsi="Times New Roman" w:cs="Times New Roman"/>
-                <w:sz w:val="20"/>
-                <w:szCs w:val="20"/>
-              </w:rPr>
-              <w:t>(10);</w:t>
-            </w:r>
-          </w:p>
-          <w:p>
-            <w:pPr>
-              <w:pStyle w:val="NoSpacing"/>
-              <w:rPr>
-                <w:rFonts w:ascii="Times New Roman" w:hAnsi="Times New Roman" w:cs="Times New Roman"/>
-                <w:sz w:val="20"/>
-                <w:szCs w:val="20"/>
-              </w:rPr>
-            </w:pPr>
-            <w:r>
-              <w:rPr>
-                <w:rFonts w:ascii="Times New Roman" w:hAnsi="Times New Roman" w:cs="Times New Roman"/>
-                <w:sz w:val="20"/>
-                <w:szCs w:val="20"/>
-              </w:rPr>
-              <w:t xml:space="preserve"> testVec02.CopyVec(</w:t>
-            </w:r>
-            <w:proofErr w:type="spellStart"/>
-            <w:r>
-              <w:rPr>
-                <w:rFonts w:ascii="Times New Roman" w:hAnsi="Times New Roman" w:cs="Times New Roman"/>
-                <w:sz w:val="20"/>
-                <w:szCs w:val="20"/>
-              </w:rPr>
-              <w:t>testVec</w:t>
-            </w:r>
-            <w:proofErr w:type="spellEnd"/>
-            <w:r>
-              <w:rPr>
-                <w:rFonts w:ascii="Times New Roman" w:hAnsi="Times New Roman" w:cs="Times New Roman"/>
-                <w:sz w:val="20"/>
-                <w:szCs w:val="20"/>
-              </w:rPr>
-              <w:t>)</w:t>
+            <w:r>
+              <w:rPr>
+                <w:rFonts w:ascii="Times New Roman" w:hAnsi="Times New Roman" w:cs="Times New Roman"/>
+                <w:sz w:val="20"/>
+                <w:szCs w:val="20"/>
+              </w:rPr>
+              <w:t>testVec.SetSize(10);</w:t>
+            </w:r>
+          </w:p>
+          <w:p>
+            <w:pPr>
+              <w:pStyle w:val="NoSpacing"/>
+              <w:rPr>
+                <w:rFonts w:ascii="Times New Roman" w:hAnsi="Times New Roman" w:cs="Times New Roman"/>
+                <w:sz w:val="20"/>
+                <w:szCs w:val="20"/>
+              </w:rPr>
+            </w:pPr>
+            <w:r>
+              <w:rPr>
+                <w:rFonts w:ascii="Times New Roman" w:hAnsi="Times New Roman" w:cs="Times New Roman"/>
+                <w:sz w:val="20"/>
+                <w:szCs w:val="20"/>
+              </w:rPr>
+              <w:t xml:space="preserve"> testVec02.CopyVec(testVec)</w:t>
             </w:r>
             <w:r>
               <w:rPr>
@@ -1173,73 +855,43 @@
                 <w:sz w:val="20"/>
                 <w:szCs w:val="20"/>
               </w:rPr>
-              <w:t xml:space="preserve">Copy successful </w:t>
-            </w:r>
-            <w:proofErr w:type="spellStart"/>
-            <w:r>
-              <w:rPr>
-                <w:rFonts w:ascii="Times New Roman" w:hAnsi="Times New Roman" w:cs="Times New Roman"/>
-                <w:sz w:val="20"/>
-                <w:szCs w:val="20"/>
-              </w:rPr>
-              <w:t>msg</w:t>
-            </w:r>
-            <w:proofErr w:type="spellEnd"/>
-          </w:p>
-          <w:p>
-            <w:pPr>
-              <w:pStyle w:val="NoSpacing"/>
-              <w:rPr>
-                <w:rFonts w:ascii="Times New Roman" w:hAnsi="Times New Roman" w:cs="Times New Roman"/>
-                <w:sz w:val="20"/>
-                <w:szCs w:val="20"/>
-              </w:rPr>
-            </w:pPr>
-            <w:proofErr w:type="spellStart"/>
-            <w:r>
-              <w:rPr>
-                <w:rFonts w:ascii="Times New Roman" w:hAnsi="Times New Roman" w:cs="Times New Roman"/>
-                <w:sz w:val="20"/>
-                <w:szCs w:val="20"/>
-              </w:rPr>
-              <w:t>m_arrayLength</w:t>
-            </w:r>
-            <w:proofErr w:type="spellEnd"/>
-            <w:r>
-              <w:rPr>
-                <w:rFonts w:ascii="Times New Roman" w:hAnsi="Times New Roman" w:cs="Times New Roman"/>
-                <w:sz w:val="20"/>
-                <w:szCs w:val="20"/>
-              </w:rPr>
-              <w:t xml:space="preserve"> = 0;</w:t>
-            </w:r>
-          </w:p>
-          <w:p>
-            <w:pPr>
-              <w:pStyle w:val="NoSpacing"/>
-              <w:rPr>
-                <w:rFonts w:ascii="Times New Roman" w:hAnsi="Times New Roman" w:cs="Times New Roman"/>
-                <w:sz w:val="20"/>
-                <w:szCs w:val="20"/>
-              </w:rPr>
-            </w:pPr>
-            <w:proofErr w:type="spellStart"/>
-            <w:r>
-              <w:rPr>
-                <w:rFonts w:ascii="Times New Roman" w:hAnsi="Times New Roman" w:cs="Times New Roman"/>
-                <w:sz w:val="20"/>
-                <w:szCs w:val="20"/>
-              </w:rPr>
-              <w:t>m_arraySize</w:t>
-            </w:r>
-            <w:proofErr w:type="spellEnd"/>
-            <w:r>
-              <w:rPr>
-                <w:rFonts w:ascii="Times New Roman" w:hAnsi="Times New Roman" w:cs="Times New Roman"/>
-                <w:sz w:val="20"/>
-                <w:szCs w:val="20"/>
-              </w:rPr>
-              <w:t xml:space="preserve"> = 10</w:t>
+              <w:t>Copy successful msg</w:t>
+            </w:r>
+          </w:p>
+          <w:p>
+            <w:pPr>
+              <w:pStyle w:val="NoSpacing"/>
+              <w:rPr>
+                <w:rFonts w:ascii="Times New Roman" w:hAnsi="Times New Roman" w:cs="Times New Roman"/>
+                <w:sz w:val="20"/>
+                <w:szCs w:val="20"/>
+              </w:rPr>
+            </w:pPr>
+            <w:r>
+              <w:rPr>
+                <w:rFonts w:ascii="Times New Roman" w:hAnsi="Times New Roman" w:cs="Times New Roman"/>
+                <w:sz w:val="20"/>
+                <w:szCs w:val="20"/>
+              </w:rPr>
+              <w:t>m_arrayLength = 0;</w:t>
+            </w:r>
+          </w:p>
+          <w:p>
+            <w:pPr>
+              <w:pStyle w:val="NoSpacing"/>
+              <w:rPr>
+                <w:rFonts w:ascii="Times New Roman" w:hAnsi="Times New Roman" w:cs="Times New Roman"/>
+                <w:sz w:val="20"/>
+                <w:szCs w:val="20"/>
+              </w:rPr>
+            </w:pPr>
+            <w:r>
+              <w:rPr>
+                <w:rFonts w:ascii="Times New Roman" w:hAnsi="Times New Roman" w:cs="Times New Roman"/>
+                <w:sz w:val="20"/>
+                <w:szCs w:val="20"/>
+              </w:rPr>
+              <w:t>m_arraySize = 10</w:t>
             </w:r>
             <w:r>
               <w:rPr>
@@ -1259,23 +911,216 @@
                 <w:szCs w:val="20"/>
               </w:rPr>
             </w:pPr>
-            <w:proofErr w:type="spellStart"/>
-            <w:r>
-              <w:rPr>
-                <w:rFonts w:ascii="Times New Roman" w:hAnsi="Times New Roman" w:cs="Times New Roman"/>
-                <w:sz w:val="20"/>
-                <w:szCs w:val="20"/>
-              </w:rPr>
-              <w:t>m_theArray</w:t>
-            </w:r>
-            <w:proofErr w:type="spellEnd"/>
-            <w:r>
-              <w:rPr>
-                <w:rFonts w:ascii="Times New Roman" w:hAnsi="Times New Roman" w:cs="Times New Roman"/>
-                <w:sz w:val="20"/>
-                <w:szCs w:val="20"/>
-              </w:rPr>
-              <w:t xml:space="preserve"> = </w:t>
+            <w:r>
+              <w:rPr>
+                <w:rFonts w:ascii="Times New Roman" w:hAnsi="Times New Roman" w:cs="Times New Roman"/>
+                <w:sz w:val="20"/>
+                <w:szCs w:val="20"/>
+              </w:rPr>
+              <w:t xml:space="preserve">m_theArray = </w:t>
+            </w:r>
+            <w:r>
+              <w:rPr>
+                <w:rFonts w:ascii="Times New Roman" w:hAnsi="Times New Roman" w:cs="Times New Roman"/>
+                <w:sz w:val="20"/>
+                <w:szCs w:val="20"/>
+              </w:rPr>
+              <w:t xml:space="preserve">NOT </w:t>
+            </w:r>
+            <w:r>
+              <w:rPr>
+                <w:rFonts w:ascii="Times New Roman" w:hAnsi="Times New Roman" w:cs="Times New Roman"/>
+                <w:sz w:val="20"/>
+                <w:szCs w:val="20"/>
+              </w:rPr>
+              <w:t>NULL;</w:t>
+            </w:r>
+          </w:p>
+        </w:tc>
+        <w:tc>
+          <w:tcPr>
+            <w:tcW w:w="1012" w:type="dxa"/>
+          </w:tcPr>
+          <w:p>
+            <w:pPr>
+              <w:pStyle w:val="NoSpacing"/>
+              <w:rPr>
+                <w:rFonts w:ascii="Times New Roman" w:hAnsi="Times New Roman" w:cs="Times New Roman"/>
+                <w:sz w:val="20"/>
+                <w:szCs w:val="20"/>
+              </w:rPr>
+            </w:pPr>
+            <w:r>
+              <w:rPr>
+                <w:rFonts w:ascii="Times New Roman" w:hAnsi="Times New Roman" w:cs="Times New Roman"/>
+                <w:sz w:val="20"/>
+                <w:szCs w:val="20"/>
+              </w:rPr>
+              <w:t>Y</w:t>
+            </w:r>
+          </w:p>
+        </w:tc>
+      </w:tr>
+      <w:tr>
+        <w:tc>
+          <w:tcPr>
+            <w:tcW w:w="747" w:type="dxa"/>
+          </w:tcPr>
+          <w:p>
+            <w:pPr>
+              <w:pStyle w:val="NoSpacing"/>
+              <w:rPr>
+                <w:rFonts w:ascii="Times New Roman" w:hAnsi="Times New Roman" w:cs="Times New Roman"/>
+                <w:sz w:val="20"/>
+                <w:szCs w:val="20"/>
+              </w:rPr>
+            </w:pPr>
+            <w:r>
+              <w:rPr>
+                <w:rFonts w:ascii="Times New Roman" w:hAnsi="Times New Roman" w:cs="Times New Roman"/>
+                <w:sz w:val="20"/>
+                <w:szCs w:val="20"/>
+              </w:rPr>
+              <w:t>5</w:t>
+            </w:r>
+          </w:p>
+        </w:tc>
+        <w:tc>
+          <w:tcPr>
+            <w:tcW w:w="3359" w:type="dxa"/>
+          </w:tcPr>
+          <w:p>
+            <w:pPr>
+              <w:pStyle w:val="NoSpacing"/>
+              <w:rPr>
+                <w:rFonts w:ascii="Times New Roman" w:hAnsi="Times New Roman" w:cs="Times New Roman"/>
+                <w:sz w:val="20"/>
+                <w:szCs w:val="20"/>
+              </w:rPr>
+            </w:pPr>
+            <w:r>
+              <w:rPr>
+                <w:rFonts w:ascii="Times New Roman" w:hAnsi="Times New Roman" w:cs="Times New Roman"/>
+                <w:sz w:val="20"/>
+                <w:szCs w:val="20"/>
+              </w:rPr>
+              <w:t>Check contructor with size parameter</w:t>
+            </w:r>
+          </w:p>
+        </w:tc>
+        <w:tc>
+          <w:tcPr>
+            <w:tcW w:w="4270" w:type="dxa"/>
+          </w:tcPr>
+          <w:p>
+            <w:pPr>
+              <w:pStyle w:val="NoSpacing"/>
+              <w:rPr>
+                <w:rFonts w:ascii="Times New Roman" w:hAnsi="Times New Roman" w:cs="Times New Roman"/>
+                <w:sz w:val="20"/>
+                <w:szCs w:val="20"/>
+              </w:rPr>
+            </w:pPr>
+            <w:r>
+              <w:rPr>
+                <w:rFonts w:ascii="Times New Roman" w:hAnsi="Times New Roman" w:cs="Times New Roman"/>
+                <w:sz w:val="20"/>
+                <w:szCs w:val="20"/>
+              </w:rPr>
+              <w:t>Vector&lt;int&gt; testVec(11);</w:t>
+            </w:r>
+          </w:p>
+          <w:p>
+            <w:pPr>
+              <w:pStyle w:val="NoSpacing"/>
+              <w:rPr>
+                <w:rFonts w:ascii="Times New Roman" w:hAnsi="Times New Roman" w:cs="Times New Roman"/>
+                <w:sz w:val="20"/>
+                <w:szCs w:val="20"/>
+              </w:rPr>
+            </w:pPr>
+            <w:r>
+              <w:rPr>
+                <w:rFonts w:ascii="Times New Roman" w:hAnsi="Times New Roman" w:cs="Times New Roman"/>
+                <w:sz w:val="20"/>
+                <w:szCs w:val="20"/>
+              </w:rPr>
+              <w:t xml:space="preserve"> </w:t>
+            </w:r>
+            <w:r>
+              <w:rPr>
+                <w:rFonts w:ascii="Times New Roman" w:hAnsi="Times New Roman" w:cs="Times New Roman"/>
+                <w:sz w:val="20"/>
+                <w:szCs w:val="20"/>
+              </w:rPr>
+              <w:t>testVec.print();</w:t>
+            </w:r>
+          </w:p>
+        </w:tc>
+        <w:tc>
+          <w:tcPr>
+            <w:tcW w:w="4560" w:type="dxa"/>
+          </w:tcPr>
+          <w:p>
+            <w:pPr>
+              <w:pStyle w:val="NoSpacing"/>
+              <w:rPr>
+                <w:rFonts w:ascii="Times New Roman" w:hAnsi="Times New Roman" w:cs="Times New Roman"/>
+                <w:sz w:val="20"/>
+                <w:szCs w:val="20"/>
+              </w:rPr>
+            </w:pPr>
+            <w:r>
+              <w:rPr>
+                <w:rFonts w:ascii="Times New Roman" w:hAnsi="Times New Roman" w:cs="Times New Roman"/>
+                <w:sz w:val="20"/>
+                <w:szCs w:val="20"/>
+              </w:rPr>
+              <w:t>m_arrayLength = 0;</w:t>
+            </w:r>
+          </w:p>
+          <w:p>
+            <w:pPr>
+              <w:pStyle w:val="NoSpacing"/>
+              <w:rPr>
+                <w:rFonts w:ascii="Times New Roman" w:hAnsi="Times New Roman" w:cs="Times New Roman"/>
+                <w:sz w:val="20"/>
+                <w:szCs w:val="20"/>
+              </w:rPr>
+            </w:pPr>
+            <w:r>
+              <w:rPr>
+                <w:rFonts w:ascii="Times New Roman" w:hAnsi="Times New Roman" w:cs="Times New Roman"/>
+                <w:sz w:val="20"/>
+                <w:szCs w:val="20"/>
+              </w:rPr>
+              <w:t>m_arraySize = 11</w:t>
+            </w:r>
+            <w:r>
+              <w:rPr>
+                <w:rFonts w:ascii="Times New Roman" w:hAnsi="Times New Roman" w:cs="Times New Roman"/>
+                <w:sz w:val="20"/>
+                <w:szCs w:val="20"/>
+              </w:rPr>
+              <w:t>;</w:t>
+            </w:r>
+          </w:p>
+          <w:p>
+            <w:pPr>
+              <w:pStyle w:val="NoSpacing"/>
+              <w:rPr>
+                <w:rFonts w:ascii="Times New Roman" w:hAnsi="Times New Roman" w:cs="Times New Roman"/>
+                <w:sz w:val="20"/>
+                <w:szCs w:val="20"/>
+              </w:rPr>
+            </w:pPr>
+            <w:r>
+              <w:rPr>
+                <w:rFonts w:ascii="Times New Roman" w:hAnsi="Times New Roman" w:cs="Times New Roman"/>
+                <w:sz w:val="20"/>
+                <w:szCs w:val="20"/>
+              </w:rPr>
+              <w:t xml:space="preserve">m_theArray = </w:t>
             </w:r>
             <w:r>
               <w:rPr>
@@ -1335,6 +1180,14 @@
                 <w:szCs w:val="20"/>
               </w:rPr>
             </w:pPr>
+            <w:r>
+              <w:rPr>
+                <w:rFonts w:ascii="Times New Roman" w:hAnsi="Times New Roman" w:cs="Times New Roman"/>
+                <w:sz w:val="20"/>
+                <w:szCs w:val="20"/>
+              </w:rPr>
+              <w:t>6</w:t>
+            </w:r>
           </w:p>
         </w:tc>
         <w:tc>
@@ -1350,6 +1203,30 @@
                 <w:szCs w:val="20"/>
               </w:rPr>
             </w:pPr>
+            <w:r>
+              <w:rPr>
+                <w:rFonts w:ascii="Times New Roman" w:hAnsi="Times New Roman" w:cs="Times New Roman"/>
+                <w:sz w:val="20"/>
+                <w:szCs w:val="20"/>
+              </w:rPr>
+              <w:t xml:space="preserve">Check </w:t>
+            </w:r>
+            <w:r>
+              <w:rPr>
+                <w:rFonts w:ascii="Times New Roman" w:hAnsi="Times New Roman" w:cs="Times New Roman"/>
+                <w:sz w:val="20"/>
+                <w:szCs w:val="20"/>
+              </w:rPr>
+              <w:t xml:space="preserve">copy </w:t>
+            </w:r>
+            <w:r>
+              <w:rPr>
+                <w:rFonts w:ascii="Times New Roman" w:hAnsi="Times New Roman" w:cs="Times New Roman"/>
+                <w:sz w:val="20"/>
+                <w:szCs w:val="20"/>
+              </w:rPr>
+              <w:t xml:space="preserve">contructor </w:t>
+            </w:r>
           </w:p>
         </w:tc>
         <w:tc>
@@ -1365,6 +1242,58 @@
                 <w:szCs w:val="20"/>
               </w:rPr>
             </w:pPr>
+            <w:r>
+              <w:rPr>
+                <w:rFonts w:ascii="Times New Roman" w:hAnsi="Times New Roman" w:cs="Times New Roman"/>
+                <w:sz w:val="20"/>
+                <w:szCs w:val="20"/>
+              </w:rPr>
+              <w:t>Vector&lt;int&gt; testVec(17);</w:t>
+            </w:r>
+          </w:p>
+          <w:p>
+            <w:pPr>
+              <w:pStyle w:val="NoSpacing"/>
+              <w:rPr>
+                <w:rFonts w:ascii="Times New Roman" w:hAnsi="Times New Roman" w:cs="Times New Roman"/>
+                <w:sz w:val="20"/>
+                <w:szCs w:val="20"/>
+              </w:rPr>
+            </w:pPr>
+            <w:r>
+              <w:rPr>
+                <w:rFonts w:ascii="Times New Roman" w:hAnsi="Times New Roman" w:cs="Times New Roman"/>
+                <w:sz w:val="20"/>
+                <w:szCs w:val="20"/>
+              </w:rPr>
+              <w:t>Vector&lt;int&gt; testVec02(testVec);</w:t>
+            </w:r>
+          </w:p>
+          <w:p>
+            <w:pPr>
+              <w:pStyle w:val="NoSpacing"/>
+              <w:rPr>
+                <w:rFonts w:ascii="Times New Roman" w:hAnsi="Times New Roman" w:cs="Times New Roman"/>
+                <w:sz w:val="20"/>
+                <w:szCs w:val="20"/>
+              </w:rPr>
+            </w:pPr>
+            <w:r>
+              <w:rPr>
+                <w:rFonts w:ascii="Times New Roman" w:hAnsi="Times New Roman" w:cs="Times New Roman"/>
+                <w:sz w:val="20"/>
+                <w:szCs w:val="20"/>
+              </w:rPr>
+              <w:t xml:space="preserve"> </w:t>
+            </w:r>
+            <w:r>
+              <w:rPr>
+                <w:rFonts w:ascii="Times New Roman" w:hAnsi="Times New Roman" w:cs="Times New Roman"/>
+                <w:sz w:val="20"/>
+                <w:szCs w:val="20"/>
+              </w:rPr>
+              <w:t>testVec02.print();</w:t>
+            </w:r>
           </w:p>
         </w:tc>
         <w:tc>
@@ -1380,6 +1309,82 @@
                 <w:szCs w:val="20"/>
               </w:rPr>
             </w:pPr>
+            <w:r>
+              <w:rPr>
+                <w:rFonts w:ascii="Times New Roman" w:hAnsi="Times New Roman" w:cs="Times New Roman"/>
+                <w:sz w:val="20"/>
+                <w:szCs w:val="20"/>
+              </w:rPr>
+              <w:t>m_arrayLength = 0;</w:t>
+            </w:r>
+          </w:p>
+          <w:p>
+            <w:pPr>
+              <w:pStyle w:val="NoSpacing"/>
+              <w:rPr>
+                <w:rFonts w:ascii="Times New Roman" w:hAnsi="Times New Roman" w:cs="Times New Roman"/>
+                <w:sz w:val="20"/>
+                <w:szCs w:val="20"/>
+              </w:rPr>
+            </w:pPr>
+            <w:r>
+              <w:rPr>
+                <w:rFonts w:ascii="Times New Roman" w:hAnsi="Times New Roman" w:cs="Times New Roman"/>
+                <w:sz w:val="20"/>
+                <w:szCs w:val="20"/>
+              </w:rPr>
+              <w:t>m_arraySize = 1</w:t>
+            </w:r>
+            <w:r>
+              <w:rPr>
+                <w:rFonts w:ascii="Times New Roman" w:hAnsi="Times New Roman" w:cs="Times New Roman"/>
+                <w:sz w:val="20"/>
+                <w:szCs w:val="20"/>
+              </w:rPr>
+              <w:t>7</w:t>
+            </w:r>
+            <w:r>
+              <w:rPr>
+                <w:rFonts w:ascii="Times New Roman" w:hAnsi="Times New Roman" w:cs="Times New Roman"/>
+                <w:sz w:val="20"/>
+                <w:szCs w:val="20"/>
+              </w:rPr>
+              <w:t>;</w:t>
+            </w:r>
+          </w:p>
+          <w:p>
+            <w:pPr>
+              <w:pStyle w:val="NoSpacing"/>
+              <w:rPr>
+                <w:rFonts w:ascii="Times New Roman" w:hAnsi="Times New Roman" w:cs="Times New Roman"/>
+                <w:sz w:val="20"/>
+                <w:szCs w:val="20"/>
+              </w:rPr>
+            </w:pPr>
+            <w:r>
+              <w:rPr>
+                <w:rFonts w:ascii="Times New Roman" w:hAnsi="Times New Roman" w:cs="Times New Roman"/>
+                <w:sz w:val="20"/>
+                <w:szCs w:val="20"/>
+              </w:rPr>
+              <w:t xml:space="preserve">m_theArray = </w:t>
+            </w:r>
+            <w:r>
+              <w:rPr>
+                <w:rFonts w:ascii="Times New Roman" w:hAnsi="Times New Roman" w:cs="Times New Roman"/>
+                <w:sz w:val="20"/>
+                <w:szCs w:val="20"/>
+              </w:rPr>
+              <w:t xml:space="preserve">NOT </w:t>
+            </w:r>
+            <w:r>
+              <w:rPr>
+                <w:rFonts w:ascii="Times New Roman" w:hAnsi="Times New Roman" w:cs="Times New Roman"/>
+                <w:sz w:val="20"/>
+                <w:szCs w:val="20"/>
+              </w:rPr>
+              <w:t>NULL;</w:t>
+            </w:r>
           </w:p>
         </w:tc>
         <w:tc>
@@ -1395,6 +1400,14 @@
                 <w:szCs w:val="20"/>
               </w:rPr>
             </w:pPr>
+            <w:r>
+              <w:rPr>
+                <w:rFonts w:ascii="Times New Roman" w:hAnsi="Times New Roman" w:cs="Times New Roman"/>
+                <w:sz w:val="20"/>
+                <w:szCs w:val="20"/>
+              </w:rPr>
+              <w:t>Y</w:t>
+            </w:r>
           </w:p>
         </w:tc>
       </w:tr>
@@ -1482,14 +1495,7 @@
     </w:r>
     <w:r>
       <w:tab/>
-    </w:r>
-    <w:proofErr w:type="spellStart"/>
-    <w:r>
-      <w:t>Vector.h</w:t>
-    </w:r>
-    <w:proofErr w:type="spellEnd"/>
-    <w:r>
-      <w:t xml:space="preserve"> Test Plan</w:t>
+      <w:t>Vector.h Test Plan</w:t>
     </w:r>
     <w:r>
       <w:tab/>

</xml_diff>

<commit_message>
* @date 11/04/2018 Wade Davidson, added PushBack and GetItem functions and tested.
</commit_message>
<xml_diff>
--- a/testPlan.docx
+++ b/testPlan.docx
@@ -516,15 +516,7 @@
                 <w:sz w:val="20"/>
                 <w:szCs w:val="20"/>
               </w:rPr>
-              <w:t>Check SetSize function</w:t>
-            </w:r>
-            <w:r>
-              <w:rPr>
-                <w:rFonts w:ascii="Times New Roman" w:hAnsi="Times New Roman" w:cs="Times New Roman"/>
-                <w:sz w:val="20"/>
-                <w:szCs w:val="20"/>
-              </w:rPr>
-              <w:t xml:space="preserve"> with 0</w:t>
+              <w:t>Check SetSize function with 0</w:t>
             </w:r>
           </w:p>
         </w:tc>
@@ -565,23 +557,7 @@
                 <w:sz w:val="20"/>
                 <w:szCs w:val="20"/>
               </w:rPr>
-              <w:t>testVec.SetSize(</w:t>
-            </w:r>
-            <w:r>
-              <w:rPr>
-                <w:rFonts w:ascii="Times New Roman" w:hAnsi="Times New Roman" w:cs="Times New Roman"/>
-                <w:sz w:val="20"/>
-                <w:szCs w:val="20"/>
-              </w:rPr>
-              <w:t>0)</w:t>
-            </w:r>
-            <w:r>
-              <w:rPr>
-                <w:rFonts w:ascii="Times New Roman" w:hAnsi="Times New Roman" w:cs="Times New Roman"/>
-                <w:sz w:val="20"/>
-                <w:szCs w:val="20"/>
-              </w:rPr>
-              <w:t>;</w:t>
+              <w:t>testVec.SetSize(0);</w:t>
             </w:r>
           </w:p>
         </w:tc>
@@ -1045,8 +1021,444 @@
                 <w:sz w:val="20"/>
                 <w:szCs w:val="20"/>
               </w:rPr>
-              <w:t xml:space="preserve"> </w:t>
-            </w:r>
+              <w:t xml:space="preserve"> testVec.print();</w:t>
+            </w:r>
+          </w:p>
+        </w:tc>
+        <w:tc>
+          <w:tcPr>
+            <w:tcW w:w="4560" w:type="dxa"/>
+          </w:tcPr>
+          <w:p>
+            <w:pPr>
+              <w:pStyle w:val="NoSpacing"/>
+              <w:rPr>
+                <w:rFonts w:ascii="Times New Roman" w:hAnsi="Times New Roman" w:cs="Times New Roman"/>
+                <w:sz w:val="20"/>
+                <w:szCs w:val="20"/>
+              </w:rPr>
+            </w:pPr>
+            <w:r>
+              <w:rPr>
+                <w:rFonts w:ascii="Times New Roman" w:hAnsi="Times New Roman" w:cs="Times New Roman"/>
+                <w:sz w:val="20"/>
+                <w:szCs w:val="20"/>
+              </w:rPr>
+              <w:t>m_arrayLength = 0;</w:t>
+            </w:r>
+          </w:p>
+          <w:p>
+            <w:pPr>
+              <w:pStyle w:val="NoSpacing"/>
+              <w:rPr>
+                <w:rFonts w:ascii="Times New Roman" w:hAnsi="Times New Roman" w:cs="Times New Roman"/>
+                <w:sz w:val="20"/>
+                <w:szCs w:val="20"/>
+              </w:rPr>
+            </w:pPr>
+            <w:r>
+              <w:rPr>
+                <w:rFonts w:ascii="Times New Roman" w:hAnsi="Times New Roman" w:cs="Times New Roman"/>
+                <w:sz w:val="20"/>
+                <w:szCs w:val="20"/>
+              </w:rPr>
+              <w:t>m_arraySize = 11</w:t>
+            </w:r>
+            <w:r>
+              <w:rPr>
+                <w:rFonts w:ascii="Times New Roman" w:hAnsi="Times New Roman" w:cs="Times New Roman"/>
+                <w:sz w:val="20"/>
+                <w:szCs w:val="20"/>
+              </w:rPr>
+              <w:t>;</w:t>
+            </w:r>
+          </w:p>
+          <w:p>
+            <w:pPr>
+              <w:pStyle w:val="NoSpacing"/>
+              <w:rPr>
+                <w:rFonts w:ascii="Times New Roman" w:hAnsi="Times New Roman" w:cs="Times New Roman"/>
+                <w:sz w:val="20"/>
+                <w:szCs w:val="20"/>
+              </w:rPr>
+            </w:pPr>
+            <w:r>
+              <w:rPr>
+                <w:rFonts w:ascii="Times New Roman" w:hAnsi="Times New Roman" w:cs="Times New Roman"/>
+                <w:sz w:val="20"/>
+                <w:szCs w:val="20"/>
+              </w:rPr>
+              <w:t xml:space="preserve">m_theArray = </w:t>
+            </w:r>
+            <w:r>
+              <w:rPr>
+                <w:rFonts w:ascii="Times New Roman" w:hAnsi="Times New Roman" w:cs="Times New Roman"/>
+                <w:sz w:val="20"/>
+                <w:szCs w:val="20"/>
+              </w:rPr>
+              <w:t xml:space="preserve">NOT </w:t>
+            </w:r>
+            <w:r>
+              <w:rPr>
+                <w:rFonts w:ascii="Times New Roman" w:hAnsi="Times New Roman" w:cs="Times New Roman"/>
+                <w:sz w:val="20"/>
+                <w:szCs w:val="20"/>
+              </w:rPr>
+              <w:t>NULL;</w:t>
+            </w:r>
+          </w:p>
+        </w:tc>
+        <w:tc>
+          <w:tcPr>
+            <w:tcW w:w="1012" w:type="dxa"/>
+          </w:tcPr>
+          <w:p>
+            <w:pPr>
+              <w:pStyle w:val="NoSpacing"/>
+              <w:rPr>
+                <w:rFonts w:ascii="Times New Roman" w:hAnsi="Times New Roman" w:cs="Times New Roman"/>
+                <w:sz w:val="20"/>
+                <w:szCs w:val="20"/>
+              </w:rPr>
+            </w:pPr>
+            <w:r>
+              <w:rPr>
+                <w:rFonts w:ascii="Times New Roman" w:hAnsi="Times New Roman" w:cs="Times New Roman"/>
+                <w:sz w:val="20"/>
+                <w:szCs w:val="20"/>
+              </w:rPr>
+              <w:t>Y</w:t>
+            </w:r>
+          </w:p>
+        </w:tc>
+      </w:tr>
+      <w:tr>
+        <w:tc>
+          <w:tcPr>
+            <w:tcW w:w="747" w:type="dxa"/>
+          </w:tcPr>
+          <w:p>
+            <w:pPr>
+              <w:pStyle w:val="NoSpacing"/>
+              <w:rPr>
+                <w:rFonts w:ascii="Times New Roman" w:hAnsi="Times New Roman" w:cs="Times New Roman"/>
+                <w:sz w:val="20"/>
+                <w:szCs w:val="20"/>
+              </w:rPr>
+            </w:pPr>
+            <w:r>
+              <w:rPr>
+                <w:rFonts w:ascii="Times New Roman" w:hAnsi="Times New Roman" w:cs="Times New Roman"/>
+                <w:sz w:val="20"/>
+                <w:szCs w:val="20"/>
+              </w:rPr>
+              <w:t>6</w:t>
+            </w:r>
+          </w:p>
+        </w:tc>
+        <w:tc>
+          <w:tcPr>
+            <w:tcW w:w="3359" w:type="dxa"/>
+          </w:tcPr>
+          <w:p>
+            <w:pPr>
+              <w:pStyle w:val="NoSpacing"/>
+              <w:rPr>
+                <w:rFonts w:ascii="Times New Roman" w:hAnsi="Times New Roman" w:cs="Times New Roman"/>
+                <w:sz w:val="20"/>
+                <w:szCs w:val="20"/>
+              </w:rPr>
+            </w:pPr>
+            <w:r>
+              <w:rPr>
+                <w:rFonts w:ascii="Times New Roman" w:hAnsi="Times New Roman" w:cs="Times New Roman"/>
+                <w:sz w:val="20"/>
+                <w:szCs w:val="20"/>
+              </w:rPr>
+              <w:t xml:space="preserve">Check copy contructor </w:t>
+            </w:r>
+          </w:p>
+        </w:tc>
+        <w:tc>
+          <w:tcPr>
+            <w:tcW w:w="4270" w:type="dxa"/>
+          </w:tcPr>
+          <w:p>
+            <w:pPr>
+              <w:pStyle w:val="NoSpacing"/>
+              <w:rPr>
+                <w:rFonts w:ascii="Times New Roman" w:hAnsi="Times New Roman" w:cs="Times New Roman"/>
+                <w:sz w:val="20"/>
+                <w:szCs w:val="20"/>
+              </w:rPr>
+            </w:pPr>
+            <w:r>
+              <w:rPr>
+                <w:rFonts w:ascii="Times New Roman" w:hAnsi="Times New Roman" w:cs="Times New Roman"/>
+                <w:sz w:val="20"/>
+                <w:szCs w:val="20"/>
+              </w:rPr>
+              <w:t>Vector&lt;int&gt; testVec(17);</w:t>
+            </w:r>
+          </w:p>
+          <w:p>
+            <w:pPr>
+              <w:pStyle w:val="NoSpacing"/>
+              <w:rPr>
+                <w:rFonts w:ascii="Times New Roman" w:hAnsi="Times New Roman" w:cs="Times New Roman"/>
+                <w:sz w:val="20"/>
+                <w:szCs w:val="20"/>
+              </w:rPr>
+            </w:pPr>
+            <w:r>
+              <w:rPr>
+                <w:rFonts w:ascii="Times New Roman" w:hAnsi="Times New Roman" w:cs="Times New Roman"/>
+                <w:sz w:val="20"/>
+                <w:szCs w:val="20"/>
+              </w:rPr>
+              <w:t>Vector&lt;int&gt; testVec02(testVec);</w:t>
+            </w:r>
+          </w:p>
+          <w:p>
+            <w:pPr>
+              <w:pStyle w:val="NoSpacing"/>
+              <w:rPr>
+                <w:rFonts w:ascii="Times New Roman" w:hAnsi="Times New Roman" w:cs="Times New Roman"/>
+                <w:sz w:val="20"/>
+                <w:szCs w:val="20"/>
+              </w:rPr>
+            </w:pPr>
+            <w:r>
+              <w:rPr>
+                <w:rFonts w:ascii="Times New Roman" w:hAnsi="Times New Roman" w:cs="Times New Roman"/>
+                <w:sz w:val="20"/>
+                <w:szCs w:val="20"/>
+              </w:rPr>
+              <w:t xml:space="preserve"> testVec02.print();</w:t>
+            </w:r>
+          </w:p>
+        </w:tc>
+        <w:tc>
+          <w:tcPr>
+            <w:tcW w:w="4560" w:type="dxa"/>
+          </w:tcPr>
+          <w:p>
+            <w:pPr>
+              <w:pStyle w:val="NoSpacing"/>
+              <w:rPr>
+                <w:rFonts w:ascii="Times New Roman" w:hAnsi="Times New Roman" w:cs="Times New Roman"/>
+                <w:sz w:val="20"/>
+                <w:szCs w:val="20"/>
+              </w:rPr>
+            </w:pPr>
+            <w:r>
+              <w:rPr>
+                <w:rFonts w:ascii="Times New Roman" w:hAnsi="Times New Roman" w:cs="Times New Roman"/>
+                <w:sz w:val="20"/>
+                <w:szCs w:val="20"/>
+              </w:rPr>
+              <w:t>m_arrayLength = 0;</w:t>
+            </w:r>
+          </w:p>
+          <w:p>
+            <w:pPr>
+              <w:pStyle w:val="NoSpacing"/>
+              <w:rPr>
+                <w:rFonts w:ascii="Times New Roman" w:hAnsi="Times New Roman" w:cs="Times New Roman"/>
+                <w:sz w:val="20"/>
+                <w:szCs w:val="20"/>
+              </w:rPr>
+            </w:pPr>
+            <w:r>
+              <w:rPr>
+                <w:rFonts w:ascii="Times New Roman" w:hAnsi="Times New Roman" w:cs="Times New Roman"/>
+                <w:sz w:val="20"/>
+                <w:szCs w:val="20"/>
+              </w:rPr>
+              <w:t>m_arraySize = 17</w:t>
+            </w:r>
+            <w:r>
+              <w:rPr>
+                <w:rFonts w:ascii="Times New Roman" w:hAnsi="Times New Roman" w:cs="Times New Roman"/>
+                <w:sz w:val="20"/>
+                <w:szCs w:val="20"/>
+              </w:rPr>
+              <w:t>;</w:t>
+            </w:r>
+          </w:p>
+          <w:p>
+            <w:pPr>
+              <w:pStyle w:val="NoSpacing"/>
+              <w:rPr>
+                <w:rFonts w:ascii="Times New Roman" w:hAnsi="Times New Roman" w:cs="Times New Roman"/>
+                <w:sz w:val="20"/>
+                <w:szCs w:val="20"/>
+              </w:rPr>
+            </w:pPr>
+            <w:r>
+              <w:rPr>
+                <w:rFonts w:ascii="Times New Roman" w:hAnsi="Times New Roman" w:cs="Times New Roman"/>
+                <w:sz w:val="20"/>
+                <w:szCs w:val="20"/>
+              </w:rPr>
+              <w:t xml:space="preserve">m_theArray = </w:t>
+            </w:r>
+            <w:r>
+              <w:rPr>
+                <w:rFonts w:ascii="Times New Roman" w:hAnsi="Times New Roman" w:cs="Times New Roman"/>
+                <w:sz w:val="20"/>
+                <w:szCs w:val="20"/>
+              </w:rPr>
+              <w:t xml:space="preserve">NOT </w:t>
+            </w:r>
+            <w:r>
+              <w:rPr>
+                <w:rFonts w:ascii="Times New Roman" w:hAnsi="Times New Roman" w:cs="Times New Roman"/>
+                <w:sz w:val="20"/>
+                <w:szCs w:val="20"/>
+              </w:rPr>
+              <w:t>NULL;</w:t>
+            </w:r>
+          </w:p>
+        </w:tc>
+        <w:tc>
+          <w:tcPr>
+            <w:tcW w:w="1012" w:type="dxa"/>
+          </w:tcPr>
+          <w:p>
+            <w:pPr>
+              <w:pStyle w:val="NoSpacing"/>
+              <w:rPr>
+                <w:rFonts w:ascii="Times New Roman" w:hAnsi="Times New Roman" w:cs="Times New Roman"/>
+                <w:sz w:val="20"/>
+                <w:szCs w:val="20"/>
+              </w:rPr>
+            </w:pPr>
+            <w:r>
+              <w:rPr>
+                <w:rFonts w:ascii="Times New Roman" w:hAnsi="Times New Roman" w:cs="Times New Roman"/>
+                <w:sz w:val="20"/>
+                <w:szCs w:val="20"/>
+              </w:rPr>
+              <w:t>Y</w:t>
+            </w:r>
+          </w:p>
+        </w:tc>
+      </w:tr>
+      <w:tr>
+        <w:tc>
+          <w:tcPr>
+            <w:tcW w:w="747" w:type="dxa"/>
+          </w:tcPr>
+          <w:p>
+            <w:pPr>
+              <w:pStyle w:val="NoSpacing"/>
+              <w:rPr>
+                <w:rFonts w:ascii="Times New Roman" w:hAnsi="Times New Roman" w:cs="Times New Roman"/>
+                <w:sz w:val="20"/>
+                <w:szCs w:val="20"/>
+              </w:rPr>
+            </w:pPr>
+            <w:r>
+              <w:rPr>
+                <w:rFonts w:ascii="Times New Roman" w:hAnsi="Times New Roman" w:cs="Times New Roman"/>
+                <w:sz w:val="20"/>
+                <w:szCs w:val="20"/>
+              </w:rPr>
+              <w:t>7</w:t>
+            </w:r>
+          </w:p>
+        </w:tc>
+        <w:tc>
+          <w:tcPr>
+            <w:tcW w:w="3359" w:type="dxa"/>
+          </w:tcPr>
+          <w:p>
+            <w:pPr>
+              <w:pStyle w:val="NoSpacing"/>
+              <w:rPr>
+                <w:rFonts w:ascii="Times New Roman" w:hAnsi="Times New Roman" w:cs="Times New Roman"/>
+                <w:sz w:val="20"/>
+                <w:szCs w:val="20"/>
+              </w:rPr>
+            </w:pPr>
+            <w:r>
+              <w:rPr>
+                <w:rFonts w:ascii="Times New Roman" w:hAnsi="Times New Roman" w:cs="Times New Roman"/>
+                <w:sz w:val="20"/>
+                <w:szCs w:val="20"/>
+              </w:rPr>
+              <w:t>Check PushBack adds item to end of Vector</w:t>
+            </w:r>
+          </w:p>
+        </w:tc>
+        <w:tc>
+          <w:tcPr>
+            <w:tcW w:w="4270" w:type="dxa"/>
+          </w:tcPr>
+          <w:p>
+            <w:pPr>
+              <w:pStyle w:val="NoSpacing"/>
+              <w:rPr>
+                <w:rFonts w:ascii="Times New Roman" w:hAnsi="Times New Roman" w:cs="Times New Roman"/>
+                <w:sz w:val="20"/>
+                <w:szCs w:val="20"/>
+              </w:rPr>
+            </w:pPr>
+            <w:r>
+              <w:rPr>
+                <w:rFonts w:ascii="Times New Roman" w:hAnsi="Times New Roman" w:cs="Times New Roman"/>
+                <w:sz w:val="20"/>
+                <w:szCs w:val="20"/>
+              </w:rPr>
+              <w:t>Vector&lt;int&gt; testVec(3);</w:t>
+            </w:r>
+          </w:p>
+          <w:p>
+            <w:pPr>
+              <w:pStyle w:val="NoSpacing"/>
+              <w:rPr>
+                <w:rFonts w:ascii="Times New Roman" w:hAnsi="Times New Roman" w:cs="Times New Roman"/>
+                <w:sz w:val="20"/>
+                <w:szCs w:val="20"/>
+              </w:rPr>
+            </w:pPr>
+            <w:r>
+              <w:rPr>
+                <w:rFonts w:ascii="Times New Roman" w:hAnsi="Times New Roman" w:cs="Times New Roman"/>
+                <w:sz w:val="20"/>
+                <w:szCs w:val="20"/>
+              </w:rPr>
+              <w:t>for(int i = 0; i &lt; 3; i++)</w:t>
+            </w:r>
+          </w:p>
+          <w:p>
+            <w:pPr>
+              <w:pStyle w:val="NoSpacing"/>
+              <w:rPr>
+                <w:rFonts w:ascii="Times New Roman" w:hAnsi="Times New Roman" w:cs="Times New Roman"/>
+                <w:sz w:val="20"/>
+                <w:szCs w:val="20"/>
+              </w:rPr>
+            </w:pPr>
+            <w:r>
+              <w:rPr>
+                <w:rFonts w:ascii="Times New Roman" w:hAnsi="Times New Roman" w:cs="Times New Roman"/>
+                <w:sz w:val="20"/>
+                <w:szCs w:val="20"/>
+              </w:rPr>
+              <w:t xml:space="preserve">       testVec.PushBack(i);</w:t>
+            </w:r>
+          </w:p>
+          <w:p>
+            <w:pPr>
+              <w:pStyle w:val="NoSpacing"/>
+              <w:rPr>
+                <w:rFonts w:ascii="Times New Roman" w:hAnsi="Times New Roman" w:cs="Times New Roman"/>
+                <w:sz w:val="20"/>
+                <w:szCs w:val="20"/>
+              </w:rPr>
+            </w:pPr>
             <w:r>
               <w:rPr>
                 <w:rFonts w:ascii="Times New Roman" w:hAnsi="Times New Roman" w:cs="Times New Roman"/>
@@ -1076,25 +1488,7 @@
                 <w:sz w:val="20"/>
                 <w:szCs w:val="20"/>
               </w:rPr>
-              <w:t>m_arrayLength = 0;</w:t>
-            </w:r>
-          </w:p>
-          <w:p>
-            <w:pPr>
-              <w:pStyle w:val="NoSpacing"/>
-              <w:rPr>
-                <w:rFonts w:ascii="Times New Roman" w:hAnsi="Times New Roman" w:cs="Times New Roman"/>
-                <w:sz w:val="20"/>
-                <w:szCs w:val="20"/>
-              </w:rPr>
-            </w:pPr>
-            <w:r>
-              <w:rPr>
-                <w:rFonts w:ascii="Times New Roman" w:hAnsi="Times New Roman" w:cs="Times New Roman"/>
-                <w:sz w:val="20"/>
-                <w:szCs w:val="20"/>
-              </w:rPr>
-              <w:t>m_arraySize = 11</w:t>
+              <w:t>m_arrayLength = 3</w:t>
             </w:r>
             <w:r>
               <w:rPr>
@@ -1120,6 +1514,32 @@
                 <w:sz w:val="20"/>
                 <w:szCs w:val="20"/>
               </w:rPr>
+              <w:t>m_arraySize = 3</w:t>
+            </w:r>
+            <w:r>
+              <w:rPr>
+                <w:rFonts w:ascii="Times New Roman" w:hAnsi="Times New Roman" w:cs="Times New Roman"/>
+                <w:sz w:val="20"/>
+                <w:szCs w:val="20"/>
+              </w:rPr>
+              <w:t>;</w:t>
+            </w:r>
+          </w:p>
+          <w:p>
+            <w:pPr>
+              <w:pStyle w:val="NoSpacing"/>
+              <w:rPr>
+                <w:rFonts w:ascii="Times New Roman" w:hAnsi="Times New Roman" w:cs="Times New Roman"/>
+                <w:sz w:val="20"/>
+                <w:szCs w:val="20"/>
+              </w:rPr>
+            </w:pPr>
+            <w:r>
+              <w:rPr>
+                <w:rFonts w:ascii="Times New Roman" w:hAnsi="Times New Roman" w:cs="Times New Roman"/>
+                <w:sz w:val="20"/>
+                <w:szCs w:val="20"/>
+              </w:rPr>
               <w:t xml:space="preserve">m_theArray = </w:t>
             </w:r>
             <w:r>
@@ -1137,6 +1557,820 @@
                 <w:szCs w:val="20"/>
               </w:rPr>
               <w:t>NULL;</w:t>
+            </w:r>
+          </w:p>
+          <w:p>
+            <w:pPr>
+              <w:pStyle w:val="NoSpacing"/>
+              <w:rPr>
+                <w:rFonts w:ascii="Times New Roman" w:hAnsi="Times New Roman" w:cs="Times New Roman"/>
+                <w:sz w:val="20"/>
+                <w:szCs w:val="20"/>
+              </w:rPr>
+            </w:pPr>
+            <w:r>
+              <w:rPr>
+                <w:rFonts w:ascii="Times New Roman" w:hAnsi="Times New Roman" w:cs="Times New Roman"/>
+                <w:sz w:val="20"/>
+                <w:szCs w:val="20"/>
+              </w:rPr>
+              <w:t>0</w:t>
+            </w:r>
+          </w:p>
+          <w:p>
+            <w:pPr>
+              <w:pStyle w:val="NoSpacing"/>
+              <w:rPr>
+                <w:rFonts w:ascii="Times New Roman" w:hAnsi="Times New Roman" w:cs="Times New Roman"/>
+                <w:sz w:val="20"/>
+                <w:szCs w:val="20"/>
+              </w:rPr>
+            </w:pPr>
+            <w:r>
+              <w:rPr>
+                <w:rFonts w:ascii="Times New Roman" w:hAnsi="Times New Roman" w:cs="Times New Roman"/>
+                <w:sz w:val="20"/>
+                <w:szCs w:val="20"/>
+              </w:rPr>
+              <w:t>1</w:t>
+            </w:r>
+          </w:p>
+          <w:p>
+            <w:pPr>
+              <w:pStyle w:val="NoSpacing"/>
+              <w:rPr>
+                <w:rFonts w:ascii="Times New Roman" w:hAnsi="Times New Roman" w:cs="Times New Roman"/>
+                <w:sz w:val="20"/>
+                <w:szCs w:val="20"/>
+              </w:rPr>
+            </w:pPr>
+            <w:r>
+              <w:rPr>
+                <w:rFonts w:ascii="Times New Roman" w:hAnsi="Times New Roman" w:cs="Times New Roman"/>
+                <w:sz w:val="20"/>
+                <w:szCs w:val="20"/>
+              </w:rPr>
+              <w:t>2</w:t>
+            </w:r>
+          </w:p>
+        </w:tc>
+        <w:tc>
+          <w:tcPr>
+            <w:tcW w:w="1012" w:type="dxa"/>
+          </w:tcPr>
+          <w:p>
+            <w:pPr>
+              <w:pStyle w:val="NoSpacing"/>
+              <w:rPr>
+                <w:rFonts w:ascii="Times New Roman" w:hAnsi="Times New Roman" w:cs="Times New Roman"/>
+                <w:sz w:val="20"/>
+                <w:szCs w:val="20"/>
+              </w:rPr>
+            </w:pPr>
+            <w:r>
+              <w:rPr>
+                <w:rFonts w:ascii="Times New Roman" w:hAnsi="Times New Roman" w:cs="Times New Roman"/>
+                <w:sz w:val="20"/>
+                <w:szCs w:val="20"/>
+              </w:rPr>
+              <w:t>Y</w:t>
+            </w:r>
+          </w:p>
+        </w:tc>
+      </w:tr>
+      <w:tr>
+        <w:tc>
+          <w:tcPr>
+            <w:tcW w:w="747" w:type="dxa"/>
+          </w:tcPr>
+          <w:p>
+            <w:pPr>
+              <w:pStyle w:val="NoSpacing"/>
+              <w:rPr>
+                <w:rFonts w:ascii="Times New Roman" w:hAnsi="Times New Roman" w:cs="Times New Roman"/>
+                <w:sz w:val="20"/>
+                <w:szCs w:val="20"/>
+              </w:rPr>
+            </w:pPr>
+            <w:r>
+              <w:rPr>
+                <w:rFonts w:ascii="Times New Roman" w:hAnsi="Times New Roman" w:cs="Times New Roman"/>
+                <w:sz w:val="20"/>
+                <w:szCs w:val="20"/>
+              </w:rPr>
+              <w:t>8</w:t>
+            </w:r>
+          </w:p>
+        </w:tc>
+        <w:tc>
+          <w:tcPr>
+            <w:tcW w:w="3359" w:type="dxa"/>
+          </w:tcPr>
+          <w:p>
+            <w:pPr>
+              <w:pStyle w:val="NoSpacing"/>
+              <w:rPr>
+                <w:rFonts w:ascii="Times New Roman" w:hAnsi="Times New Roman" w:cs="Times New Roman"/>
+                <w:sz w:val="20"/>
+                <w:szCs w:val="20"/>
+              </w:rPr>
+            </w:pPr>
+            <w:r>
+              <w:rPr>
+                <w:rFonts w:ascii="Times New Roman" w:hAnsi="Times New Roman" w:cs="Times New Roman"/>
+                <w:sz w:val="20"/>
+                <w:szCs w:val="20"/>
+              </w:rPr>
+              <w:t xml:space="preserve">Test PushBack outside of range </w:t>
+            </w:r>
+          </w:p>
+        </w:tc>
+        <w:tc>
+          <w:tcPr>
+            <w:tcW w:w="4270" w:type="dxa"/>
+          </w:tcPr>
+          <w:p>
+            <w:pPr>
+              <w:pStyle w:val="NoSpacing"/>
+              <w:rPr>
+                <w:rFonts w:ascii="Times New Roman" w:hAnsi="Times New Roman" w:cs="Times New Roman"/>
+                <w:sz w:val="20"/>
+                <w:szCs w:val="20"/>
+              </w:rPr>
+            </w:pPr>
+            <w:r>
+              <w:rPr>
+                <w:rFonts w:ascii="Times New Roman" w:hAnsi="Times New Roman" w:cs="Times New Roman"/>
+                <w:sz w:val="20"/>
+                <w:szCs w:val="20"/>
+              </w:rPr>
+              <w:t>Vector&lt;int&gt; testVec(2);</w:t>
+            </w:r>
+          </w:p>
+          <w:p>
+            <w:pPr>
+              <w:pStyle w:val="NoSpacing"/>
+              <w:rPr>
+                <w:rFonts w:ascii="Times New Roman" w:hAnsi="Times New Roman" w:cs="Times New Roman"/>
+                <w:sz w:val="20"/>
+                <w:szCs w:val="20"/>
+              </w:rPr>
+            </w:pPr>
+            <w:r>
+              <w:rPr>
+                <w:rFonts w:ascii="Times New Roman" w:hAnsi="Times New Roman" w:cs="Times New Roman"/>
+                <w:sz w:val="20"/>
+                <w:szCs w:val="20"/>
+              </w:rPr>
+              <w:t>for(int i = 0; i &lt; 4; i++)</w:t>
+            </w:r>
+          </w:p>
+          <w:p>
+            <w:pPr>
+              <w:pStyle w:val="NoSpacing"/>
+              <w:rPr>
+                <w:rFonts w:ascii="Times New Roman" w:hAnsi="Times New Roman" w:cs="Times New Roman"/>
+                <w:sz w:val="20"/>
+                <w:szCs w:val="20"/>
+              </w:rPr>
+            </w:pPr>
+            <w:r>
+              <w:rPr>
+                <w:rFonts w:ascii="Times New Roman" w:hAnsi="Times New Roman" w:cs="Times New Roman"/>
+                <w:sz w:val="20"/>
+                <w:szCs w:val="20"/>
+              </w:rPr>
+              <w:t>{</w:t>
+            </w:r>
+          </w:p>
+          <w:p>
+            <w:pPr>
+              <w:pStyle w:val="NoSpacing"/>
+              <w:rPr>
+                <w:rFonts w:ascii="Times New Roman" w:hAnsi="Times New Roman" w:cs="Times New Roman"/>
+                <w:sz w:val="20"/>
+                <w:szCs w:val="20"/>
+              </w:rPr>
+            </w:pPr>
+            <w:r>
+              <w:rPr>
+                <w:rFonts w:ascii="Times New Roman" w:hAnsi="Times New Roman" w:cs="Times New Roman"/>
+                <w:sz w:val="20"/>
+                <w:szCs w:val="20"/>
+              </w:rPr>
+              <w:t xml:space="preserve">   </w:t>
+            </w:r>
+            <w:r>
+              <w:rPr>
+                <w:rFonts w:ascii="Times New Roman" w:hAnsi="Times New Roman" w:cs="Times New Roman"/>
+                <w:sz w:val="20"/>
+                <w:szCs w:val="20"/>
+              </w:rPr>
+              <w:t>if(testVec.PushBack(i))</w:t>
+            </w:r>
+          </w:p>
+          <w:p>
+            <w:pPr>
+              <w:pStyle w:val="NoSpacing"/>
+              <w:rPr>
+                <w:rFonts w:ascii="Times New Roman" w:hAnsi="Times New Roman" w:cs="Times New Roman"/>
+                <w:sz w:val="20"/>
+                <w:szCs w:val="20"/>
+              </w:rPr>
+            </w:pPr>
+            <w:r>
+              <w:rPr>
+                <w:rFonts w:ascii="Times New Roman" w:hAnsi="Times New Roman" w:cs="Times New Roman"/>
+                <w:sz w:val="20"/>
+                <w:szCs w:val="20"/>
+              </w:rPr>
+              <w:t xml:space="preserve">       </w:t>
+            </w:r>
+            <w:r>
+              <w:rPr>
+                <w:rFonts w:ascii="Times New Roman" w:hAnsi="Times New Roman" w:cs="Times New Roman"/>
+                <w:sz w:val="20"/>
+                <w:szCs w:val="20"/>
+              </w:rPr>
+              <w:t>cout &lt;&lt; "Inside Range" &lt;&lt; endl;</w:t>
+            </w:r>
+          </w:p>
+          <w:p>
+            <w:pPr>
+              <w:pStyle w:val="NoSpacing"/>
+              <w:rPr>
+                <w:rFonts w:ascii="Times New Roman" w:hAnsi="Times New Roman" w:cs="Times New Roman"/>
+                <w:sz w:val="20"/>
+                <w:szCs w:val="20"/>
+              </w:rPr>
+            </w:pPr>
+            <w:r>
+              <w:rPr>
+                <w:rFonts w:ascii="Times New Roman" w:hAnsi="Times New Roman" w:cs="Times New Roman"/>
+                <w:sz w:val="20"/>
+                <w:szCs w:val="20"/>
+              </w:rPr>
+              <w:t xml:space="preserve">    </w:t>
+            </w:r>
+            <w:r>
+              <w:rPr>
+                <w:rFonts w:ascii="Times New Roman" w:hAnsi="Times New Roman" w:cs="Times New Roman"/>
+                <w:sz w:val="20"/>
+                <w:szCs w:val="20"/>
+              </w:rPr>
+              <w:t>else</w:t>
+            </w:r>
+          </w:p>
+          <w:p>
+            <w:pPr>
+              <w:pStyle w:val="NoSpacing"/>
+              <w:rPr>
+                <w:rFonts w:ascii="Times New Roman" w:hAnsi="Times New Roman" w:cs="Times New Roman"/>
+                <w:sz w:val="20"/>
+                <w:szCs w:val="20"/>
+              </w:rPr>
+            </w:pPr>
+            <w:r>
+              <w:rPr>
+                <w:rFonts w:ascii="Times New Roman" w:hAnsi="Times New Roman" w:cs="Times New Roman"/>
+                <w:sz w:val="20"/>
+                <w:szCs w:val="20"/>
+              </w:rPr>
+              <w:t xml:space="preserve">       </w:t>
+            </w:r>
+            <w:r>
+              <w:rPr>
+                <w:rFonts w:ascii="Times New Roman" w:hAnsi="Times New Roman" w:cs="Times New Roman"/>
+                <w:sz w:val="20"/>
+                <w:szCs w:val="20"/>
+              </w:rPr>
+              <w:t>cout &lt;&lt; "Outside Range" &lt;&lt; endl;</w:t>
+            </w:r>
+          </w:p>
+          <w:p>
+            <w:pPr>
+              <w:pStyle w:val="NoSpacing"/>
+              <w:rPr>
+                <w:rFonts w:ascii="Times New Roman" w:hAnsi="Times New Roman" w:cs="Times New Roman"/>
+                <w:sz w:val="20"/>
+                <w:szCs w:val="20"/>
+              </w:rPr>
+            </w:pPr>
+            <w:r>
+              <w:rPr>
+                <w:rFonts w:ascii="Times New Roman" w:hAnsi="Times New Roman" w:cs="Times New Roman"/>
+                <w:sz w:val="20"/>
+                <w:szCs w:val="20"/>
+              </w:rPr>
+              <w:t xml:space="preserve">    }</w:t>
+            </w:r>
+          </w:p>
+          <w:p>
+            <w:pPr>
+              <w:pStyle w:val="NoSpacing"/>
+              <w:rPr>
+                <w:rFonts w:ascii="Times New Roman" w:hAnsi="Times New Roman" w:cs="Times New Roman"/>
+                <w:sz w:val="20"/>
+                <w:szCs w:val="20"/>
+              </w:rPr>
+            </w:pPr>
+            <w:r>
+              <w:rPr>
+                <w:rFonts w:ascii="Times New Roman" w:hAnsi="Times New Roman" w:cs="Times New Roman"/>
+                <w:sz w:val="20"/>
+                <w:szCs w:val="20"/>
+              </w:rPr>
+              <w:lastRenderedPageBreak/>
+              <w:t>testVec.print();</w:t>
+            </w:r>
+          </w:p>
+        </w:tc>
+        <w:tc>
+          <w:tcPr>
+            <w:tcW w:w="4560" w:type="dxa"/>
+          </w:tcPr>
+          <w:p>
+            <w:pPr>
+              <w:pStyle w:val="NoSpacing"/>
+              <w:rPr>
+                <w:rFonts w:ascii="Times New Roman" w:hAnsi="Times New Roman" w:cs="Times New Roman"/>
+                <w:sz w:val="20"/>
+                <w:szCs w:val="20"/>
+              </w:rPr>
+            </w:pPr>
+            <w:r>
+              <w:rPr>
+                <w:rFonts w:ascii="Times New Roman" w:hAnsi="Times New Roman" w:cs="Times New Roman"/>
+                <w:sz w:val="20"/>
+                <w:szCs w:val="20"/>
+              </w:rPr>
+              <w:lastRenderedPageBreak/>
+              <w:t>Inside Range</w:t>
+            </w:r>
+          </w:p>
+          <w:p>
+            <w:pPr>
+              <w:pStyle w:val="NoSpacing"/>
+              <w:rPr>
+                <w:rFonts w:ascii="Times New Roman" w:hAnsi="Times New Roman" w:cs="Times New Roman"/>
+                <w:sz w:val="20"/>
+                <w:szCs w:val="20"/>
+              </w:rPr>
+            </w:pPr>
+            <w:r>
+              <w:rPr>
+                <w:rFonts w:ascii="Times New Roman" w:hAnsi="Times New Roman" w:cs="Times New Roman"/>
+                <w:sz w:val="20"/>
+                <w:szCs w:val="20"/>
+              </w:rPr>
+              <w:t>Inside Range</w:t>
+            </w:r>
+          </w:p>
+          <w:p>
+            <w:pPr>
+              <w:pStyle w:val="NoSpacing"/>
+              <w:rPr>
+                <w:rFonts w:ascii="Times New Roman" w:hAnsi="Times New Roman" w:cs="Times New Roman"/>
+                <w:sz w:val="20"/>
+                <w:szCs w:val="20"/>
+              </w:rPr>
+            </w:pPr>
+            <w:r>
+              <w:rPr>
+                <w:rFonts w:ascii="Times New Roman" w:hAnsi="Times New Roman" w:cs="Times New Roman"/>
+                <w:sz w:val="20"/>
+                <w:szCs w:val="20"/>
+              </w:rPr>
+              <w:t>Outside Range</w:t>
+            </w:r>
+          </w:p>
+          <w:p>
+            <w:pPr>
+              <w:pStyle w:val="NoSpacing"/>
+              <w:rPr>
+                <w:rFonts w:ascii="Times New Roman" w:hAnsi="Times New Roman" w:cs="Times New Roman"/>
+                <w:sz w:val="20"/>
+                <w:szCs w:val="20"/>
+              </w:rPr>
+            </w:pPr>
+            <w:r>
+              <w:rPr>
+                <w:rFonts w:ascii="Times New Roman" w:hAnsi="Times New Roman" w:cs="Times New Roman"/>
+                <w:sz w:val="20"/>
+                <w:szCs w:val="20"/>
+              </w:rPr>
+              <w:t>Outside Range</w:t>
+            </w:r>
+          </w:p>
+          <w:p>
+            <w:pPr>
+              <w:pStyle w:val="NoSpacing"/>
+              <w:rPr>
+                <w:rFonts w:ascii="Times New Roman" w:hAnsi="Times New Roman" w:cs="Times New Roman"/>
+                <w:sz w:val="20"/>
+                <w:szCs w:val="20"/>
+              </w:rPr>
+            </w:pPr>
+            <w:r>
+              <w:rPr>
+                <w:rFonts w:ascii="Times New Roman" w:hAnsi="Times New Roman" w:cs="Times New Roman"/>
+                <w:sz w:val="20"/>
+                <w:szCs w:val="20"/>
+              </w:rPr>
+              <w:t>m_arrayLength = 3</w:t>
+            </w:r>
+            <w:r>
+              <w:rPr>
+                <w:rFonts w:ascii="Times New Roman" w:hAnsi="Times New Roman" w:cs="Times New Roman"/>
+                <w:sz w:val="20"/>
+                <w:szCs w:val="20"/>
+              </w:rPr>
+              <w:t>;</w:t>
+            </w:r>
+          </w:p>
+          <w:p>
+            <w:pPr>
+              <w:pStyle w:val="NoSpacing"/>
+              <w:rPr>
+                <w:rFonts w:ascii="Times New Roman" w:hAnsi="Times New Roman" w:cs="Times New Roman"/>
+                <w:sz w:val="20"/>
+                <w:szCs w:val="20"/>
+              </w:rPr>
+            </w:pPr>
+            <w:r>
+              <w:rPr>
+                <w:rFonts w:ascii="Times New Roman" w:hAnsi="Times New Roman" w:cs="Times New Roman"/>
+                <w:sz w:val="20"/>
+                <w:szCs w:val="20"/>
+              </w:rPr>
+              <w:t>m_arraySize = 3</w:t>
+            </w:r>
+            <w:r>
+              <w:rPr>
+                <w:rFonts w:ascii="Times New Roman" w:hAnsi="Times New Roman" w:cs="Times New Roman"/>
+                <w:sz w:val="20"/>
+                <w:szCs w:val="20"/>
+              </w:rPr>
+              <w:t>;</w:t>
+            </w:r>
+          </w:p>
+          <w:p>
+            <w:pPr>
+              <w:pStyle w:val="NoSpacing"/>
+              <w:rPr>
+                <w:rFonts w:ascii="Times New Roman" w:hAnsi="Times New Roman" w:cs="Times New Roman"/>
+                <w:sz w:val="20"/>
+                <w:szCs w:val="20"/>
+              </w:rPr>
+            </w:pPr>
+            <w:r>
+              <w:rPr>
+                <w:rFonts w:ascii="Times New Roman" w:hAnsi="Times New Roman" w:cs="Times New Roman"/>
+                <w:sz w:val="20"/>
+                <w:szCs w:val="20"/>
+              </w:rPr>
+              <w:t xml:space="preserve">m_theArray = </w:t>
+            </w:r>
+            <w:r>
+              <w:rPr>
+                <w:rFonts w:ascii="Times New Roman" w:hAnsi="Times New Roman" w:cs="Times New Roman"/>
+                <w:sz w:val="20"/>
+                <w:szCs w:val="20"/>
+              </w:rPr>
+              <w:t xml:space="preserve">NOT </w:t>
+            </w:r>
+            <w:r>
+              <w:rPr>
+                <w:rFonts w:ascii="Times New Roman" w:hAnsi="Times New Roman" w:cs="Times New Roman"/>
+                <w:sz w:val="20"/>
+                <w:szCs w:val="20"/>
+              </w:rPr>
+              <w:t>NULL;</w:t>
+            </w:r>
+          </w:p>
+          <w:p>
+            <w:pPr>
+              <w:pStyle w:val="NoSpacing"/>
+              <w:rPr>
+                <w:rFonts w:ascii="Times New Roman" w:hAnsi="Times New Roman" w:cs="Times New Roman"/>
+                <w:sz w:val="20"/>
+                <w:szCs w:val="20"/>
+              </w:rPr>
+            </w:pPr>
+            <w:r>
+              <w:rPr>
+                <w:rFonts w:ascii="Times New Roman" w:hAnsi="Times New Roman" w:cs="Times New Roman"/>
+                <w:sz w:val="20"/>
+                <w:szCs w:val="20"/>
+              </w:rPr>
+              <w:t>0</w:t>
+            </w:r>
+          </w:p>
+          <w:p>
+            <w:pPr>
+              <w:pStyle w:val="NoSpacing"/>
+              <w:rPr>
+                <w:rFonts w:ascii="Times New Roman" w:hAnsi="Times New Roman" w:cs="Times New Roman"/>
+                <w:sz w:val="20"/>
+                <w:szCs w:val="20"/>
+              </w:rPr>
+            </w:pPr>
+            <w:r>
+              <w:rPr>
+                <w:rFonts w:ascii="Times New Roman" w:hAnsi="Times New Roman" w:cs="Times New Roman"/>
+                <w:sz w:val="20"/>
+                <w:szCs w:val="20"/>
+              </w:rPr>
+              <w:lastRenderedPageBreak/>
+              <w:t>1</w:t>
+            </w:r>
+          </w:p>
+        </w:tc>
+        <w:tc>
+          <w:tcPr>
+            <w:tcW w:w="1012" w:type="dxa"/>
+          </w:tcPr>
+          <w:p>
+            <w:pPr>
+              <w:pStyle w:val="NoSpacing"/>
+              <w:rPr>
+                <w:rFonts w:ascii="Times New Roman" w:hAnsi="Times New Roman" w:cs="Times New Roman"/>
+                <w:sz w:val="20"/>
+                <w:szCs w:val="20"/>
+              </w:rPr>
+            </w:pPr>
+            <w:r>
+              <w:rPr>
+                <w:rFonts w:ascii="Times New Roman" w:hAnsi="Times New Roman" w:cs="Times New Roman"/>
+                <w:sz w:val="20"/>
+                <w:szCs w:val="20"/>
+              </w:rPr>
+              <w:lastRenderedPageBreak/>
+              <w:t>Y</w:t>
+            </w:r>
+          </w:p>
+        </w:tc>
+      </w:tr>
+      <w:tr>
+        <w:tc>
+          <w:tcPr>
+            <w:tcW w:w="747" w:type="dxa"/>
+          </w:tcPr>
+          <w:p>
+            <w:pPr>
+              <w:pStyle w:val="NoSpacing"/>
+              <w:rPr>
+                <w:rFonts w:ascii="Times New Roman" w:hAnsi="Times New Roman" w:cs="Times New Roman"/>
+                <w:sz w:val="20"/>
+                <w:szCs w:val="20"/>
+              </w:rPr>
+            </w:pPr>
+            <w:r>
+              <w:rPr>
+                <w:rFonts w:ascii="Times New Roman" w:hAnsi="Times New Roman" w:cs="Times New Roman"/>
+                <w:sz w:val="20"/>
+                <w:szCs w:val="20"/>
+              </w:rPr>
+              <w:t>9</w:t>
+            </w:r>
+          </w:p>
+        </w:tc>
+        <w:tc>
+          <w:tcPr>
+            <w:tcW w:w="3359" w:type="dxa"/>
+          </w:tcPr>
+          <w:p>
+            <w:pPr>
+              <w:pStyle w:val="NoSpacing"/>
+              <w:rPr>
+                <w:rFonts w:ascii="Times New Roman" w:hAnsi="Times New Roman" w:cs="Times New Roman"/>
+                <w:sz w:val="20"/>
+                <w:szCs w:val="20"/>
+              </w:rPr>
+            </w:pPr>
+            <w:r>
+              <w:rPr>
+                <w:rFonts w:ascii="Times New Roman" w:hAnsi="Times New Roman" w:cs="Times New Roman"/>
+                <w:sz w:val="20"/>
+                <w:szCs w:val="20"/>
+              </w:rPr>
+              <w:t>Check GetItem</w:t>
+            </w:r>
+          </w:p>
+        </w:tc>
+        <w:tc>
+          <w:tcPr>
+            <w:tcW w:w="4270" w:type="dxa"/>
+          </w:tcPr>
+          <w:p>
+            <w:pPr>
+              <w:pStyle w:val="NoSpacing"/>
+              <w:rPr>
+                <w:rFonts w:ascii="Times New Roman" w:hAnsi="Times New Roman" w:cs="Times New Roman"/>
+                <w:sz w:val="20"/>
+                <w:szCs w:val="20"/>
+              </w:rPr>
+            </w:pPr>
+            <w:r>
+              <w:rPr>
+                <w:rFonts w:ascii="Times New Roman" w:hAnsi="Times New Roman" w:cs="Times New Roman"/>
+                <w:sz w:val="20"/>
+                <w:szCs w:val="20"/>
+              </w:rPr>
+              <w:t>Vector&lt;int&gt; testVec(3);</w:t>
+            </w:r>
+          </w:p>
+          <w:p>
+            <w:pPr>
+              <w:pStyle w:val="NoSpacing"/>
+              <w:rPr>
+                <w:rFonts w:ascii="Times New Roman" w:hAnsi="Times New Roman" w:cs="Times New Roman"/>
+                <w:sz w:val="20"/>
+                <w:szCs w:val="20"/>
+              </w:rPr>
+            </w:pPr>
+            <w:r>
+              <w:rPr>
+                <w:rFonts w:ascii="Times New Roman" w:hAnsi="Times New Roman" w:cs="Times New Roman"/>
+                <w:sz w:val="20"/>
+                <w:szCs w:val="20"/>
+              </w:rPr>
+              <w:t>int x;</w:t>
+            </w:r>
+          </w:p>
+          <w:p>
+            <w:pPr>
+              <w:pStyle w:val="NoSpacing"/>
+              <w:rPr>
+                <w:rFonts w:ascii="Times New Roman" w:hAnsi="Times New Roman" w:cs="Times New Roman"/>
+                <w:sz w:val="20"/>
+                <w:szCs w:val="20"/>
+              </w:rPr>
+            </w:pPr>
+            <w:r>
+              <w:rPr>
+                <w:rFonts w:ascii="Times New Roman" w:hAnsi="Times New Roman" w:cs="Times New Roman"/>
+                <w:sz w:val="20"/>
+                <w:szCs w:val="20"/>
+              </w:rPr>
+              <w:t>for(int i = 0; i &lt; 3; i++)</w:t>
+            </w:r>
+          </w:p>
+          <w:p>
+            <w:pPr>
+              <w:pStyle w:val="NoSpacing"/>
+              <w:rPr>
+                <w:rFonts w:ascii="Times New Roman" w:hAnsi="Times New Roman" w:cs="Times New Roman"/>
+                <w:sz w:val="20"/>
+                <w:szCs w:val="20"/>
+              </w:rPr>
+            </w:pPr>
+            <w:r>
+              <w:rPr>
+                <w:rFonts w:ascii="Times New Roman" w:hAnsi="Times New Roman" w:cs="Times New Roman"/>
+                <w:sz w:val="20"/>
+                <w:szCs w:val="20"/>
+              </w:rPr>
+              <w:t>{</w:t>
+            </w:r>
+          </w:p>
+          <w:p>
+            <w:pPr>
+              <w:pStyle w:val="NoSpacing"/>
+              <w:rPr>
+                <w:rFonts w:ascii="Times New Roman" w:hAnsi="Times New Roman" w:cs="Times New Roman"/>
+                <w:sz w:val="20"/>
+                <w:szCs w:val="20"/>
+              </w:rPr>
+            </w:pPr>
+            <w:r>
+              <w:rPr>
+                <w:rFonts w:ascii="Times New Roman" w:hAnsi="Times New Roman" w:cs="Times New Roman"/>
+                <w:sz w:val="20"/>
+                <w:szCs w:val="20"/>
+              </w:rPr>
+              <w:t xml:space="preserve">     </w:t>
+            </w:r>
+            <w:r>
+              <w:rPr>
+                <w:rFonts w:ascii="Times New Roman" w:hAnsi="Times New Roman" w:cs="Times New Roman"/>
+                <w:sz w:val="20"/>
+                <w:szCs w:val="20"/>
+              </w:rPr>
+              <w:t>testVec.PushBack(i);</w:t>
+            </w:r>
+          </w:p>
+          <w:p>
+            <w:pPr>
+              <w:pStyle w:val="NoSpacing"/>
+              <w:rPr>
+                <w:rFonts w:ascii="Times New Roman" w:hAnsi="Times New Roman" w:cs="Times New Roman"/>
+                <w:sz w:val="20"/>
+                <w:szCs w:val="20"/>
+              </w:rPr>
+            </w:pPr>
+            <w:r>
+              <w:rPr>
+                <w:rFonts w:ascii="Times New Roman" w:hAnsi="Times New Roman" w:cs="Times New Roman"/>
+                <w:sz w:val="20"/>
+                <w:szCs w:val="20"/>
+              </w:rPr>
+              <w:t xml:space="preserve">     testVec.GetItem(x, i);</w:t>
+            </w:r>
+          </w:p>
+          <w:p>
+            <w:pPr>
+              <w:pStyle w:val="NoSpacing"/>
+              <w:rPr>
+                <w:rFonts w:ascii="Times New Roman" w:hAnsi="Times New Roman" w:cs="Times New Roman"/>
+                <w:sz w:val="20"/>
+                <w:szCs w:val="20"/>
+              </w:rPr>
+            </w:pPr>
+            <w:r>
+              <w:rPr>
+                <w:rFonts w:ascii="Times New Roman" w:hAnsi="Times New Roman" w:cs="Times New Roman"/>
+                <w:sz w:val="20"/>
+                <w:szCs w:val="20"/>
+              </w:rPr>
+              <w:t xml:space="preserve">     cout &lt;&lt; x &lt;&lt; endl;</w:t>
+            </w:r>
+          </w:p>
+          <w:p>
+            <w:pPr>
+              <w:pStyle w:val="NoSpacing"/>
+              <w:rPr>
+                <w:rFonts w:ascii="Times New Roman" w:hAnsi="Times New Roman" w:cs="Times New Roman"/>
+                <w:sz w:val="20"/>
+                <w:szCs w:val="20"/>
+              </w:rPr>
+            </w:pPr>
+            <w:r>
+              <w:rPr>
+                <w:rFonts w:ascii="Times New Roman" w:hAnsi="Times New Roman" w:cs="Times New Roman"/>
+                <w:sz w:val="20"/>
+                <w:szCs w:val="20"/>
+              </w:rPr>
+              <w:t>}</w:t>
+            </w:r>
+          </w:p>
+        </w:tc>
+        <w:tc>
+          <w:tcPr>
+            <w:tcW w:w="4560" w:type="dxa"/>
+          </w:tcPr>
+          <w:p>
+            <w:pPr>
+              <w:pStyle w:val="NoSpacing"/>
+              <w:rPr>
+                <w:rFonts w:ascii="Times New Roman" w:hAnsi="Times New Roman" w:cs="Times New Roman"/>
+                <w:sz w:val="20"/>
+                <w:szCs w:val="20"/>
+              </w:rPr>
+            </w:pPr>
+            <w:r>
+              <w:rPr>
+                <w:rFonts w:ascii="Times New Roman" w:hAnsi="Times New Roman" w:cs="Times New Roman"/>
+                <w:sz w:val="20"/>
+                <w:szCs w:val="20"/>
+              </w:rPr>
+              <w:t>0</w:t>
+            </w:r>
+          </w:p>
+          <w:p>
+            <w:pPr>
+              <w:pStyle w:val="NoSpacing"/>
+              <w:rPr>
+                <w:rFonts w:ascii="Times New Roman" w:hAnsi="Times New Roman" w:cs="Times New Roman"/>
+                <w:sz w:val="20"/>
+                <w:szCs w:val="20"/>
+              </w:rPr>
+            </w:pPr>
+            <w:r>
+              <w:rPr>
+                <w:rFonts w:ascii="Times New Roman" w:hAnsi="Times New Roman" w:cs="Times New Roman"/>
+                <w:sz w:val="20"/>
+                <w:szCs w:val="20"/>
+              </w:rPr>
+              <w:t>1</w:t>
+            </w:r>
+          </w:p>
+          <w:p>
+            <w:pPr>
+              <w:pStyle w:val="NoSpacing"/>
+              <w:rPr>
+                <w:rFonts w:ascii="Times New Roman" w:hAnsi="Times New Roman" w:cs="Times New Roman"/>
+                <w:sz w:val="20"/>
+                <w:szCs w:val="20"/>
+              </w:rPr>
+            </w:pPr>
+            <w:r>
+              <w:rPr>
+                <w:rFonts w:ascii="Times New Roman" w:hAnsi="Times New Roman" w:cs="Times New Roman"/>
+                <w:sz w:val="20"/>
+                <w:szCs w:val="20"/>
+              </w:rPr>
+              <w:t>2</w:t>
             </w:r>
           </w:p>
         </w:tc>
@@ -1163,251 +2397,6 @@
             </w:r>
             <w:bookmarkStart w:id="0" w:name="_GoBack"/>
             <w:bookmarkEnd w:id="0"/>
-          </w:p>
-        </w:tc>
-      </w:tr>
-      <w:tr>
-        <w:tc>
-          <w:tcPr>
-            <w:tcW w:w="747" w:type="dxa"/>
-          </w:tcPr>
-          <w:p>
-            <w:pPr>
-              <w:pStyle w:val="NoSpacing"/>
-              <w:rPr>
-                <w:rFonts w:ascii="Times New Roman" w:hAnsi="Times New Roman" w:cs="Times New Roman"/>
-                <w:sz w:val="20"/>
-                <w:szCs w:val="20"/>
-              </w:rPr>
-            </w:pPr>
-            <w:r>
-              <w:rPr>
-                <w:rFonts w:ascii="Times New Roman" w:hAnsi="Times New Roman" w:cs="Times New Roman"/>
-                <w:sz w:val="20"/>
-                <w:szCs w:val="20"/>
-              </w:rPr>
-              <w:t>6</w:t>
-            </w:r>
-          </w:p>
-        </w:tc>
-        <w:tc>
-          <w:tcPr>
-            <w:tcW w:w="3359" w:type="dxa"/>
-          </w:tcPr>
-          <w:p>
-            <w:pPr>
-              <w:pStyle w:val="NoSpacing"/>
-              <w:rPr>
-                <w:rFonts w:ascii="Times New Roman" w:hAnsi="Times New Roman" w:cs="Times New Roman"/>
-                <w:sz w:val="20"/>
-                <w:szCs w:val="20"/>
-              </w:rPr>
-            </w:pPr>
-            <w:r>
-              <w:rPr>
-                <w:rFonts w:ascii="Times New Roman" w:hAnsi="Times New Roman" w:cs="Times New Roman"/>
-                <w:sz w:val="20"/>
-                <w:szCs w:val="20"/>
-              </w:rPr>
-              <w:t xml:space="preserve">Check </w:t>
-            </w:r>
-            <w:r>
-              <w:rPr>
-                <w:rFonts w:ascii="Times New Roman" w:hAnsi="Times New Roman" w:cs="Times New Roman"/>
-                <w:sz w:val="20"/>
-                <w:szCs w:val="20"/>
-              </w:rPr>
-              <w:t xml:space="preserve">copy </w:t>
-            </w:r>
-            <w:r>
-              <w:rPr>
-                <w:rFonts w:ascii="Times New Roman" w:hAnsi="Times New Roman" w:cs="Times New Roman"/>
-                <w:sz w:val="20"/>
-                <w:szCs w:val="20"/>
-              </w:rPr>
-              <w:t xml:space="preserve">contructor </w:t>
-            </w:r>
-          </w:p>
-        </w:tc>
-        <w:tc>
-          <w:tcPr>
-            <w:tcW w:w="4270" w:type="dxa"/>
-          </w:tcPr>
-          <w:p>
-            <w:pPr>
-              <w:pStyle w:val="NoSpacing"/>
-              <w:rPr>
-                <w:rFonts w:ascii="Times New Roman" w:hAnsi="Times New Roman" w:cs="Times New Roman"/>
-                <w:sz w:val="20"/>
-                <w:szCs w:val="20"/>
-              </w:rPr>
-            </w:pPr>
-            <w:r>
-              <w:rPr>
-                <w:rFonts w:ascii="Times New Roman" w:hAnsi="Times New Roman" w:cs="Times New Roman"/>
-                <w:sz w:val="20"/>
-                <w:szCs w:val="20"/>
-              </w:rPr>
-              <w:t>Vector&lt;int&gt; testVec(17);</w:t>
-            </w:r>
-          </w:p>
-          <w:p>
-            <w:pPr>
-              <w:pStyle w:val="NoSpacing"/>
-              <w:rPr>
-                <w:rFonts w:ascii="Times New Roman" w:hAnsi="Times New Roman" w:cs="Times New Roman"/>
-                <w:sz w:val="20"/>
-                <w:szCs w:val="20"/>
-              </w:rPr>
-            </w:pPr>
-            <w:r>
-              <w:rPr>
-                <w:rFonts w:ascii="Times New Roman" w:hAnsi="Times New Roman" w:cs="Times New Roman"/>
-                <w:sz w:val="20"/>
-                <w:szCs w:val="20"/>
-              </w:rPr>
-              <w:t>Vector&lt;int&gt; testVec02(testVec);</w:t>
-            </w:r>
-          </w:p>
-          <w:p>
-            <w:pPr>
-              <w:pStyle w:val="NoSpacing"/>
-              <w:rPr>
-                <w:rFonts w:ascii="Times New Roman" w:hAnsi="Times New Roman" w:cs="Times New Roman"/>
-                <w:sz w:val="20"/>
-                <w:szCs w:val="20"/>
-              </w:rPr>
-            </w:pPr>
-            <w:r>
-              <w:rPr>
-                <w:rFonts w:ascii="Times New Roman" w:hAnsi="Times New Roman" w:cs="Times New Roman"/>
-                <w:sz w:val="20"/>
-                <w:szCs w:val="20"/>
-              </w:rPr>
-              <w:t xml:space="preserve"> </w:t>
-            </w:r>
-            <w:r>
-              <w:rPr>
-                <w:rFonts w:ascii="Times New Roman" w:hAnsi="Times New Roman" w:cs="Times New Roman"/>
-                <w:sz w:val="20"/>
-                <w:szCs w:val="20"/>
-              </w:rPr>
-              <w:t>testVec02.print();</w:t>
-            </w:r>
-          </w:p>
-        </w:tc>
-        <w:tc>
-          <w:tcPr>
-            <w:tcW w:w="4560" w:type="dxa"/>
-          </w:tcPr>
-          <w:p>
-            <w:pPr>
-              <w:pStyle w:val="NoSpacing"/>
-              <w:rPr>
-                <w:rFonts w:ascii="Times New Roman" w:hAnsi="Times New Roman" w:cs="Times New Roman"/>
-                <w:sz w:val="20"/>
-                <w:szCs w:val="20"/>
-              </w:rPr>
-            </w:pPr>
-            <w:r>
-              <w:rPr>
-                <w:rFonts w:ascii="Times New Roman" w:hAnsi="Times New Roman" w:cs="Times New Roman"/>
-                <w:sz w:val="20"/>
-                <w:szCs w:val="20"/>
-              </w:rPr>
-              <w:t>m_arrayLength = 0;</w:t>
-            </w:r>
-          </w:p>
-          <w:p>
-            <w:pPr>
-              <w:pStyle w:val="NoSpacing"/>
-              <w:rPr>
-                <w:rFonts w:ascii="Times New Roman" w:hAnsi="Times New Roman" w:cs="Times New Roman"/>
-                <w:sz w:val="20"/>
-                <w:szCs w:val="20"/>
-              </w:rPr>
-            </w:pPr>
-            <w:r>
-              <w:rPr>
-                <w:rFonts w:ascii="Times New Roman" w:hAnsi="Times New Roman" w:cs="Times New Roman"/>
-                <w:sz w:val="20"/>
-                <w:szCs w:val="20"/>
-              </w:rPr>
-              <w:t>m_arraySize = 1</w:t>
-            </w:r>
-            <w:r>
-              <w:rPr>
-                <w:rFonts w:ascii="Times New Roman" w:hAnsi="Times New Roman" w:cs="Times New Roman"/>
-                <w:sz w:val="20"/>
-                <w:szCs w:val="20"/>
-              </w:rPr>
-              <w:t>7</w:t>
-            </w:r>
-            <w:r>
-              <w:rPr>
-                <w:rFonts w:ascii="Times New Roman" w:hAnsi="Times New Roman" w:cs="Times New Roman"/>
-                <w:sz w:val="20"/>
-                <w:szCs w:val="20"/>
-              </w:rPr>
-              <w:t>;</w:t>
-            </w:r>
-          </w:p>
-          <w:p>
-            <w:pPr>
-              <w:pStyle w:val="NoSpacing"/>
-              <w:rPr>
-                <w:rFonts w:ascii="Times New Roman" w:hAnsi="Times New Roman" w:cs="Times New Roman"/>
-                <w:sz w:val="20"/>
-                <w:szCs w:val="20"/>
-              </w:rPr>
-            </w:pPr>
-            <w:r>
-              <w:rPr>
-                <w:rFonts w:ascii="Times New Roman" w:hAnsi="Times New Roman" w:cs="Times New Roman"/>
-                <w:sz w:val="20"/>
-                <w:szCs w:val="20"/>
-              </w:rPr>
-              <w:t xml:space="preserve">m_theArray = </w:t>
-            </w:r>
-            <w:r>
-              <w:rPr>
-                <w:rFonts w:ascii="Times New Roman" w:hAnsi="Times New Roman" w:cs="Times New Roman"/>
-                <w:sz w:val="20"/>
-                <w:szCs w:val="20"/>
-              </w:rPr>
-              <w:t xml:space="preserve">NOT </w:t>
-            </w:r>
-            <w:r>
-              <w:rPr>
-                <w:rFonts w:ascii="Times New Roman" w:hAnsi="Times New Roman" w:cs="Times New Roman"/>
-                <w:sz w:val="20"/>
-                <w:szCs w:val="20"/>
-              </w:rPr>
-              <w:t>NULL;</w:t>
-            </w:r>
-          </w:p>
-        </w:tc>
-        <w:tc>
-          <w:tcPr>
-            <w:tcW w:w="1012" w:type="dxa"/>
-          </w:tcPr>
-          <w:p>
-            <w:pPr>
-              <w:pStyle w:val="NoSpacing"/>
-              <w:rPr>
-                <w:rFonts w:ascii="Times New Roman" w:hAnsi="Times New Roman" w:cs="Times New Roman"/>
-                <w:sz w:val="20"/>
-                <w:szCs w:val="20"/>
-              </w:rPr>
-            </w:pPr>
-            <w:r>
-              <w:rPr>
-                <w:rFonts w:ascii="Times New Roman" w:hAnsi="Times New Roman" w:cs="Times New Roman"/>
-                <w:sz w:val="20"/>
-                <w:szCs w:val="20"/>
-              </w:rPr>
-              <w:t>Y</w:t>
-            </w:r>
           </w:p>
         </w:tc>
       </w:tr>

</xml_diff>

<commit_message>
* @date 11/04/2018 Wade Davidson, added GetSize and GetLength back in and tested.
</commit_message>
<xml_diff>
--- a/testPlan.docx
+++ b/testPlan.docx
@@ -2371,6 +2371,241 @@
                 <w:szCs w:val="20"/>
               </w:rPr>
               <w:t>2</w:t>
+            </w:r>
+          </w:p>
+        </w:tc>
+        <w:tc>
+          <w:tcPr>
+            <w:tcW w:w="1012" w:type="dxa"/>
+          </w:tcPr>
+          <w:p>
+            <w:pPr>
+              <w:pStyle w:val="NoSpacing"/>
+              <w:rPr>
+                <w:rFonts w:ascii="Times New Roman" w:hAnsi="Times New Roman" w:cs="Times New Roman"/>
+                <w:sz w:val="20"/>
+                <w:szCs w:val="20"/>
+              </w:rPr>
+            </w:pPr>
+            <w:r>
+              <w:rPr>
+                <w:rFonts w:ascii="Times New Roman" w:hAnsi="Times New Roman" w:cs="Times New Roman"/>
+                <w:sz w:val="20"/>
+                <w:szCs w:val="20"/>
+              </w:rPr>
+              <w:t>Y</w:t>
+            </w:r>
+          </w:p>
+        </w:tc>
+      </w:tr>
+      <w:tr>
+        <w:tc>
+          <w:tcPr>
+            <w:tcW w:w="747" w:type="dxa"/>
+          </w:tcPr>
+          <w:p>
+            <w:pPr>
+              <w:pStyle w:val="NoSpacing"/>
+              <w:rPr>
+                <w:rFonts w:ascii="Times New Roman" w:hAnsi="Times New Roman" w:cs="Times New Roman"/>
+                <w:sz w:val="20"/>
+                <w:szCs w:val="20"/>
+              </w:rPr>
+            </w:pPr>
+            <w:r>
+              <w:rPr>
+                <w:rFonts w:ascii="Times New Roman" w:hAnsi="Times New Roman" w:cs="Times New Roman"/>
+                <w:sz w:val="20"/>
+                <w:szCs w:val="20"/>
+              </w:rPr>
+              <w:t>10</w:t>
+            </w:r>
+          </w:p>
+        </w:tc>
+        <w:tc>
+          <w:tcPr>
+            <w:tcW w:w="3359" w:type="dxa"/>
+          </w:tcPr>
+          <w:p>
+            <w:pPr>
+              <w:pStyle w:val="NoSpacing"/>
+              <w:rPr>
+                <w:rFonts w:ascii="Times New Roman" w:hAnsi="Times New Roman" w:cs="Times New Roman"/>
+                <w:sz w:val="20"/>
+                <w:szCs w:val="20"/>
+              </w:rPr>
+            </w:pPr>
+            <w:r>
+              <w:rPr>
+                <w:rFonts w:ascii="Times New Roman" w:hAnsi="Times New Roman" w:cs="Times New Roman"/>
+                <w:sz w:val="20"/>
+                <w:szCs w:val="20"/>
+              </w:rPr>
+              <w:t>Test GetLength and GetSize</w:t>
+            </w:r>
+          </w:p>
+        </w:tc>
+        <w:tc>
+          <w:tcPr>
+            <w:tcW w:w="4270" w:type="dxa"/>
+          </w:tcPr>
+          <w:p>
+            <w:pPr>
+              <w:pStyle w:val="NoSpacing"/>
+              <w:rPr>
+                <w:rFonts w:ascii="Times New Roman" w:hAnsi="Times New Roman" w:cs="Times New Roman"/>
+                <w:sz w:val="20"/>
+                <w:szCs w:val="20"/>
+              </w:rPr>
+            </w:pPr>
+            <w:r>
+              <w:rPr>
+                <w:rFonts w:ascii="Times New Roman" w:hAnsi="Times New Roman" w:cs="Times New Roman"/>
+                <w:sz w:val="20"/>
+                <w:szCs w:val="20"/>
+              </w:rPr>
+              <w:t>Vector&lt;int&gt; testVec(3);</w:t>
+            </w:r>
+          </w:p>
+          <w:p>
+            <w:pPr>
+              <w:pStyle w:val="NoSpacing"/>
+              <w:rPr>
+                <w:rFonts w:ascii="Times New Roman" w:hAnsi="Times New Roman" w:cs="Times New Roman"/>
+                <w:sz w:val="20"/>
+                <w:szCs w:val="20"/>
+              </w:rPr>
+            </w:pPr>
+          </w:p>
+          <w:p>
+            <w:pPr>
+              <w:pStyle w:val="NoSpacing"/>
+              <w:rPr>
+                <w:rFonts w:ascii="Times New Roman" w:hAnsi="Times New Roman" w:cs="Times New Roman"/>
+                <w:sz w:val="20"/>
+                <w:szCs w:val="20"/>
+              </w:rPr>
+            </w:pPr>
+            <w:r>
+              <w:rPr>
+                <w:rFonts w:ascii="Times New Roman" w:hAnsi="Times New Roman" w:cs="Times New Roman"/>
+                <w:sz w:val="20"/>
+                <w:szCs w:val="20"/>
+              </w:rPr>
+              <w:t>for(int i = 0; i &lt; 2; i++)</w:t>
+            </w:r>
+          </w:p>
+          <w:p>
+            <w:pPr>
+              <w:pStyle w:val="NoSpacing"/>
+              <w:rPr>
+                <w:rFonts w:ascii="Times New Roman" w:hAnsi="Times New Roman" w:cs="Times New Roman"/>
+                <w:sz w:val="20"/>
+                <w:szCs w:val="20"/>
+              </w:rPr>
+            </w:pPr>
+            <w:r>
+              <w:rPr>
+                <w:rFonts w:ascii="Times New Roman" w:hAnsi="Times New Roman" w:cs="Times New Roman"/>
+                <w:sz w:val="20"/>
+                <w:szCs w:val="20"/>
+              </w:rPr>
+              <w:t xml:space="preserve">     </w:t>
+            </w:r>
+            <w:r>
+              <w:rPr>
+                <w:rFonts w:ascii="Times New Roman" w:hAnsi="Times New Roman" w:cs="Times New Roman"/>
+                <w:sz w:val="20"/>
+                <w:szCs w:val="20"/>
+              </w:rPr>
+              <w:t>testVec.PushBack(i);</w:t>
+            </w:r>
+          </w:p>
+          <w:p>
+            <w:pPr>
+              <w:pStyle w:val="NoSpacing"/>
+              <w:rPr>
+                <w:rFonts w:ascii="Times New Roman" w:hAnsi="Times New Roman" w:cs="Times New Roman"/>
+                <w:sz w:val="20"/>
+                <w:szCs w:val="20"/>
+              </w:rPr>
+            </w:pPr>
+          </w:p>
+          <w:p>
+            <w:pPr>
+              <w:pStyle w:val="NoSpacing"/>
+              <w:rPr>
+                <w:rFonts w:ascii="Times New Roman" w:hAnsi="Times New Roman" w:cs="Times New Roman"/>
+                <w:sz w:val="20"/>
+                <w:szCs w:val="20"/>
+              </w:rPr>
+            </w:pPr>
+            <w:r>
+              <w:rPr>
+                <w:rFonts w:ascii="Times New Roman" w:hAnsi="Times New Roman" w:cs="Times New Roman"/>
+                <w:sz w:val="20"/>
+                <w:szCs w:val="20"/>
+              </w:rPr>
+              <w:t>cout &lt;&lt; testVec.GetLength() &lt;&lt; endl;</w:t>
+            </w:r>
+          </w:p>
+          <w:p>
+            <w:pPr>
+              <w:pStyle w:val="NoSpacing"/>
+              <w:rPr>
+                <w:rFonts w:ascii="Times New Roman" w:hAnsi="Times New Roman" w:cs="Times New Roman"/>
+                <w:sz w:val="20"/>
+                <w:szCs w:val="20"/>
+              </w:rPr>
+            </w:pPr>
+            <w:r>
+              <w:rPr>
+                <w:rFonts w:ascii="Times New Roman" w:hAnsi="Times New Roman" w:cs="Times New Roman"/>
+                <w:sz w:val="20"/>
+                <w:szCs w:val="20"/>
+              </w:rPr>
+              <w:t>cout &lt;&lt; testVec.GetSize() &lt;&lt; endl;</w:t>
+            </w:r>
+          </w:p>
+        </w:tc>
+        <w:tc>
+          <w:tcPr>
+            <w:tcW w:w="4560" w:type="dxa"/>
+          </w:tcPr>
+          <w:p>
+            <w:pPr>
+              <w:pStyle w:val="NoSpacing"/>
+              <w:rPr>
+                <w:rFonts w:ascii="Times New Roman" w:hAnsi="Times New Roman" w:cs="Times New Roman"/>
+                <w:sz w:val="20"/>
+                <w:szCs w:val="20"/>
+              </w:rPr>
+            </w:pPr>
+            <w:r>
+              <w:rPr>
+                <w:rFonts w:ascii="Times New Roman" w:hAnsi="Times New Roman" w:cs="Times New Roman"/>
+                <w:sz w:val="20"/>
+                <w:szCs w:val="20"/>
+              </w:rPr>
+              <w:t>2</w:t>
+            </w:r>
+          </w:p>
+          <w:p>
+            <w:pPr>
+              <w:pStyle w:val="NoSpacing"/>
+              <w:rPr>
+                <w:rFonts w:ascii="Times New Roman" w:hAnsi="Times New Roman" w:cs="Times New Roman"/>
+                <w:sz w:val="20"/>
+                <w:szCs w:val="20"/>
+              </w:rPr>
+            </w:pPr>
+            <w:r>
+              <w:rPr>
+                <w:rFonts w:ascii="Times New Roman" w:hAnsi="Times New Roman" w:cs="Times New Roman"/>
+                <w:sz w:val="20"/>
+                <w:szCs w:val="20"/>
+              </w:rPr>
+              <w:t>3</w:t>
             </w:r>
           </w:p>
         </w:tc>

</xml_diff>

<commit_message>
* @date 11/04/2018 Wade Davidson, teseted with string and added to test plan.
</commit_message>
<xml_diff>
--- a/testPlan.docx
+++ b/testPlan.docx
@@ -2606,6 +2606,313 @@
                 <w:szCs w:val="20"/>
               </w:rPr>
               <w:t>3</w:t>
+            </w:r>
+          </w:p>
+        </w:tc>
+        <w:tc>
+          <w:tcPr>
+            <w:tcW w:w="1012" w:type="dxa"/>
+          </w:tcPr>
+          <w:p>
+            <w:pPr>
+              <w:pStyle w:val="NoSpacing"/>
+              <w:rPr>
+                <w:rFonts w:ascii="Times New Roman" w:hAnsi="Times New Roman" w:cs="Times New Roman"/>
+                <w:sz w:val="20"/>
+                <w:szCs w:val="20"/>
+              </w:rPr>
+            </w:pPr>
+            <w:r>
+              <w:rPr>
+                <w:rFonts w:ascii="Times New Roman" w:hAnsi="Times New Roman" w:cs="Times New Roman"/>
+                <w:sz w:val="20"/>
+                <w:szCs w:val="20"/>
+              </w:rPr>
+              <w:t>Y</w:t>
+            </w:r>
+          </w:p>
+        </w:tc>
+      </w:tr>
+      <w:tr>
+        <w:tc>
+          <w:tcPr>
+            <w:tcW w:w="747" w:type="dxa"/>
+          </w:tcPr>
+          <w:p>
+            <w:pPr>
+              <w:pStyle w:val="NoSpacing"/>
+              <w:rPr>
+                <w:rFonts w:ascii="Times New Roman" w:hAnsi="Times New Roman" w:cs="Times New Roman"/>
+                <w:sz w:val="20"/>
+                <w:szCs w:val="20"/>
+              </w:rPr>
+            </w:pPr>
+            <w:r>
+              <w:rPr>
+                <w:rFonts w:ascii="Times New Roman" w:hAnsi="Times New Roman" w:cs="Times New Roman"/>
+                <w:sz w:val="20"/>
+                <w:szCs w:val="20"/>
+              </w:rPr>
+              <w:t>11</w:t>
+            </w:r>
+          </w:p>
+        </w:tc>
+        <w:tc>
+          <w:tcPr>
+            <w:tcW w:w="3359" w:type="dxa"/>
+          </w:tcPr>
+          <w:p>
+            <w:pPr>
+              <w:pStyle w:val="NoSpacing"/>
+              <w:rPr>
+                <w:rFonts w:ascii="Times New Roman" w:hAnsi="Times New Roman" w:cs="Times New Roman"/>
+                <w:sz w:val="20"/>
+                <w:szCs w:val="20"/>
+              </w:rPr>
+            </w:pPr>
+            <w:r>
+              <w:rPr>
+                <w:rFonts w:ascii="Times New Roman" w:hAnsi="Times New Roman" w:cs="Times New Roman"/>
+                <w:sz w:val="20"/>
+                <w:szCs w:val="20"/>
+              </w:rPr>
+              <w:t>Tested with string object</w:t>
+            </w:r>
+          </w:p>
+        </w:tc>
+        <w:tc>
+          <w:tcPr>
+            <w:tcW w:w="4270" w:type="dxa"/>
+          </w:tcPr>
+          <w:p>
+            <w:pPr>
+              <w:pStyle w:val="NoSpacing"/>
+              <w:rPr>
+                <w:rFonts w:ascii="Times New Roman" w:hAnsi="Times New Roman" w:cs="Times New Roman"/>
+                <w:sz w:val="20"/>
+                <w:szCs w:val="20"/>
+              </w:rPr>
+            </w:pPr>
+            <w:r>
+              <w:rPr>
+                <w:rFonts w:ascii="Times New Roman" w:hAnsi="Times New Roman" w:cs="Times New Roman"/>
+                <w:sz w:val="20"/>
+                <w:szCs w:val="20"/>
+              </w:rPr>
+              <w:t>Vector&lt;string&gt; testVec(3);</w:t>
+            </w:r>
+          </w:p>
+          <w:p>
+            <w:pPr>
+              <w:pStyle w:val="NoSpacing"/>
+              <w:rPr>
+                <w:rFonts w:ascii="Times New Roman" w:hAnsi="Times New Roman" w:cs="Times New Roman"/>
+                <w:sz w:val="20"/>
+                <w:szCs w:val="20"/>
+              </w:rPr>
+            </w:pPr>
+            <w:r>
+              <w:rPr>
+                <w:rFonts w:ascii="Times New Roman" w:hAnsi="Times New Roman" w:cs="Times New Roman"/>
+                <w:sz w:val="20"/>
+                <w:szCs w:val="20"/>
+              </w:rPr>
+              <w:t>string testString = "String 0";</w:t>
+            </w:r>
+          </w:p>
+          <w:p>
+            <w:pPr>
+              <w:pStyle w:val="NoSpacing"/>
+              <w:rPr>
+                <w:rFonts w:ascii="Times New Roman" w:hAnsi="Times New Roman" w:cs="Times New Roman"/>
+                <w:sz w:val="20"/>
+                <w:szCs w:val="20"/>
+              </w:rPr>
+            </w:pPr>
+            <w:r>
+              <w:rPr>
+                <w:rFonts w:ascii="Times New Roman" w:hAnsi="Times New Roman" w:cs="Times New Roman"/>
+                <w:sz w:val="20"/>
+                <w:szCs w:val="20"/>
+              </w:rPr>
+              <w:t>string emptyStr;</w:t>
+            </w:r>
+          </w:p>
+          <w:p>
+            <w:pPr>
+              <w:pStyle w:val="NoSpacing"/>
+              <w:rPr>
+                <w:rFonts w:ascii="Times New Roman" w:hAnsi="Times New Roman" w:cs="Times New Roman"/>
+                <w:sz w:val="20"/>
+                <w:szCs w:val="20"/>
+              </w:rPr>
+            </w:pPr>
+          </w:p>
+          <w:p>
+            <w:pPr>
+              <w:pStyle w:val="NoSpacing"/>
+              <w:rPr>
+                <w:rFonts w:ascii="Times New Roman" w:hAnsi="Times New Roman" w:cs="Times New Roman"/>
+                <w:sz w:val="20"/>
+                <w:szCs w:val="20"/>
+              </w:rPr>
+            </w:pPr>
+            <w:r>
+              <w:rPr>
+                <w:rFonts w:ascii="Times New Roman" w:hAnsi="Times New Roman" w:cs="Times New Roman"/>
+                <w:sz w:val="20"/>
+                <w:szCs w:val="20"/>
+              </w:rPr>
+              <w:t>for(int i = 0; i &lt; 3; i++)</w:t>
+            </w:r>
+          </w:p>
+          <w:p>
+            <w:pPr>
+              <w:pStyle w:val="NoSpacing"/>
+              <w:rPr>
+                <w:rFonts w:ascii="Times New Roman" w:hAnsi="Times New Roman" w:cs="Times New Roman"/>
+                <w:sz w:val="20"/>
+                <w:szCs w:val="20"/>
+              </w:rPr>
+            </w:pPr>
+            <w:r>
+              <w:rPr>
+                <w:rFonts w:ascii="Times New Roman" w:hAnsi="Times New Roman" w:cs="Times New Roman"/>
+                <w:sz w:val="20"/>
+                <w:szCs w:val="20"/>
+              </w:rPr>
+              <w:t>{</w:t>
+            </w:r>
+          </w:p>
+          <w:p>
+            <w:pPr>
+              <w:pStyle w:val="NoSpacing"/>
+              <w:rPr>
+                <w:rFonts w:ascii="Times New Roman" w:hAnsi="Times New Roman" w:cs="Times New Roman"/>
+                <w:sz w:val="20"/>
+                <w:szCs w:val="20"/>
+              </w:rPr>
+            </w:pPr>
+            <w:r>
+              <w:rPr>
+                <w:rFonts w:ascii="Times New Roman" w:hAnsi="Times New Roman" w:cs="Times New Roman"/>
+                <w:sz w:val="20"/>
+                <w:szCs w:val="20"/>
+              </w:rPr>
+              <w:t xml:space="preserve">    testVec.PushBack(testString);</w:t>
+            </w:r>
+          </w:p>
+          <w:p>
+            <w:pPr>
+              <w:pStyle w:val="NoSpacing"/>
+              <w:rPr>
+                <w:rFonts w:ascii="Times New Roman" w:hAnsi="Times New Roman" w:cs="Times New Roman"/>
+                <w:sz w:val="20"/>
+                <w:szCs w:val="20"/>
+              </w:rPr>
+            </w:pPr>
+            <w:r>
+              <w:rPr>
+                <w:rFonts w:ascii="Times New Roman" w:hAnsi="Times New Roman" w:cs="Times New Roman"/>
+                <w:sz w:val="20"/>
+                <w:szCs w:val="20"/>
+              </w:rPr>
+              <w:t xml:space="preserve">    testVec.GetItem(emptyStr, i);</w:t>
+            </w:r>
+          </w:p>
+          <w:p>
+            <w:pPr>
+              <w:pStyle w:val="NoSpacing"/>
+              <w:rPr>
+                <w:rFonts w:ascii="Times New Roman" w:hAnsi="Times New Roman" w:cs="Times New Roman"/>
+                <w:sz w:val="20"/>
+                <w:szCs w:val="20"/>
+              </w:rPr>
+            </w:pPr>
+            <w:r>
+              <w:rPr>
+                <w:rFonts w:ascii="Times New Roman" w:hAnsi="Times New Roman" w:cs="Times New Roman"/>
+                <w:sz w:val="20"/>
+                <w:szCs w:val="20"/>
+              </w:rPr>
+              <w:t xml:space="preserve">    cout &lt;&lt; emptyStr &lt;&lt; i &lt;&lt; endl;</w:t>
+            </w:r>
+          </w:p>
+          <w:p>
+            <w:pPr>
+              <w:pStyle w:val="NoSpacing"/>
+              <w:rPr>
+                <w:rFonts w:ascii="Times New Roman" w:hAnsi="Times New Roman" w:cs="Times New Roman"/>
+                <w:sz w:val="20"/>
+                <w:szCs w:val="20"/>
+              </w:rPr>
+            </w:pPr>
+            <w:r>
+              <w:rPr>
+                <w:rFonts w:ascii="Times New Roman" w:hAnsi="Times New Roman" w:cs="Times New Roman"/>
+                <w:sz w:val="20"/>
+                <w:szCs w:val="20"/>
+              </w:rPr>
+              <w:t>}</w:t>
+            </w:r>
+          </w:p>
+        </w:tc>
+        <w:tc>
+          <w:tcPr>
+            <w:tcW w:w="4560" w:type="dxa"/>
+          </w:tcPr>
+          <w:p>
+            <w:pPr>
+              <w:pStyle w:val="NoSpacing"/>
+              <w:rPr>
+                <w:rFonts w:ascii="Times New Roman" w:hAnsi="Times New Roman" w:cs="Times New Roman"/>
+                <w:sz w:val="20"/>
+                <w:szCs w:val="20"/>
+              </w:rPr>
+            </w:pPr>
+            <w:r>
+              <w:rPr>
+                <w:rFonts w:ascii="Times New Roman" w:hAnsi="Times New Roman" w:cs="Times New Roman"/>
+                <w:sz w:val="20"/>
+                <w:szCs w:val="20"/>
+              </w:rPr>
+              <w:t>String 00</w:t>
+            </w:r>
+          </w:p>
+          <w:p>
+            <w:pPr>
+              <w:pStyle w:val="NoSpacing"/>
+              <w:rPr>
+                <w:rFonts w:ascii="Times New Roman" w:hAnsi="Times New Roman" w:cs="Times New Roman"/>
+                <w:sz w:val="20"/>
+                <w:szCs w:val="20"/>
+              </w:rPr>
+            </w:pPr>
+            <w:r>
+              <w:rPr>
+                <w:rFonts w:ascii="Times New Roman" w:hAnsi="Times New Roman" w:cs="Times New Roman"/>
+                <w:sz w:val="20"/>
+                <w:szCs w:val="20"/>
+              </w:rPr>
+              <w:t>String 01</w:t>
+            </w:r>
+          </w:p>
+          <w:p>
+            <w:pPr>
+              <w:pStyle w:val="NoSpacing"/>
+              <w:rPr>
+                <w:rFonts w:ascii="Times New Roman" w:hAnsi="Times New Roman" w:cs="Times New Roman"/>
+                <w:sz w:val="20"/>
+                <w:szCs w:val="20"/>
+              </w:rPr>
+            </w:pPr>
+            <w:r>
+              <w:rPr>
+                <w:rFonts w:ascii="Times New Roman" w:hAnsi="Times New Roman" w:cs="Times New Roman"/>
+                <w:sz w:val="20"/>
+                <w:szCs w:val="20"/>
+              </w:rPr>
+              <w:t>String 02</w:t>
             </w:r>
           </w:p>
         </w:tc>

</xml_diff>

<commit_message>
* @date 13/04/2018 Wade Davidson, changed to addItem and add overloaded [] operator. Tested. Removed GetItem. Made changes to doxygen comments
</commit_message>
<xml_diff>
--- a/testPlan.docx
+++ b/testPlan.docx
@@ -1388,7 +1388,23 @@
                 <w:sz w:val="20"/>
                 <w:szCs w:val="20"/>
               </w:rPr>
-              <w:t>Check PushBack adds item to end of Vector</w:t>
+              <w:t xml:space="preserve">Check </w:t>
+            </w:r>
+            <w:r>
+              <w:rPr>
+                <w:rFonts w:ascii="Times New Roman" w:hAnsi="Times New Roman" w:cs="Times New Roman"/>
+                <w:sz w:val="20"/>
+                <w:szCs w:val="20"/>
+              </w:rPr>
+              <w:t>AddItem</w:t>
+            </w:r>
+            <w:r>
+              <w:rPr>
+                <w:rFonts w:ascii="Times New Roman" w:hAnsi="Times New Roman" w:cs="Times New Roman"/>
+                <w:sz w:val="20"/>
+                <w:szCs w:val="20"/>
+              </w:rPr>
+              <w:t xml:space="preserve"> adds item to end of Vector</w:t>
             </w:r>
           </w:p>
         </w:tc>
@@ -1447,7 +1463,23 @@
                 <w:sz w:val="20"/>
                 <w:szCs w:val="20"/>
               </w:rPr>
-              <w:t xml:space="preserve">       testVec.PushBack(i);</w:t>
+              <w:t xml:space="preserve">       testVec.</w:t>
+            </w:r>
+            <w:r>
+              <w:rPr>
+                <w:rFonts w:ascii="Times New Roman" w:hAnsi="Times New Roman" w:cs="Times New Roman"/>
+                <w:sz w:val="20"/>
+                <w:szCs w:val="20"/>
+              </w:rPr>
+              <w:t>AddItem</w:t>
+            </w:r>
+            <w:r>
+              <w:rPr>
+                <w:rFonts w:ascii="Times New Roman" w:hAnsi="Times New Roman" w:cs="Times New Roman"/>
+                <w:sz w:val="20"/>
+                <w:szCs w:val="20"/>
+              </w:rPr>
+              <w:t>(i);</w:t>
             </w:r>
           </w:p>
           <w:p>
@@ -1681,6 +1713,446 @@
                 <w:sz w:val="20"/>
                 <w:szCs w:val="20"/>
               </w:rPr>
+              <w:t>Test overloaded operater []</w:t>
+            </w:r>
+          </w:p>
+        </w:tc>
+        <w:tc>
+          <w:tcPr>
+            <w:tcW w:w="4270" w:type="dxa"/>
+          </w:tcPr>
+          <w:p>
+            <w:pPr>
+              <w:pStyle w:val="NoSpacing"/>
+              <w:rPr>
+                <w:rFonts w:ascii="Times New Roman" w:hAnsi="Times New Roman" w:cs="Times New Roman"/>
+                <w:sz w:val="20"/>
+                <w:szCs w:val="20"/>
+              </w:rPr>
+            </w:pPr>
+            <w:r>
+              <w:rPr>
+                <w:rFonts w:ascii="Times New Roman" w:hAnsi="Times New Roman" w:cs="Times New Roman"/>
+                <w:sz w:val="20"/>
+                <w:szCs w:val="20"/>
+              </w:rPr>
+              <w:t>Vector&lt;int&gt; testVec(3);</w:t>
+            </w:r>
+          </w:p>
+          <w:p>
+            <w:pPr>
+              <w:pStyle w:val="NoSpacing"/>
+              <w:rPr>
+                <w:rFonts w:ascii="Times New Roman" w:hAnsi="Times New Roman" w:cs="Times New Roman"/>
+                <w:sz w:val="20"/>
+                <w:szCs w:val="20"/>
+              </w:rPr>
+            </w:pPr>
+            <w:r>
+              <w:rPr>
+                <w:rFonts w:ascii="Times New Roman" w:hAnsi="Times New Roman" w:cs="Times New Roman"/>
+                <w:sz w:val="20"/>
+                <w:szCs w:val="20"/>
+              </w:rPr>
+              <w:t xml:space="preserve"> for(int i = 0; i &lt; 3; i++)</w:t>
+            </w:r>
+          </w:p>
+          <w:p>
+            <w:pPr>
+              <w:pStyle w:val="NoSpacing"/>
+              <w:rPr>
+                <w:rFonts w:ascii="Times New Roman" w:hAnsi="Times New Roman" w:cs="Times New Roman"/>
+                <w:sz w:val="20"/>
+                <w:szCs w:val="20"/>
+              </w:rPr>
+            </w:pPr>
+            <w:r>
+              <w:rPr>
+                <w:rFonts w:ascii="Times New Roman" w:hAnsi="Times New Roman" w:cs="Times New Roman"/>
+                <w:sz w:val="20"/>
+                <w:szCs w:val="20"/>
+              </w:rPr>
+              <w:t xml:space="preserve">     testVec.AddItem(i);</w:t>
+            </w:r>
+          </w:p>
+          <w:p>
+            <w:pPr>
+              <w:pStyle w:val="NoSpacing"/>
+              <w:rPr>
+                <w:rFonts w:ascii="Times New Roman" w:hAnsi="Times New Roman" w:cs="Times New Roman"/>
+                <w:sz w:val="20"/>
+                <w:szCs w:val="20"/>
+              </w:rPr>
+            </w:pPr>
+            <w:r>
+              <w:rPr>
+                <w:rFonts w:ascii="Times New Roman" w:hAnsi="Times New Roman" w:cs="Times New Roman"/>
+                <w:sz w:val="20"/>
+                <w:szCs w:val="20"/>
+              </w:rPr>
+              <w:t xml:space="preserve"> for(int i = 0; i &lt; 3; i++)</w:t>
+            </w:r>
+          </w:p>
+          <w:p>
+            <w:pPr>
+              <w:pStyle w:val="NoSpacing"/>
+              <w:rPr>
+                <w:rFonts w:ascii="Times New Roman" w:hAnsi="Times New Roman" w:cs="Times New Roman"/>
+                <w:sz w:val="20"/>
+                <w:szCs w:val="20"/>
+              </w:rPr>
+            </w:pPr>
+            <w:r>
+              <w:rPr>
+                <w:rFonts w:ascii="Times New Roman" w:hAnsi="Times New Roman" w:cs="Times New Roman"/>
+                <w:sz w:val="20"/>
+                <w:szCs w:val="20"/>
+              </w:rPr>
+              <w:t xml:space="preserve">        testVec[i] = i + 10;</w:t>
+            </w:r>
+          </w:p>
+          <w:p>
+            <w:pPr>
+              <w:pStyle w:val="NoSpacing"/>
+              <w:rPr>
+                <w:rFonts w:ascii="Times New Roman" w:hAnsi="Times New Roman" w:cs="Times New Roman"/>
+                <w:sz w:val="20"/>
+                <w:szCs w:val="20"/>
+              </w:rPr>
+            </w:pPr>
+            <w:r>
+              <w:rPr>
+                <w:rFonts w:ascii="Times New Roman" w:hAnsi="Times New Roman" w:cs="Times New Roman"/>
+                <w:sz w:val="20"/>
+                <w:szCs w:val="20"/>
+              </w:rPr>
+              <w:t>testVec.print();</w:t>
+            </w:r>
+          </w:p>
+        </w:tc>
+        <w:tc>
+          <w:tcPr>
+            <w:tcW w:w="4560" w:type="dxa"/>
+          </w:tcPr>
+          <w:p>
+            <w:pPr>
+              <w:pStyle w:val="NoSpacing"/>
+              <w:rPr>
+                <w:rFonts w:ascii="Times New Roman" w:hAnsi="Times New Roman" w:cs="Times New Roman"/>
+                <w:sz w:val="20"/>
+                <w:szCs w:val="20"/>
+              </w:rPr>
+            </w:pPr>
+            <w:r>
+              <w:rPr>
+                <w:rFonts w:ascii="Times New Roman" w:hAnsi="Times New Roman" w:cs="Times New Roman"/>
+                <w:sz w:val="20"/>
+                <w:szCs w:val="20"/>
+              </w:rPr>
+              <w:t>m_arrayLength = 3</w:t>
+            </w:r>
+            <w:r>
+              <w:rPr>
+                <w:rFonts w:ascii="Times New Roman" w:hAnsi="Times New Roman" w:cs="Times New Roman"/>
+                <w:sz w:val="20"/>
+                <w:szCs w:val="20"/>
+              </w:rPr>
+              <w:t>;</w:t>
+            </w:r>
+          </w:p>
+          <w:p>
+            <w:pPr>
+              <w:pStyle w:val="NoSpacing"/>
+              <w:rPr>
+                <w:rFonts w:ascii="Times New Roman" w:hAnsi="Times New Roman" w:cs="Times New Roman"/>
+                <w:sz w:val="20"/>
+                <w:szCs w:val="20"/>
+              </w:rPr>
+            </w:pPr>
+            <w:r>
+              <w:rPr>
+                <w:rFonts w:ascii="Times New Roman" w:hAnsi="Times New Roman" w:cs="Times New Roman"/>
+                <w:sz w:val="20"/>
+                <w:szCs w:val="20"/>
+              </w:rPr>
+              <w:t>m_arraySize = 3</w:t>
+            </w:r>
+            <w:r>
+              <w:rPr>
+                <w:rFonts w:ascii="Times New Roman" w:hAnsi="Times New Roman" w:cs="Times New Roman"/>
+                <w:sz w:val="20"/>
+                <w:szCs w:val="20"/>
+              </w:rPr>
+              <w:t>;</w:t>
+            </w:r>
+          </w:p>
+          <w:p>
+            <w:pPr>
+              <w:pStyle w:val="NoSpacing"/>
+              <w:rPr>
+                <w:rFonts w:ascii="Times New Roman" w:hAnsi="Times New Roman" w:cs="Times New Roman"/>
+                <w:sz w:val="20"/>
+                <w:szCs w:val="20"/>
+              </w:rPr>
+            </w:pPr>
+            <w:r>
+              <w:rPr>
+                <w:rFonts w:ascii="Times New Roman" w:hAnsi="Times New Roman" w:cs="Times New Roman"/>
+                <w:sz w:val="20"/>
+                <w:szCs w:val="20"/>
+              </w:rPr>
+              <w:t xml:space="preserve">m_theArray = </w:t>
+            </w:r>
+            <w:r>
+              <w:rPr>
+                <w:rFonts w:ascii="Times New Roman" w:hAnsi="Times New Roman" w:cs="Times New Roman"/>
+                <w:sz w:val="20"/>
+                <w:szCs w:val="20"/>
+              </w:rPr>
+              <w:t xml:space="preserve">NOT </w:t>
+            </w:r>
+            <w:r>
+              <w:rPr>
+                <w:rFonts w:ascii="Times New Roman" w:hAnsi="Times New Roman" w:cs="Times New Roman"/>
+                <w:sz w:val="20"/>
+                <w:szCs w:val="20"/>
+              </w:rPr>
+              <w:t>NULL;</w:t>
+            </w:r>
+          </w:p>
+          <w:p>
+            <w:pPr>
+              <w:pStyle w:val="NoSpacing"/>
+              <w:rPr>
+                <w:rFonts w:ascii="Times New Roman" w:hAnsi="Times New Roman" w:cs="Times New Roman"/>
+                <w:sz w:val="20"/>
+                <w:szCs w:val="20"/>
+              </w:rPr>
+            </w:pPr>
+            <w:r>
+              <w:rPr>
+                <w:rFonts w:ascii="Times New Roman" w:hAnsi="Times New Roman" w:cs="Times New Roman"/>
+                <w:sz w:val="20"/>
+                <w:szCs w:val="20"/>
+              </w:rPr>
+              <w:t>1</w:t>
+            </w:r>
+            <w:r>
+              <w:rPr>
+                <w:rFonts w:ascii="Times New Roman" w:hAnsi="Times New Roman" w:cs="Times New Roman"/>
+                <w:sz w:val="20"/>
+                <w:szCs w:val="20"/>
+              </w:rPr>
+              <w:t>0</w:t>
+            </w:r>
+          </w:p>
+          <w:p>
+            <w:pPr>
+              <w:pStyle w:val="NoSpacing"/>
+              <w:rPr>
+                <w:rFonts w:ascii="Times New Roman" w:hAnsi="Times New Roman" w:cs="Times New Roman"/>
+                <w:sz w:val="20"/>
+                <w:szCs w:val="20"/>
+              </w:rPr>
+            </w:pPr>
+            <w:r>
+              <w:rPr>
+                <w:rFonts w:ascii="Times New Roman" w:hAnsi="Times New Roman" w:cs="Times New Roman"/>
+                <w:sz w:val="20"/>
+                <w:szCs w:val="20"/>
+              </w:rPr>
+              <w:t>1</w:t>
+            </w:r>
+            <w:r>
+              <w:rPr>
+                <w:rFonts w:ascii="Times New Roman" w:hAnsi="Times New Roman" w:cs="Times New Roman"/>
+                <w:sz w:val="20"/>
+                <w:szCs w:val="20"/>
+              </w:rPr>
+              <w:t>1</w:t>
+            </w:r>
+          </w:p>
+          <w:p>
+            <w:pPr>
+              <w:pStyle w:val="NoSpacing"/>
+              <w:rPr>
+                <w:rFonts w:ascii="Times New Roman" w:hAnsi="Times New Roman" w:cs="Times New Roman"/>
+                <w:sz w:val="20"/>
+                <w:szCs w:val="20"/>
+              </w:rPr>
+            </w:pPr>
+            <w:r>
+              <w:rPr>
+                <w:rFonts w:ascii="Times New Roman" w:hAnsi="Times New Roman" w:cs="Times New Roman"/>
+                <w:sz w:val="20"/>
+                <w:szCs w:val="20"/>
+              </w:rPr>
+              <w:t>1</w:t>
+            </w:r>
+            <w:r>
+              <w:rPr>
+                <w:rFonts w:ascii="Times New Roman" w:hAnsi="Times New Roman" w:cs="Times New Roman"/>
+                <w:sz w:val="20"/>
+                <w:szCs w:val="20"/>
+              </w:rPr>
+              <w:t>2</w:t>
+            </w:r>
+          </w:p>
+        </w:tc>
+        <w:tc>
+          <w:tcPr>
+            <w:tcW w:w="1012" w:type="dxa"/>
+          </w:tcPr>
+          <w:p>
+            <w:pPr>
+              <w:pStyle w:val="NoSpacing"/>
+              <w:rPr>
+                <w:rFonts w:ascii="Times New Roman" w:hAnsi="Times New Roman" w:cs="Times New Roman"/>
+                <w:sz w:val="20"/>
+                <w:szCs w:val="20"/>
+              </w:rPr>
+            </w:pPr>
+            <w:r>
+              <w:rPr>
+                <w:rFonts w:ascii="Times New Roman" w:hAnsi="Times New Roman" w:cs="Times New Roman"/>
+                <w:sz w:val="20"/>
+                <w:szCs w:val="20"/>
+              </w:rPr>
+              <w:t>Y</w:t>
+            </w:r>
+            <w:bookmarkStart w:id="0" w:name="_GoBack"/>
+            <w:bookmarkEnd w:id="0"/>
+          </w:p>
+        </w:tc>
+      </w:tr>
+      <w:tr>
+        <w:tc>
+          <w:tcPr>
+            <w:tcW w:w="747" w:type="dxa"/>
+          </w:tcPr>
+          <w:p>
+            <w:pPr>
+              <w:pStyle w:val="NoSpacing"/>
+              <w:rPr>
+                <w:rFonts w:ascii="Times New Roman" w:hAnsi="Times New Roman" w:cs="Times New Roman"/>
+                <w:sz w:val="20"/>
+                <w:szCs w:val="20"/>
+              </w:rPr>
+            </w:pPr>
+            <w:r>
+              <w:rPr>
+                <w:rFonts w:ascii="Times New Roman" w:hAnsi="Times New Roman" w:cs="Times New Roman"/>
+                <w:sz w:val="20"/>
+                <w:szCs w:val="20"/>
+              </w:rPr>
+              <w:t>9</w:t>
+            </w:r>
+          </w:p>
+        </w:tc>
+        <w:tc>
+          <w:tcPr>
+            <w:tcW w:w="3359" w:type="dxa"/>
+          </w:tcPr>
+          <w:p>
+            <w:pPr>
+              <w:pStyle w:val="NoSpacing"/>
+              <w:rPr>
+                <w:rFonts w:ascii="Times New Roman" w:hAnsi="Times New Roman" w:cs="Times New Roman"/>
+                <w:sz w:val="20"/>
+                <w:szCs w:val="20"/>
+              </w:rPr>
+            </w:pPr>
+          </w:p>
+        </w:tc>
+        <w:tc>
+          <w:tcPr>
+            <w:tcW w:w="4270" w:type="dxa"/>
+          </w:tcPr>
+          <w:p>
+            <w:pPr>
+              <w:pStyle w:val="NoSpacing"/>
+              <w:rPr>
+                <w:rFonts w:ascii="Times New Roman" w:hAnsi="Times New Roman" w:cs="Times New Roman"/>
+                <w:sz w:val="20"/>
+                <w:szCs w:val="20"/>
+              </w:rPr>
+            </w:pPr>
+          </w:p>
+        </w:tc>
+        <w:tc>
+          <w:tcPr>
+            <w:tcW w:w="4560" w:type="dxa"/>
+          </w:tcPr>
+          <w:p>
+            <w:pPr>
+              <w:pStyle w:val="NoSpacing"/>
+              <w:rPr>
+                <w:rFonts w:ascii="Times New Roman" w:hAnsi="Times New Roman" w:cs="Times New Roman"/>
+                <w:sz w:val="20"/>
+                <w:szCs w:val="20"/>
+              </w:rPr>
+            </w:pPr>
+          </w:p>
+        </w:tc>
+        <w:tc>
+          <w:tcPr>
+            <w:tcW w:w="1012" w:type="dxa"/>
+          </w:tcPr>
+          <w:p>
+            <w:pPr>
+              <w:pStyle w:val="NoSpacing"/>
+              <w:rPr>
+                <w:rFonts w:ascii="Times New Roman" w:hAnsi="Times New Roman" w:cs="Times New Roman"/>
+                <w:sz w:val="20"/>
+                <w:szCs w:val="20"/>
+              </w:rPr>
+            </w:pPr>
+          </w:p>
+        </w:tc>
+      </w:tr>
+      <w:tr>
+        <w:tc>
+          <w:tcPr>
+            <w:tcW w:w="747" w:type="dxa"/>
+          </w:tcPr>
+          <w:p>
+            <w:pPr>
+              <w:pStyle w:val="NoSpacing"/>
+              <w:rPr>
+                <w:rFonts w:ascii="Times New Roman" w:hAnsi="Times New Roman" w:cs="Times New Roman"/>
+                <w:sz w:val="20"/>
+                <w:szCs w:val="20"/>
+              </w:rPr>
+            </w:pPr>
+            <w:r>
+              <w:rPr>
+                <w:rFonts w:ascii="Times New Roman" w:hAnsi="Times New Roman" w:cs="Times New Roman"/>
+                <w:sz w:val="20"/>
+                <w:szCs w:val="20"/>
+              </w:rPr>
+              <w:t>10</w:t>
+            </w:r>
+          </w:p>
+        </w:tc>
+        <w:tc>
+          <w:tcPr>
+            <w:tcW w:w="3359" w:type="dxa"/>
+          </w:tcPr>
+          <w:p>
+            <w:pPr>
+              <w:pStyle w:val="NoSpacing"/>
+              <w:rPr>
+                <w:rFonts w:ascii="Times New Roman" w:hAnsi="Times New Roman" w:cs="Times New Roman"/>
+                <w:sz w:val="20"/>
+                <w:szCs w:val="20"/>
+              </w:rPr>
+            </w:pPr>
+            <w:r>
+              <w:rPr>
+                <w:rFonts w:ascii="Times New Roman" w:hAnsi="Times New Roman" w:cs="Times New Roman"/>
+                <w:sz w:val="20"/>
+                <w:szCs w:val="20"/>
+              </w:rPr>
               <w:t xml:space="preserve">Test PushBack outside of range </w:t>
             </w:r>
           </w:p>
@@ -1722,6 +2194,7 @@
                 <w:sz w:val="20"/>
                 <w:szCs w:val="20"/>
               </w:rPr>
+              <w:lastRenderedPageBreak/>
               <w:t>for(int i = 0; i &lt; 4; i++)</w:t>
             </w:r>
           </w:p>
@@ -1880,7 +2353,6 @@
                 <w:sz w:val="20"/>
                 <w:szCs w:val="20"/>
               </w:rPr>
-              <w:lastRenderedPageBreak/>
               <w:t>testVec.print();</w:t>
             </w:r>
           </w:p>
@@ -1923,6 +2395,7 @@
                 <w:sz w:val="20"/>
                 <w:szCs w:val="20"/>
               </w:rPr>
+              <w:lastRenderedPageBreak/>
               <w:t>Inside Range</w:t>
             </w:r>
           </w:p>
@@ -2081,7 +2554,6 @@
                 <w:sz w:val="20"/>
                 <w:szCs w:val="20"/>
               </w:rPr>
-              <w:lastRenderedPageBreak/>
               <w:t>1</w:t>
             </w:r>
           </w:p>
@@ -2131,7 +2603,7 @@
                 <w:sz w:val="20"/>
                 <w:szCs w:val="20"/>
               </w:rPr>
-              <w:t>9</w:t>
+              <w:t>11</w:t>
             </w:r>
           </w:p>
         </w:tc>
@@ -2418,7 +2890,7 @@
                 <w:sz w:val="20"/>
                 <w:szCs w:val="20"/>
               </w:rPr>
-              <w:t>10</w:t>
+              <w:t>12</w:t>
             </w:r>
           </w:p>
         </w:tc>
@@ -2653,7 +3125,7 @@
                 <w:sz w:val="20"/>
                 <w:szCs w:val="20"/>
               </w:rPr>
-              <w:t>11</w:t>
+              <w:t>13</w:t>
             </w:r>
           </w:p>
         </w:tc>
@@ -2937,8 +3409,6 @@
               </w:rPr>
               <w:t>Y</w:t>
             </w:r>
-            <w:bookmarkStart w:id="0" w:name="_GoBack"/>
-            <w:bookmarkEnd w:id="0"/>
           </w:p>
         </w:tc>
       </w:tr>

</xml_diff>

<commit_message>
@date 04/05/2018 Wade Davidson, changed to STL Vector. Removed unnessary methods.
</commit_message>
<xml_diff>
--- a/testPlan.docx
+++ b/testPlan.docx
@@ -2766,61 +2766,61 @@
                 <w:sz w:val="20"/>
                 <w:szCs w:val="20"/>
               </w:rPr>
+              <w:t xml:space="preserve">     </w:t>
+            </w:r>
+            <w:proofErr w:type="spellStart"/>
+            <w:r>
+              <w:rPr>
+                <w:rFonts w:ascii="Times New Roman" w:hAnsi="Times New Roman" w:cs="Times New Roman"/>
+                <w:sz w:val="20"/>
+                <w:szCs w:val="20"/>
+              </w:rPr>
+              <w:t>testVec.AddItem</w:t>
+            </w:r>
+            <w:proofErr w:type="spellEnd"/>
+            <w:r>
+              <w:rPr>
+                <w:rFonts w:ascii="Times New Roman" w:hAnsi="Times New Roman" w:cs="Times New Roman"/>
+                <w:sz w:val="20"/>
+                <w:szCs w:val="20"/>
+              </w:rPr>
+              <w:t>(</w:t>
+            </w:r>
+            <w:proofErr w:type="spellStart"/>
+            <w:r>
+              <w:rPr>
+                <w:rFonts w:ascii="Times New Roman" w:hAnsi="Times New Roman" w:cs="Times New Roman"/>
+                <w:sz w:val="20"/>
+                <w:szCs w:val="20"/>
+              </w:rPr>
+              <w:t>i</w:t>
+            </w:r>
+            <w:proofErr w:type="spellEnd"/>
+            <w:r>
+              <w:rPr>
+                <w:rFonts w:ascii="Times New Roman" w:hAnsi="Times New Roman" w:cs="Times New Roman"/>
+                <w:sz w:val="20"/>
+                <w:szCs w:val="20"/>
+              </w:rPr>
+              <w:t>);</w:t>
+            </w:r>
+          </w:p>
+          <w:p>
+            <w:pPr>
+              <w:pStyle w:val="NoSpacing"/>
+              <w:rPr>
+                <w:rFonts w:ascii="Times New Roman" w:hAnsi="Times New Roman" w:cs="Times New Roman"/>
+                <w:sz w:val="20"/>
+                <w:szCs w:val="20"/>
+              </w:rPr>
+            </w:pPr>
+            <w:r>
+              <w:rPr>
+                <w:rFonts w:ascii="Times New Roman" w:hAnsi="Times New Roman" w:cs="Times New Roman"/>
+                <w:sz w:val="20"/>
+                <w:szCs w:val="20"/>
+              </w:rPr>
               <w:lastRenderedPageBreak/>
-              <w:t xml:space="preserve">     </w:t>
-            </w:r>
-            <w:proofErr w:type="spellStart"/>
-            <w:r>
-              <w:rPr>
-                <w:rFonts w:ascii="Times New Roman" w:hAnsi="Times New Roman" w:cs="Times New Roman"/>
-                <w:sz w:val="20"/>
-                <w:szCs w:val="20"/>
-              </w:rPr>
-              <w:t>testVec.AddItem</w:t>
-            </w:r>
-            <w:proofErr w:type="spellEnd"/>
-            <w:r>
-              <w:rPr>
-                <w:rFonts w:ascii="Times New Roman" w:hAnsi="Times New Roman" w:cs="Times New Roman"/>
-                <w:sz w:val="20"/>
-                <w:szCs w:val="20"/>
-              </w:rPr>
-              <w:t>(</w:t>
-            </w:r>
-            <w:proofErr w:type="spellStart"/>
-            <w:r>
-              <w:rPr>
-                <w:rFonts w:ascii="Times New Roman" w:hAnsi="Times New Roman" w:cs="Times New Roman"/>
-                <w:sz w:val="20"/>
-                <w:szCs w:val="20"/>
-              </w:rPr>
-              <w:t>i</w:t>
-            </w:r>
-            <w:proofErr w:type="spellEnd"/>
-            <w:r>
-              <w:rPr>
-                <w:rFonts w:ascii="Times New Roman" w:hAnsi="Times New Roman" w:cs="Times New Roman"/>
-                <w:sz w:val="20"/>
-                <w:szCs w:val="20"/>
-              </w:rPr>
-              <w:t>);</w:t>
-            </w:r>
-          </w:p>
-          <w:p>
-            <w:pPr>
-              <w:pStyle w:val="NoSpacing"/>
-              <w:rPr>
-                <w:rFonts w:ascii="Times New Roman" w:hAnsi="Times New Roman" w:cs="Times New Roman"/>
-                <w:sz w:val="20"/>
-                <w:szCs w:val="20"/>
-              </w:rPr>
-            </w:pPr>
-            <w:r>
-              <w:rPr>
-                <w:rFonts w:ascii="Times New Roman" w:hAnsi="Times New Roman" w:cs="Times New Roman"/>
-                <w:sz w:val="20"/>
-                <w:szCs w:val="20"/>
-              </w:rPr>
               <w:t xml:space="preserve"> for(</w:t>
             </w:r>
             <w:proofErr w:type="spellStart"/>
@@ -3087,33 +3087,33 @@
                 <w:sz w:val="20"/>
                 <w:szCs w:val="20"/>
               </w:rPr>
+              <w:t xml:space="preserve">NOT </w:t>
+            </w:r>
+            <w:r>
+              <w:rPr>
+                <w:rFonts w:ascii="Times New Roman" w:hAnsi="Times New Roman" w:cs="Times New Roman"/>
+                <w:sz w:val="20"/>
+                <w:szCs w:val="20"/>
+              </w:rPr>
+              <w:t>NULL</w:t>
+            </w:r>
+          </w:p>
+          <w:p>
+            <w:pPr>
+              <w:pStyle w:val="NoSpacing"/>
+              <w:rPr>
+                <w:rFonts w:ascii="Times New Roman" w:hAnsi="Times New Roman" w:cs="Times New Roman"/>
+                <w:sz w:val="20"/>
+                <w:szCs w:val="20"/>
+              </w:rPr>
+            </w:pPr>
+            <w:r>
+              <w:rPr>
+                <w:rFonts w:ascii="Times New Roman" w:hAnsi="Times New Roman" w:cs="Times New Roman"/>
+                <w:sz w:val="20"/>
+                <w:szCs w:val="20"/>
+              </w:rPr>
               <w:lastRenderedPageBreak/>
-              <w:t xml:space="preserve">NOT </w:t>
-            </w:r>
-            <w:r>
-              <w:rPr>
-                <w:rFonts w:ascii="Times New Roman" w:hAnsi="Times New Roman" w:cs="Times New Roman"/>
-                <w:sz w:val="20"/>
-                <w:szCs w:val="20"/>
-              </w:rPr>
-              <w:t>NULL</w:t>
-            </w:r>
-          </w:p>
-          <w:p>
-            <w:pPr>
-              <w:pStyle w:val="NoSpacing"/>
-              <w:rPr>
-                <w:rFonts w:ascii="Times New Roman" w:hAnsi="Times New Roman" w:cs="Times New Roman"/>
-                <w:sz w:val="20"/>
-                <w:szCs w:val="20"/>
-              </w:rPr>
-            </w:pPr>
-            <w:r>
-              <w:rPr>
-                <w:rFonts w:ascii="Times New Roman" w:hAnsi="Times New Roman" w:cs="Times New Roman"/>
-                <w:sz w:val="20"/>
-                <w:szCs w:val="20"/>
-              </w:rPr>
               <w:t>Element 0 is: 10</w:t>
             </w:r>
           </w:p>
@@ -4845,26 +4845,54 @@
                 <w:sz w:val="20"/>
                 <w:szCs w:val="20"/>
               </w:rPr>
-              <w:t>;</w:t>
-            </w:r>
-          </w:p>
-          <w:p>
-            <w:pPr>
-              <w:pStyle w:val="NoSpacing"/>
-              <w:rPr>
-                <w:rFonts w:ascii="Times New Roman" w:hAnsi="Times New Roman" w:cs="Times New Roman"/>
-                <w:sz w:val="20"/>
-                <w:szCs w:val="20"/>
-              </w:rPr>
-            </w:pPr>
-            <w:proofErr w:type="spellStart"/>
-            <w:r>
-              <w:rPr>
-                <w:rFonts w:ascii="Times New Roman" w:hAnsi="Times New Roman" w:cs="Times New Roman"/>
-                <w:sz w:val="20"/>
-                <w:szCs w:val="20"/>
-              </w:rPr>
-              <w:t>testVec.SetArray</w:t>
+              <w:t>(1);</w:t>
+            </w:r>
+          </w:p>
+          <w:p>
+            <w:pPr>
+              <w:pStyle w:val="NoSpacing"/>
+              <w:rPr>
+                <w:rFonts w:ascii="Times New Roman" w:hAnsi="Times New Roman" w:cs="Times New Roman"/>
+                <w:sz w:val="20"/>
+                <w:szCs w:val="20"/>
+              </w:rPr>
+            </w:pPr>
+            <w:proofErr w:type="spellStart"/>
+            <w:r>
+              <w:rPr>
+                <w:rFonts w:ascii="Times New Roman" w:hAnsi="Times New Roman" w:cs="Times New Roman"/>
+                <w:sz w:val="20"/>
+                <w:szCs w:val="20"/>
+              </w:rPr>
+              <w:t>testVec</w:t>
+            </w:r>
+            <w:proofErr w:type="spellEnd"/>
+            <w:r>
+              <w:rPr>
+                <w:rFonts w:ascii="Times New Roman" w:hAnsi="Times New Roman" w:cs="Times New Roman"/>
+                <w:sz w:val="20"/>
+                <w:szCs w:val="20"/>
+              </w:rPr>
+              <w:t>[5] = "POP";</w:t>
+            </w:r>
+          </w:p>
+          <w:p>
+            <w:pPr>
+              <w:pStyle w:val="NoSpacing"/>
+              <w:rPr>
+                <w:rFonts w:ascii="Times New Roman" w:hAnsi="Times New Roman" w:cs="Times New Roman"/>
+                <w:sz w:val="20"/>
+                <w:szCs w:val="20"/>
+              </w:rPr>
+            </w:pPr>
+            <w:proofErr w:type="spellStart"/>
+            <w:r>
+              <w:rPr>
+                <w:rFonts w:ascii="Times New Roman" w:hAnsi="Times New Roman" w:cs="Times New Roman"/>
+                <w:sz w:val="20"/>
+                <w:szCs w:val="20"/>
+              </w:rPr>
+              <w:t>printIntVec</w:t>
             </w:r>
             <w:proofErr w:type="spellEnd"/>
             <w:r>
@@ -4882,80 +4910,6 @@
                 <w:sz w:val="20"/>
                 <w:szCs w:val="20"/>
               </w:rPr>
-              <w:t>strArr</w:t>
-            </w:r>
-            <w:proofErr w:type="spellEnd"/>
-            <w:r>
-              <w:rPr>
-                <w:rFonts w:ascii="Times New Roman" w:hAnsi="Times New Roman" w:cs="Times New Roman"/>
-                <w:sz w:val="20"/>
-                <w:szCs w:val="20"/>
-              </w:rPr>
-              <w:t>, 3);</w:t>
-            </w:r>
-          </w:p>
-          <w:p>
-            <w:pPr>
-              <w:pStyle w:val="NoSpacing"/>
-              <w:rPr>
-                <w:rFonts w:ascii="Times New Roman" w:hAnsi="Times New Roman" w:cs="Times New Roman"/>
-                <w:sz w:val="20"/>
-                <w:szCs w:val="20"/>
-              </w:rPr>
-            </w:pPr>
-            <w:proofErr w:type="spellStart"/>
-            <w:r>
-              <w:rPr>
-                <w:rFonts w:ascii="Times New Roman" w:hAnsi="Times New Roman" w:cs="Times New Roman"/>
-                <w:sz w:val="20"/>
-                <w:szCs w:val="20"/>
-              </w:rPr>
-              <w:t>testVec.Resize</w:t>
-            </w:r>
-            <w:proofErr w:type="spellEnd"/>
-            <w:r>
-              <w:rPr>
-                <w:rFonts w:ascii="Times New Roman" w:hAnsi="Times New Roman" w:cs="Times New Roman"/>
-                <w:sz w:val="20"/>
-                <w:szCs w:val="20"/>
-              </w:rPr>
-              <w:t>(20);</w:t>
-            </w:r>
-          </w:p>
-          <w:p>
-            <w:pPr>
-              <w:pStyle w:val="NoSpacing"/>
-              <w:rPr>
-                <w:rFonts w:ascii="Times New Roman" w:hAnsi="Times New Roman" w:cs="Times New Roman"/>
-                <w:sz w:val="20"/>
-                <w:szCs w:val="20"/>
-              </w:rPr>
-            </w:pPr>
-            <w:proofErr w:type="spellStart"/>
-            <w:r>
-              <w:rPr>
-                <w:rFonts w:ascii="Times New Roman" w:hAnsi="Times New Roman" w:cs="Times New Roman"/>
-                <w:sz w:val="20"/>
-                <w:szCs w:val="20"/>
-              </w:rPr>
-              <w:t>printIntVec</w:t>
-            </w:r>
-            <w:proofErr w:type="spellEnd"/>
-            <w:r>
-              <w:rPr>
-                <w:rFonts w:ascii="Times New Roman" w:hAnsi="Times New Roman" w:cs="Times New Roman"/>
-                <w:sz w:val="20"/>
-                <w:szCs w:val="20"/>
-              </w:rPr>
-              <w:t>(</w:t>
-            </w:r>
-            <w:proofErr w:type="spellStart"/>
-            <w:r>
-              <w:rPr>
-                <w:rFonts w:ascii="Times New Roman" w:hAnsi="Times New Roman" w:cs="Times New Roman"/>
-                <w:sz w:val="20"/>
-                <w:szCs w:val="20"/>
-              </w:rPr>
               <w:t>testVec</w:t>
             </w:r>
             <w:proofErr w:type="spellEnd"/>
@@ -4988,25 +4942,25 @@
                 <w:sz w:val="20"/>
                 <w:szCs w:val="20"/>
               </w:rPr>
-              <w:t>Length = 3</w:t>
-            </w:r>
-          </w:p>
-          <w:p>
-            <w:pPr>
-              <w:pStyle w:val="NoSpacing"/>
-              <w:rPr>
-                <w:rFonts w:ascii="Times New Roman" w:hAnsi="Times New Roman" w:cs="Times New Roman"/>
-                <w:sz w:val="20"/>
-                <w:szCs w:val="20"/>
-              </w:rPr>
-            </w:pPr>
-            <w:r>
-              <w:rPr>
-                <w:rFonts w:ascii="Times New Roman" w:hAnsi="Times New Roman" w:cs="Times New Roman"/>
-                <w:sz w:val="20"/>
-                <w:szCs w:val="20"/>
-              </w:rPr>
-              <w:t>Size = 20</w:t>
+              <w:t>Length = 6</w:t>
+            </w:r>
+          </w:p>
+          <w:p>
+            <w:pPr>
+              <w:pStyle w:val="NoSpacing"/>
+              <w:rPr>
+                <w:rFonts w:ascii="Times New Roman" w:hAnsi="Times New Roman" w:cs="Times New Roman"/>
+                <w:sz w:val="20"/>
+                <w:szCs w:val="20"/>
+              </w:rPr>
+            </w:pPr>
+            <w:r>
+              <w:rPr>
+                <w:rFonts w:ascii="Times New Roman" w:hAnsi="Times New Roman" w:cs="Times New Roman"/>
+                <w:sz w:val="20"/>
+                <w:szCs w:val="20"/>
+              </w:rPr>
+              <w:t>Size = 8</w:t>
             </w:r>
           </w:p>
           <w:p>
@@ -5042,46 +4996,98 @@
                 <w:sz w:val="20"/>
                 <w:szCs w:val="20"/>
               </w:rPr>
-              <w:t>Element 0 is: Apples</w:t>
-            </w:r>
-          </w:p>
-          <w:p>
-            <w:pPr>
-              <w:pStyle w:val="NoSpacing"/>
-              <w:rPr>
-                <w:rFonts w:ascii="Times New Roman" w:hAnsi="Times New Roman" w:cs="Times New Roman"/>
-                <w:sz w:val="20"/>
-                <w:szCs w:val="20"/>
-              </w:rPr>
-            </w:pPr>
-            <w:r>
-              <w:rPr>
-                <w:rFonts w:ascii="Times New Roman" w:hAnsi="Times New Roman" w:cs="Times New Roman"/>
-                <w:sz w:val="20"/>
-                <w:szCs w:val="20"/>
-              </w:rPr>
-              <w:t>Element 1 is: Oranges</w:t>
-            </w:r>
-          </w:p>
-          <w:p>
-            <w:pPr>
-              <w:pStyle w:val="NoSpacing"/>
-              <w:rPr>
-                <w:rFonts w:ascii="Times New Roman" w:hAnsi="Times New Roman" w:cs="Times New Roman"/>
-                <w:sz w:val="20"/>
-                <w:szCs w:val="20"/>
-              </w:rPr>
-            </w:pPr>
-            <w:r>
-              <w:rPr>
-                <w:rFonts w:ascii="Times New Roman" w:hAnsi="Times New Roman" w:cs="Times New Roman"/>
-                <w:sz w:val="20"/>
-                <w:szCs w:val="20"/>
-              </w:rPr>
-              <w:t>Element 2 is: Pears</w:t>
-            </w:r>
-            <w:bookmarkStart w:id="0" w:name="_GoBack"/>
-            <w:bookmarkEnd w:id="0"/>
+              <w:t>Element 0 is:</w:t>
+            </w:r>
+          </w:p>
+          <w:p>
+            <w:pPr>
+              <w:pStyle w:val="NoSpacing"/>
+              <w:rPr>
+                <w:rFonts w:ascii="Times New Roman" w:hAnsi="Times New Roman" w:cs="Times New Roman"/>
+                <w:sz w:val="20"/>
+                <w:szCs w:val="20"/>
+              </w:rPr>
+            </w:pPr>
+            <w:r>
+              <w:rPr>
+                <w:rFonts w:ascii="Times New Roman" w:hAnsi="Times New Roman" w:cs="Times New Roman"/>
+                <w:sz w:val="20"/>
+                <w:szCs w:val="20"/>
+              </w:rPr>
+              <w:t>Element 1 is:</w:t>
+            </w:r>
+          </w:p>
+          <w:p>
+            <w:pPr>
+              <w:pStyle w:val="NoSpacing"/>
+              <w:rPr>
+                <w:rFonts w:ascii="Times New Roman" w:hAnsi="Times New Roman" w:cs="Times New Roman"/>
+                <w:sz w:val="20"/>
+                <w:szCs w:val="20"/>
+              </w:rPr>
+            </w:pPr>
+            <w:r>
+              <w:rPr>
+                <w:rFonts w:ascii="Times New Roman" w:hAnsi="Times New Roman" w:cs="Times New Roman"/>
+                <w:sz w:val="20"/>
+                <w:szCs w:val="20"/>
+              </w:rPr>
+              <w:t>Element 2 is:</w:t>
+            </w:r>
+          </w:p>
+          <w:p>
+            <w:pPr>
+              <w:pStyle w:val="NoSpacing"/>
+              <w:rPr>
+                <w:rFonts w:ascii="Times New Roman" w:hAnsi="Times New Roman" w:cs="Times New Roman"/>
+                <w:sz w:val="20"/>
+                <w:szCs w:val="20"/>
+              </w:rPr>
+            </w:pPr>
+            <w:r>
+              <w:rPr>
+                <w:rFonts w:ascii="Times New Roman" w:hAnsi="Times New Roman" w:cs="Times New Roman"/>
+                <w:sz w:val="20"/>
+                <w:szCs w:val="20"/>
+              </w:rPr>
+              <w:t>Element 3 is:</w:t>
+            </w:r>
+          </w:p>
+          <w:p>
+            <w:pPr>
+              <w:pStyle w:val="NoSpacing"/>
+              <w:rPr>
+                <w:rFonts w:ascii="Times New Roman" w:hAnsi="Times New Roman" w:cs="Times New Roman"/>
+                <w:sz w:val="20"/>
+                <w:szCs w:val="20"/>
+              </w:rPr>
+            </w:pPr>
+            <w:r>
+              <w:rPr>
+                <w:rFonts w:ascii="Times New Roman" w:hAnsi="Times New Roman" w:cs="Times New Roman"/>
+                <w:sz w:val="20"/>
+                <w:szCs w:val="20"/>
+              </w:rPr>
+              <w:t>Element 4 is:</w:t>
+            </w:r>
+          </w:p>
+          <w:p>
+            <w:pPr>
+              <w:pStyle w:val="NoSpacing"/>
+              <w:rPr>
+                <w:rFonts w:ascii="Times New Roman" w:hAnsi="Times New Roman" w:cs="Times New Roman"/>
+                <w:sz w:val="20"/>
+                <w:szCs w:val="20"/>
+              </w:rPr>
+            </w:pPr>
+            <w:r>
+              <w:rPr>
+                <w:rFonts w:ascii="Times New Roman" w:hAnsi="Times New Roman" w:cs="Times New Roman"/>
+                <w:sz w:val="20"/>
+                <w:szCs w:val="20"/>
+              </w:rPr>
+              <w:t>Element 5 is: POP</w:t>
+            </w:r>
           </w:p>
         </w:tc>
         <w:tc>
@@ -5116,14 +5122,965 @@
           <w:tab w:val="left" w:pos="2595"/>
         </w:tabs>
       </w:pPr>
+    </w:p>
+    <w:p>
+      <w:pPr>
+        <w:tabs>
+          <w:tab w:val="left" w:pos="1635"/>
+          <w:tab w:val="left" w:pos="2595"/>
+        </w:tabs>
+        <w:rPr>
+          <w:b/>
+        </w:rPr>
+      </w:pPr>
       <w:r>
+        <w:rPr>
+          <w:b/>
+        </w:rPr>
+        <w:t>OUTPUT</w:t>
+      </w:r>
+      <w:r>
+        <w:rPr>
+          <w:b/>
+        </w:rPr>
         <w:tab/>
       </w:r>
+      <w:bookmarkStart w:id="0" w:name="_GoBack"/>
+      <w:bookmarkEnd w:id="0"/>
+    </w:p>
+    <w:tbl>
+      <w:tblPr>
+        <w:tblStyle w:val="TableGrid"/>
+        <w:tblW w:w="0" w:type="auto"/>
+        <w:tblLook w:val="04A0" w:firstRow="1" w:lastRow="0" w:firstColumn="1" w:lastColumn="0" w:noHBand="0" w:noVBand="1"/>
+      </w:tblPr>
+      <w:tblGrid>
+        <w:gridCol w:w="4649"/>
+        <w:gridCol w:w="4649"/>
+        <w:gridCol w:w="4650"/>
+      </w:tblGrid>
+      <w:tr>
+        <w:trPr>
+          <w:trHeight w:val="8048"/>
+        </w:trPr>
+        <w:tc>
+          <w:tcPr>
+            <w:tcW w:w="4649" w:type="dxa"/>
+          </w:tcPr>
+          <w:p>
+            <w:pPr>
+              <w:tabs>
+                <w:tab w:val="left" w:pos="1635"/>
+                <w:tab w:val="left" w:pos="2595"/>
+              </w:tabs>
+            </w:pPr>
+            <w:r>
+              <w:lastRenderedPageBreak/>
+              <w:t>----------TEST01----------</w:t>
+            </w:r>
+          </w:p>
+          <w:p>
+            <w:pPr>
+              <w:tabs>
+                <w:tab w:val="left" w:pos="1635"/>
+                <w:tab w:val="left" w:pos="2595"/>
+              </w:tabs>
+            </w:pPr>
+            <w:r>
+              <w:t>Length = 0</w:t>
+            </w:r>
+          </w:p>
+          <w:p>
+            <w:pPr>
+              <w:tabs>
+                <w:tab w:val="left" w:pos="1635"/>
+                <w:tab w:val="left" w:pos="2595"/>
+              </w:tabs>
+            </w:pPr>
+            <w:r>
+              <w:t>Size = 0</w:t>
+            </w:r>
+          </w:p>
+          <w:p>
+            <w:pPr>
+              <w:tabs>
+                <w:tab w:val="left" w:pos="1635"/>
+                <w:tab w:val="left" w:pos="2595"/>
+              </w:tabs>
+            </w:pPr>
+            <w:r>
+              <w:t>Array = NULL</w:t>
+            </w:r>
+          </w:p>
+          <w:p>
+            <w:pPr>
+              <w:tabs>
+                <w:tab w:val="left" w:pos="1635"/>
+                <w:tab w:val="left" w:pos="2595"/>
+              </w:tabs>
+            </w:pPr>
+            <w:r>
+              <w:t>----------TEST02----------</w:t>
+            </w:r>
+          </w:p>
+          <w:p>
+            <w:pPr>
+              <w:tabs>
+                <w:tab w:val="left" w:pos="1635"/>
+                <w:tab w:val="left" w:pos="2595"/>
+              </w:tabs>
+            </w:pPr>
+            <w:r>
+              <w:t>Length = 0</w:t>
+            </w:r>
+          </w:p>
+          <w:p>
+            <w:pPr>
+              <w:tabs>
+                <w:tab w:val="left" w:pos="1635"/>
+                <w:tab w:val="left" w:pos="2595"/>
+              </w:tabs>
+            </w:pPr>
+            <w:r>
+              <w:t>Size = 10</w:t>
+            </w:r>
+          </w:p>
+          <w:p>
+            <w:pPr>
+              <w:tabs>
+                <w:tab w:val="left" w:pos="1635"/>
+                <w:tab w:val="left" w:pos="2595"/>
+              </w:tabs>
+            </w:pPr>
+            <w:r>
+              <w:t>Array = NULL</w:t>
+            </w:r>
+          </w:p>
+          <w:p>
+            <w:pPr>
+              <w:tabs>
+                <w:tab w:val="left" w:pos="1635"/>
+                <w:tab w:val="left" w:pos="2595"/>
+              </w:tabs>
+            </w:pPr>
+            <w:r>
+              <w:t>----------TEST03----------</w:t>
+            </w:r>
+          </w:p>
+          <w:p>
+            <w:pPr>
+              <w:tabs>
+                <w:tab w:val="left" w:pos="1635"/>
+                <w:tab w:val="left" w:pos="2595"/>
+              </w:tabs>
+            </w:pPr>
+            <w:r>
+              <w:t>Zero or less!!!</w:t>
+            </w:r>
+          </w:p>
+          <w:p>
+            <w:pPr>
+              <w:tabs>
+                <w:tab w:val="left" w:pos="1635"/>
+                <w:tab w:val="left" w:pos="2595"/>
+              </w:tabs>
+            </w:pPr>
+            <w:r>
+              <w:t>Length = 0</w:t>
+            </w:r>
+          </w:p>
+          <w:p>
+            <w:pPr>
+              <w:tabs>
+                <w:tab w:val="left" w:pos="1635"/>
+                <w:tab w:val="left" w:pos="2595"/>
+              </w:tabs>
+            </w:pPr>
+            <w:r>
+              <w:t>Size = 0</w:t>
+            </w:r>
+          </w:p>
+          <w:p>
+            <w:pPr>
+              <w:tabs>
+                <w:tab w:val="left" w:pos="1635"/>
+                <w:tab w:val="left" w:pos="2595"/>
+              </w:tabs>
+            </w:pPr>
+            <w:r>
+              <w:t>Array = NULL</w:t>
+            </w:r>
+          </w:p>
+          <w:p>
+            <w:pPr>
+              <w:tabs>
+                <w:tab w:val="left" w:pos="1635"/>
+                <w:tab w:val="left" w:pos="2595"/>
+              </w:tabs>
+            </w:pPr>
+            <w:r>
+              <w:t>----------TEST04----------</w:t>
+            </w:r>
+          </w:p>
+          <w:p>
+            <w:pPr>
+              <w:tabs>
+                <w:tab w:val="left" w:pos="1635"/>
+                <w:tab w:val="left" w:pos="2595"/>
+              </w:tabs>
+            </w:pPr>
+            <w:r>
+              <w:t>Vector copied</w:t>
+            </w:r>
+          </w:p>
+          <w:p>
+            <w:pPr>
+              <w:tabs>
+                <w:tab w:val="left" w:pos="1635"/>
+                <w:tab w:val="left" w:pos="2595"/>
+              </w:tabs>
+            </w:pPr>
+            <w:r>
+              <w:t>Length = 3</w:t>
+            </w:r>
+          </w:p>
+          <w:p>
+            <w:pPr>
+              <w:tabs>
+                <w:tab w:val="left" w:pos="1635"/>
+                <w:tab w:val="left" w:pos="2595"/>
+              </w:tabs>
+            </w:pPr>
+            <w:r>
+              <w:t>Size = 3</w:t>
+            </w:r>
+          </w:p>
+          <w:p>
+            <w:pPr>
+              <w:tabs>
+                <w:tab w:val="left" w:pos="1635"/>
+                <w:tab w:val="left" w:pos="2595"/>
+              </w:tabs>
+            </w:pPr>
+            <w:r>
+              <w:t>NOT NULL</w:t>
+            </w:r>
+          </w:p>
+          <w:p>
+            <w:pPr>
+              <w:tabs>
+                <w:tab w:val="left" w:pos="1635"/>
+                <w:tab w:val="left" w:pos="2595"/>
+              </w:tabs>
+            </w:pPr>
+            <w:r>
+              <w:t>Element 0 is: 12</w:t>
+            </w:r>
+          </w:p>
+          <w:p>
+            <w:pPr>
+              <w:tabs>
+                <w:tab w:val="left" w:pos="1635"/>
+                <w:tab w:val="left" w:pos="2595"/>
+              </w:tabs>
+            </w:pPr>
+            <w:r>
+              <w:t>Element 1 is: 23</w:t>
+            </w:r>
+          </w:p>
+          <w:p>
+            <w:pPr>
+              <w:tabs>
+                <w:tab w:val="left" w:pos="1635"/>
+                <w:tab w:val="left" w:pos="2595"/>
+              </w:tabs>
+            </w:pPr>
+            <w:r>
+              <w:t>Element 2 is: 45</w:t>
+            </w:r>
+          </w:p>
+          <w:p>
+            <w:pPr>
+              <w:tabs>
+                <w:tab w:val="left" w:pos="1635"/>
+                <w:tab w:val="left" w:pos="2595"/>
+              </w:tabs>
+            </w:pPr>
+            <w:r>
+              <w:t>----------TEST05----------</w:t>
+            </w:r>
+          </w:p>
+          <w:p>
+            <w:pPr>
+              <w:tabs>
+                <w:tab w:val="left" w:pos="1635"/>
+                <w:tab w:val="left" w:pos="2595"/>
+              </w:tabs>
+            </w:pPr>
+            <w:r>
+              <w:t>Length = 0</w:t>
+            </w:r>
+          </w:p>
+          <w:p>
+            <w:pPr>
+              <w:tabs>
+                <w:tab w:val="left" w:pos="1635"/>
+                <w:tab w:val="left" w:pos="2595"/>
+              </w:tabs>
+            </w:pPr>
+            <w:r>
+              <w:t>Size = 11</w:t>
+            </w:r>
+          </w:p>
+          <w:p>
+            <w:pPr>
+              <w:tabs>
+                <w:tab w:val="left" w:pos="1635"/>
+                <w:tab w:val="left" w:pos="2595"/>
+              </w:tabs>
+            </w:pPr>
+            <w:r>
+              <w:t>Array = NULL</w:t>
+            </w:r>
+          </w:p>
+          <w:p>
+            <w:pPr>
+              <w:tabs>
+                <w:tab w:val="left" w:pos="1635"/>
+                <w:tab w:val="left" w:pos="2595"/>
+              </w:tabs>
+            </w:pPr>
+            <w:r>
+              <w:t>----------TEST06----------</w:t>
+            </w:r>
+          </w:p>
+          <w:p>
+            <w:pPr>
+              <w:tabs>
+                <w:tab w:val="left" w:pos="1635"/>
+                <w:tab w:val="left" w:pos="2595"/>
+              </w:tabs>
+            </w:pPr>
+            <w:r>
+              <w:t>Length = 3</w:t>
+            </w:r>
+          </w:p>
+          <w:p>
+            <w:pPr>
+              <w:tabs>
+                <w:tab w:val="left" w:pos="1635"/>
+                <w:tab w:val="left" w:pos="2595"/>
+              </w:tabs>
+            </w:pPr>
+            <w:r>
+              <w:t>Size = 3</w:t>
+            </w:r>
+          </w:p>
+          <w:p>
+            <w:pPr>
+              <w:tabs>
+                <w:tab w:val="left" w:pos="1635"/>
+                <w:tab w:val="left" w:pos="2595"/>
+              </w:tabs>
+            </w:pPr>
+            <w:r>
+              <w:t>NOT NULL</w:t>
+            </w:r>
+          </w:p>
+          <w:p>
+            <w:pPr>
+              <w:tabs>
+                <w:tab w:val="left" w:pos="1635"/>
+                <w:tab w:val="left" w:pos="2595"/>
+              </w:tabs>
+            </w:pPr>
+            <w:r>
+              <w:t>Element 0 is: 12</w:t>
+            </w:r>
+          </w:p>
+          <w:p>
+            <w:pPr>
+              <w:tabs>
+                <w:tab w:val="left" w:pos="1635"/>
+                <w:tab w:val="left" w:pos="2595"/>
+              </w:tabs>
+            </w:pPr>
+            <w:r>
+              <w:t>Element 1 is: 23</w:t>
+            </w:r>
+          </w:p>
+        </w:tc>
+        <w:tc>
+          <w:tcPr>
+            <w:tcW w:w="4649" w:type="dxa"/>
+          </w:tcPr>
+          <w:p>
+            <w:pPr>
+              <w:tabs>
+                <w:tab w:val="left" w:pos="1635"/>
+                <w:tab w:val="left" w:pos="2595"/>
+              </w:tabs>
+            </w:pPr>
+            <w:r>
+              <w:t>Element 2 is: 45</w:t>
+            </w:r>
+          </w:p>
+          <w:p>
+            <w:pPr>
+              <w:tabs>
+                <w:tab w:val="left" w:pos="1635"/>
+                <w:tab w:val="left" w:pos="2595"/>
+              </w:tabs>
+            </w:pPr>
+            <w:r>
+              <w:t>----------TEST07----------</w:t>
+            </w:r>
+          </w:p>
+          <w:p>
+            <w:pPr>
+              <w:tabs>
+                <w:tab w:val="left" w:pos="1635"/>
+                <w:tab w:val="left" w:pos="2595"/>
+              </w:tabs>
+            </w:pPr>
+            <w:r>
+              <w:t>23</w:t>
+            </w:r>
+          </w:p>
+          <w:p>
+            <w:pPr>
+              <w:tabs>
+                <w:tab w:val="left" w:pos="1635"/>
+                <w:tab w:val="left" w:pos="2595"/>
+              </w:tabs>
+            </w:pPr>
+            <w:r>
+              <w:t>Length = 3</w:t>
+            </w:r>
+          </w:p>
+          <w:p>
+            <w:pPr>
+              <w:tabs>
+                <w:tab w:val="left" w:pos="1635"/>
+                <w:tab w:val="left" w:pos="2595"/>
+              </w:tabs>
+            </w:pPr>
+            <w:r>
+              <w:t>Size = 3</w:t>
+            </w:r>
+          </w:p>
+          <w:p>
+            <w:pPr>
+              <w:tabs>
+                <w:tab w:val="left" w:pos="1635"/>
+                <w:tab w:val="left" w:pos="2595"/>
+              </w:tabs>
+            </w:pPr>
+            <w:r>
+              <w:t>NOT NULL</w:t>
+            </w:r>
+          </w:p>
+          <w:p>
+            <w:pPr>
+              <w:tabs>
+                <w:tab w:val="left" w:pos="1635"/>
+                <w:tab w:val="left" w:pos="2595"/>
+              </w:tabs>
+            </w:pPr>
+            <w:r>
+              <w:t>Element 0 is: 12</w:t>
+            </w:r>
+          </w:p>
+          <w:p>
+            <w:pPr>
+              <w:tabs>
+                <w:tab w:val="left" w:pos="1635"/>
+                <w:tab w:val="left" w:pos="2595"/>
+              </w:tabs>
+            </w:pPr>
+            <w:r>
+              <w:t>Element 1 is: 23</w:t>
+            </w:r>
+          </w:p>
+          <w:p>
+            <w:pPr>
+              <w:tabs>
+                <w:tab w:val="left" w:pos="1635"/>
+                <w:tab w:val="left" w:pos="2595"/>
+              </w:tabs>
+            </w:pPr>
+            <w:r>
+              <w:t>Element 2 is: 45</w:t>
+            </w:r>
+          </w:p>
+          <w:p>
+            <w:pPr>
+              <w:tabs>
+                <w:tab w:val="left" w:pos="1635"/>
+                <w:tab w:val="left" w:pos="2595"/>
+              </w:tabs>
+            </w:pPr>
+            <w:r>
+              <w:t>----------TEST08----------</w:t>
+            </w:r>
+          </w:p>
+          <w:p>
+            <w:pPr>
+              <w:tabs>
+                <w:tab w:val="left" w:pos="1635"/>
+                <w:tab w:val="left" w:pos="2595"/>
+              </w:tabs>
+            </w:pPr>
+            <w:r>
+              <w:t>Length = 3</w:t>
+            </w:r>
+          </w:p>
+          <w:p>
+            <w:pPr>
+              <w:tabs>
+                <w:tab w:val="left" w:pos="1635"/>
+                <w:tab w:val="left" w:pos="2595"/>
+              </w:tabs>
+            </w:pPr>
+            <w:r>
+              <w:t>Size = 3</w:t>
+            </w:r>
+          </w:p>
+          <w:p>
+            <w:pPr>
+              <w:tabs>
+                <w:tab w:val="left" w:pos="1635"/>
+                <w:tab w:val="left" w:pos="2595"/>
+              </w:tabs>
+            </w:pPr>
+            <w:r>
+              <w:t>NOT NULL</w:t>
+            </w:r>
+          </w:p>
+          <w:p>
+            <w:pPr>
+              <w:tabs>
+                <w:tab w:val="left" w:pos="1635"/>
+                <w:tab w:val="left" w:pos="2595"/>
+              </w:tabs>
+            </w:pPr>
+            <w:r>
+              <w:t>Element 0 is: 10</w:t>
+            </w:r>
+          </w:p>
+          <w:p>
+            <w:pPr>
+              <w:tabs>
+                <w:tab w:val="left" w:pos="1635"/>
+                <w:tab w:val="left" w:pos="2595"/>
+              </w:tabs>
+            </w:pPr>
+            <w:r>
+              <w:t>Element 1 is: 11</w:t>
+            </w:r>
+          </w:p>
+          <w:p>
+            <w:pPr>
+              <w:tabs>
+                <w:tab w:val="left" w:pos="1635"/>
+                <w:tab w:val="left" w:pos="2595"/>
+              </w:tabs>
+            </w:pPr>
+            <w:r>
+              <w:t>Element 2 is: 12</w:t>
+            </w:r>
+          </w:p>
+          <w:p>
+            <w:pPr>
+              <w:tabs>
+                <w:tab w:val="left" w:pos="1635"/>
+                <w:tab w:val="left" w:pos="2595"/>
+              </w:tabs>
+            </w:pPr>
+            <w:r>
+              <w:t>----------TEST09----------</w:t>
+            </w:r>
+          </w:p>
+          <w:p>
+            <w:pPr>
+              <w:tabs>
+                <w:tab w:val="left" w:pos="1635"/>
+                <w:tab w:val="left" w:pos="2595"/>
+              </w:tabs>
+            </w:pPr>
+            <w:r>
+              <w:t>12</w:t>
+            </w:r>
+          </w:p>
+          <w:p>
+            <w:pPr>
+              <w:tabs>
+                <w:tab w:val="left" w:pos="1635"/>
+                <w:tab w:val="left" w:pos="2595"/>
+              </w:tabs>
+            </w:pPr>
+            <w:r>
+              <w:t>23</w:t>
+            </w:r>
+          </w:p>
+          <w:p>
+            <w:pPr>
+              <w:tabs>
+                <w:tab w:val="left" w:pos="1635"/>
+                <w:tab w:val="left" w:pos="2595"/>
+              </w:tabs>
+            </w:pPr>
+            <w:r>
+              <w:t>45</w:t>
+            </w:r>
+          </w:p>
+          <w:p>
+            <w:pPr>
+              <w:tabs>
+                <w:tab w:val="left" w:pos="1635"/>
+                <w:tab w:val="left" w:pos="2595"/>
+              </w:tabs>
+            </w:pPr>
+            <w:r>
+              <w:t>----------TEST10----------</w:t>
+            </w:r>
+          </w:p>
+          <w:p>
+            <w:pPr>
+              <w:tabs>
+                <w:tab w:val="left" w:pos="1635"/>
+                <w:tab w:val="left" w:pos="2595"/>
+              </w:tabs>
+            </w:pPr>
+            <w:r>
+              <w:t>Length = 3</w:t>
+            </w:r>
+          </w:p>
+          <w:p>
+            <w:pPr>
+              <w:tabs>
+                <w:tab w:val="left" w:pos="1635"/>
+                <w:tab w:val="left" w:pos="2595"/>
+              </w:tabs>
+            </w:pPr>
+            <w:r>
+              <w:t>Size = 3</w:t>
+            </w:r>
+          </w:p>
+          <w:p>
+            <w:pPr>
+              <w:tabs>
+                <w:tab w:val="left" w:pos="1635"/>
+                <w:tab w:val="left" w:pos="2595"/>
+              </w:tabs>
+            </w:pPr>
+            <w:r>
+              <w:t>NOT NULL</w:t>
+            </w:r>
+          </w:p>
+          <w:p>
+            <w:pPr>
+              <w:tabs>
+                <w:tab w:val="left" w:pos="1635"/>
+                <w:tab w:val="left" w:pos="2595"/>
+              </w:tabs>
+            </w:pPr>
+            <w:r>
+              <w:t>Element 0 is: Apples</w:t>
+            </w:r>
+          </w:p>
+          <w:p>
+            <w:pPr>
+              <w:tabs>
+                <w:tab w:val="left" w:pos="1635"/>
+                <w:tab w:val="left" w:pos="2595"/>
+              </w:tabs>
+            </w:pPr>
+            <w:r>
+              <w:t>Element 1 is: Oranges</w:t>
+            </w:r>
+          </w:p>
+          <w:p>
+            <w:pPr>
+              <w:tabs>
+                <w:tab w:val="left" w:pos="1635"/>
+                <w:tab w:val="left" w:pos="2595"/>
+              </w:tabs>
+            </w:pPr>
+            <w:r>
+              <w:t>Element 2 is: Pears</w:t>
+            </w:r>
+          </w:p>
+          <w:p>
+            <w:pPr>
+              <w:tabs>
+                <w:tab w:val="left" w:pos="1635"/>
+                <w:tab w:val="left" w:pos="2595"/>
+              </w:tabs>
+            </w:pPr>
+            <w:r>
+              <w:t>----------TEST11----------</w:t>
+            </w:r>
+          </w:p>
+          <w:p>
+            <w:pPr>
+              <w:tabs>
+                <w:tab w:val="left" w:pos="1635"/>
+                <w:tab w:val="left" w:pos="2595"/>
+              </w:tabs>
+            </w:pPr>
+            <w:r>
+              <w:t>3</w:t>
+            </w:r>
+          </w:p>
+          <w:p>
+            <w:pPr>
+              <w:tabs>
+                <w:tab w:val="left" w:pos="1635"/>
+                <w:tab w:val="left" w:pos="2595"/>
+              </w:tabs>
+            </w:pPr>
+            <w:r>
+              <w:t>3</w:t>
+            </w:r>
+          </w:p>
+          <w:p>
+            <w:pPr>
+              <w:tabs>
+                <w:tab w:val="left" w:pos="1635"/>
+                <w:tab w:val="left" w:pos="2595"/>
+              </w:tabs>
+            </w:pPr>
+            <w:r>
+              <w:t>----------TEST12----------</w:t>
+            </w:r>
+          </w:p>
+        </w:tc>
+        <w:tc>
+          <w:tcPr>
+            <w:tcW w:w="4650" w:type="dxa"/>
+          </w:tcPr>
+          <w:p>
+            <w:pPr>
+              <w:tabs>
+                <w:tab w:val="left" w:pos="1635"/>
+                <w:tab w:val="left" w:pos="2595"/>
+              </w:tabs>
+            </w:pPr>
+            <w:r>
+              <w:t>Length = 3</w:t>
+            </w:r>
+          </w:p>
+          <w:p>
+            <w:pPr>
+              <w:tabs>
+                <w:tab w:val="left" w:pos="1635"/>
+                <w:tab w:val="left" w:pos="2595"/>
+              </w:tabs>
+            </w:pPr>
+            <w:r>
+              <w:t>Size = 3</w:t>
+            </w:r>
+          </w:p>
+          <w:p>
+            <w:pPr>
+              <w:tabs>
+                <w:tab w:val="left" w:pos="1635"/>
+                <w:tab w:val="left" w:pos="2595"/>
+              </w:tabs>
+            </w:pPr>
+            <w:r>
+              <w:t>NOT NULL</w:t>
+            </w:r>
+          </w:p>
+          <w:p>
+            <w:pPr>
+              <w:tabs>
+                <w:tab w:val="left" w:pos="1635"/>
+                <w:tab w:val="left" w:pos="2595"/>
+              </w:tabs>
+            </w:pPr>
+            <w:r>
+              <w:t>Element 0 is: Apples</w:t>
+            </w:r>
+          </w:p>
+          <w:p>
+            <w:pPr>
+              <w:tabs>
+                <w:tab w:val="left" w:pos="1635"/>
+                <w:tab w:val="left" w:pos="2595"/>
+              </w:tabs>
+            </w:pPr>
+            <w:r>
+              <w:t>Element 1 is: Oranges</w:t>
+            </w:r>
+          </w:p>
+          <w:p>
+            <w:pPr>
+              <w:tabs>
+                <w:tab w:val="left" w:pos="1635"/>
+                <w:tab w:val="left" w:pos="2595"/>
+              </w:tabs>
+            </w:pPr>
+            <w:r>
+              <w:t>Element 2 is: Pears</w:t>
+            </w:r>
+          </w:p>
+          <w:p>
+            <w:pPr>
+              <w:tabs>
+                <w:tab w:val="left" w:pos="1635"/>
+                <w:tab w:val="left" w:pos="2595"/>
+              </w:tabs>
+            </w:pPr>
+            <w:r>
+              <w:t>----------TEST13----------</w:t>
+            </w:r>
+          </w:p>
+          <w:p>
+            <w:pPr>
+              <w:tabs>
+                <w:tab w:val="left" w:pos="1635"/>
+                <w:tab w:val="left" w:pos="2595"/>
+              </w:tabs>
+            </w:pPr>
+            <w:r>
+              <w:t>Length = 6</w:t>
+            </w:r>
+          </w:p>
+          <w:p>
+            <w:pPr>
+              <w:tabs>
+                <w:tab w:val="left" w:pos="1635"/>
+                <w:tab w:val="left" w:pos="2595"/>
+              </w:tabs>
+            </w:pPr>
+            <w:r>
+              <w:t>Size = 8</w:t>
+            </w:r>
+          </w:p>
+          <w:p>
+            <w:pPr>
+              <w:tabs>
+                <w:tab w:val="left" w:pos="1635"/>
+                <w:tab w:val="left" w:pos="2595"/>
+              </w:tabs>
+            </w:pPr>
+            <w:r>
+              <w:t>NOT NULL</w:t>
+            </w:r>
+          </w:p>
+          <w:p>
+            <w:pPr>
+              <w:tabs>
+                <w:tab w:val="left" w:pos="1635"/>
+                <w:tab w:val="left" w:pos="2595"/>
+              </w:tabs>
+            </w:pPr>
+            <w:r>
+              <w:t>Element 0 is:</w:t>
+            </w:r>
+          </w:p>
+          <w:p>
+            <w:pPr>
+              <w:tabs>
+                <w:tab w:val="left" w:pos="1635"/>
+                <w:tab w:val="left" w:pos="2595"/>
+              </w:tabs>
+            </w:pPr>
+            <w:r>
+              <w:t>Element 1 is:</w:t>
+            </w:r>
+          </w:p>
+          <w:p>
+            <w:pPr>
+              <w:tabs>
+                <w:tab w:val="left" w:pos="1635"/>
+                <w:tab w:val="left" w:pos="2595"/>
+              </w:tabs>
+            </w:pPr>
+            <w:r>
+              <w:t>Element 2 is:</w:t>
+            </w:r>
+          </w:p>
+          <w:p>
+            <w:pPr>
+              <w:tabs>
+                <w:tab w:val="left" w:pos="1635"/>
+                <w:tab w:val="left" w:pos="2595"/>
+              </w:tabs>
+            </w:pPr>
+            <w:r>
+              <w:t>Element 3 is:</w:t>
+            </w:r>
+          </w:p>
+          <w:p>
+            <w:pPr>
+              <w:tabs>
+                <w:tab w:val="left" w:pos="1635"/>
+                <w:tab w:val="left" w:pos="2595"/>
+              </w:tabs>
+            </w:pPr>
+            <w:r>
+              <w:t>Element 4 is:</w:t>
+            </w:r>
+          </w:p>
+          <w:p>
+            <w:pPr>
+              <w:tabs>
+                <w:tab w:val="left" w:pos="1635"/>
+                <w:tab w:val="left" w:pos="2595"/>
+              </w:tabs>
+            </w:pPr>
+            <w:r>
+              <w:t>Element 5 is: POP</w:t>
+            </w:r>
+          </w:p>
+          <w:p>
+            <w:pPr>
+              <w:tabs>
+                <w:tab w:val="left" w:pos="1635"/>
+                <w:tab w:val="left" w:pos="2595"/>
+              </w:tabs>
+            </w:pPr>
+          </w:p>
+          <w:p>
+            <w:pPr>
+              <w:tabs>
+                <w:tab w:val="left" w:pos="1635"/>
+                <w:tab w:val="left" w:pos="2595"/>
+              </w:tabs>
+            </w:pPr>
+            <w:r>
+              <w:t>Process returned 0 (0x0)   execution time : 0.047 s</w:t>
+            </w:r>
+          </w:p>
+          <w:p>
+            <w:pPr>
+              <w:tabs>
+                <w:tab w:val="left" w:pos="1635"/>
+                <w:tab w:val="left" w:pos="2595"/>
+              </w:tabs>
+            </w:pPr>
+            <w:r>
+              <w:t>Press any key to continue.</w:t>
+            </w:r>
+          </w:p>
+        </w:tc>
+      </w:tr>
+    </w:tbl>
+    <w:p>
+      <w:pPr>
+        <w:tabs>
+          <w:tab w:val="left" w:pos="1635"/>
+          <w:tab w:val="left" w:pos="2595"/>
+        </w:tabs>
+      </w:pPr>
     </w:p>
     <w:sectPr>
       <w:headerReference w:type="default" r:id="rId6"/>
       <w:pgSz w:w="16838" w:h="11906" w:orient="landscape"/>
-      <w:pgMar w:top="1440" w:right="1440" w:bottom="1440" w:left="1440" w:header="708" w:footer="708" w:gutter="0"/>
+      <w:pgMar w:top="1276" w:right="1440" w:bottom="1440" w:left="1440" w:header="708" w:footer="708" w:gutter="0"/>
       <w:cols w:space="708"/>
       <w:docGrid w:linePitch="360"/>
     </w:sectPr>
@@ -5193,16 +6150,37 @@
     <w:r>
       <w:tab/>
     </w:r>
-    <w:proofErr w:type="spellStart"/>
     <w:r>
-      <w:t>Vector.h</w:t>
+      <w:t xml:space="preserve">                                                                              </w:t>
     </w:r>
-    <w:proofErr w:type="spellEnd"/>
+    <w:r>
+      <w:t>Vector Class</w:t>
+    </w:r>
     <w:r>
       <w:t xml:space="preserve"> Test Plan</w:t>
     </w:r>
     <w:r>
       <w:tab/>
+    </w:r>
+    <w:r>
+      <w:tab/>
+    </w:r>
+    <w:r>
+      <w:tab/>
+    </w:r>
+    <w:r>
+      <w:tab/>
+    </w:r>
+    <w:r>
+      <w:tab/>
+    </w:r>
+    <w:r>
+      <w:tab/>
+    </w:r>
+    <w:r>
+      <w:tab/>
+    </w:r>
+    <w:r>
       <w:t>ICT283</w:t>
     </w:r>
   </w:p>

</xml_diff>